<commit_message>
Circle Language Spec: Move 'Referrers Versus Related Objects' from 'Relations' to 'System Objects Misc Issues'.
</commit_message>
<xml_diff>
--- a/1.1. Circle Language Spec/06. Relations/1. Relations.docx
+++ b/1.1. Circle Language Spec/06. Relations/1. Relations.docx
@@ -55,8 +55,6 @@
       <w:pPr>
         <w:pStyle w:val="Heading3"/>
       </w:pPr>
-      <w:bookmarkStart w:id="0" w:name="_GoBack"/>
-      <w:bookmarkEnd w:id="0"/>
       <w:r>
         <w:t>Related Classes</w:t>
       </w:r>
@@ -11292,295 +11290,8 @@
       <w:pPr>
         <w:pStyle w:val="Heading3"/>
       </w:pPr>
-      <w:r>
-        <w:t>Referrers Versus Related Objects</w:t>
-      </w:r>
-    </w:p>
-    <w:p>
-      <w:r>
-        <w:t xml:space="preserve">Referrers </w:t>
-      </w:r>
-      <w:r>
-        <w:rPr>
-          <w:color w:val="FF0000"/>
-        </w:rPr>
-        <w:t>are</w:t>
-      </w:r>
-      <w:r>
-        <w:t xml:space="preserve"> handy, </w:t>
-      </w:r>
-      <w:r>
-        <w:rPr>
-          <w:color w:val="FF0000"/>
-        </w:rPr>
-        <w:t>when*</w:t>
-      </w:r>
-      <w:r>
-        <w:t xml:space="preserve"> </w:t>
-      </w:r>
-      <w:r>
-        <w:rPr>
-          <w:color w:val="FF0000"/>
-        </w:rPr>
-        <w:t>so</w:t>
-      </w:r>
-      <w:r>
-        <w:t xml:space="preserve"> </w:t>
-      </w:r>
-      <w:r>
-        <w:rPr>
-          <w:color w:val="FF0000"/>
-        </w:rPr>
-        <w:t>many</w:t>
-      </w:r>
-      <w:r>
-        <w:t xml:space="preserve"> classes relate to another class, that </w:t>
-      </w:r>
-      <w:r>
-        <w:rPr>
-          <w:color w:val="FF0000"/>
-        </w:rPr>
-        <w:t>the*</w:t>
-      </w:r>
-      <w:r>
-        <w:t xml:space="preserve"> other class does </w:t>
-      </w:r>
-      <w:r>
-        <w:rPr>
-          <w:color w:val="FF0000"/>
-        </w:rPr>
-        <w:t>not</w:t>
-      </w:r>
-      <w:r>
-        <w:rPr>
-          <w:color w:val="FF0000"/>
-        </w:rPr>
-        <w:t>*</w:t>
-      </w:r>
-      <w:r>
-        <w:t xml:space="preserve"> want to maintain a separate list for </w:t>
-      </w:r>
-      <w:r>
-        <w:rPr>
-          <w:color w:val="FF0000"/>
-        </w:rPr>
-        <w:t>each</w:t>
-      </w:r>
-      <w:r>
-        <w:t xml:space="preserve"> class that links to it.</w:t>
-      </w:r>
-    </w:p>
-    <w:p/>
-    <w:p>
-      <w:r>
-        <w:t xml:space="preserve">It </w:t>
-      </w:r>
-      <w:r>
-        <w:rPr>
-          <w:color w:val="FF0000"/>
-        </w:rPr>
-        <w:t>is</w:t>
-      </w:r>
-      <w:r>
-        <w:t xml:space="preserve"> also handy for </w:t>
-      </w:r>
-      <w:r>
-        <w:rPr>
-          <w:color w:val="FF0000"/>
-        </w:rPr>
-        <w:t>when*</w:t>
-      </w:r>
-      <w:r>
-        <w:t xml:space="preserve"> a class </w:t>
-      </w:r>
-      <w:r>
-        <w:rPr>
-          <w:color w:val="FF0000"/>
-        </w:rPr>
-        <w:t>can*</w:t>
-      </w:r>
-      <w:r>
-        <w:t xml:space="preserve">'t be aware of its related classes, </w:t>
-      </w:r>
-      <w:r>
-        <w:rPr>
-          <w:color w:val="FF0000"/>
-        </w:rPr>
-        <w:t>so</w:t>
-      </w:r>
-      <w:r>
-        <w:t xml:space="preserve"> </w:t>
-      </w:r>
-      <w:r>
-        <w:rPr>
-          <w:color w:val="FF0000"/>
-        </w:rPr>
-        <w:t>can*</w:t>
-      </w:r>
-      <w:r>
-        <w:t xml:space="preserve"> </w:t>
-      </w:r>
-      <w:r>
-        <w:rPr>
-          <w:color w:val="FF0000"/>
-        </w:rPr>
-        <w:t>not</w:t>
-      </w:r>
-      <w:r>
-        <w:rPr>
-          <w:color w:val="FF0000"/>
-        </w:rPr>
-        <w:t>*</w:t>
-      </w:r>
-      <w:r>
-        <w:t xml:space="preserve"> automatically get a relation back to classes, that want to link to it. In that case </w:t>
-      </w:r>
-      <w:r>
-        <w:rPr>
-          <w:color w:val="FF0000"/>
-        </w:rPr>
-        <w:t>the*</w:t>
-      </w:r>
-      <w:r>
-        <w:t xml:space="preserve"> other class </w:t>
-      </w:r>
-      <w:r>
-        <w:rPr>
-          <w:color w:val="FF0000"/>
-        </w:rPr>
-        <w:t>can*</w:t>
-      </w:r>
-      <w:r>
-        <w:t xml:space="preserve"> </w:t>
-      </w:r>
-      <w:r>
-        <w:rPr>
-          <w:color w:val="FF0000"/>
-        </w:rPr>
-        <w:t>not</w:t>
-      </w:r>
-      <w:r>
-        <w:rPr>
-          <w:color w:val="FF0000"/>
-        </w:rPr>
-        <w:t>*</w:t>
-      </w:r>
-      <w:r>
-        <w:t xml:space="preserve"> establish a dual relation with </w:t>
-      </w:r>
-      <w:r>
-        <w:rPr>
-          <w:color w:val="FF0000"/>
-        </w:rPr>
-        <w:t>the*</w:t>
-      </w:r>
-      <w:r>
-        <w:t xml:space="preserve"> remote class, probably, </w:t>
-      </w:r>
-      <w:r>
-        <w:rPr>
-          <w:color w:val="FF0000"/>
-        </w:rPr>
-        <w:t>because*</w:t>
-      </w:r>
-      <w:r>
-        <w:t xml:space="preserve"> it does </w:t>
-      </w:r>
-      <w:r>
-        <w:rPr>
-          <w:color w:val="FF0000"/>
-        </w:rPr>
-        <w:t>not</w:t>
-      </w:r>
-      <w:r>
-        <w:rPr>
-          <w:color w:val="FF0000"/>
-        </w:rPr>
-        <w:t>*</w:t>
-      </w:r>
-      <w:r>
-        <w:t xml:space="preserve"> </w:t>
-      </w:r>
-      <w:r>
-        <w:rPr>
-          <w:color w:val="FF0000"/>
-        </w:rPr>
-        <w:t>have</w:t>
-      </w:r>
-      <w:r>
-        <w:t xml:space="preserve"> permission to alter </w:t>
-      </w:r>
-      <w:r>
-        <w:rPr>
-          <w:color w:val="FF0000"/>
-        </w:rPr>
-        <w:t>the*</w:t>
-      </w:r>
-      <w:r>
-        <w:t xml:space="preserve"> remote class. Or </w:t>
-      </w:r>
-      <w:r>
-        <w:rPr>
-          <w:color w:val="FF0000"/>
-        </w:rPr>
-        <w:t>the*</w:t>
-      </w:r>
-      <w:r>
-        <w:t xml:space="preserve"> remote class denies dual relationships to it altogether.</w:t>
-      </w:r>
-    </w:p>
-    <w:p/>
-    <w:p>
-      <w:r>
-        <w:t xml:space="preserve">To make </w:t>
-      </w:r>
-      <w:r>
-        <w:rPr>
-          <w:color w:val="FF0000"/>
-        </w:rPr>
-        <w:t>the*</w:t>
-      </w:r>
-      <w:r>
-        <w:t xml:space="preserve"> remote class or object aware of its referrers anyway, </w:t>
-      </w:r>
-      <w:r>
-        <w:rPr>
-          <w:color w:val="FF0000"/>
-        </w:rPr>
-        <w:t>you</w:t>
-      </w:r>
-      <w:r>
-        <w:rPr>
-          <w:color w:val="FF0000"/>
-        </w:rPr>
-        <w:t>*</w:t>
-      </w:r>
-      <w:r>
-        <w:t xml:space="preserve"> </w:t>
-      </w:r>
-      <w:r>
-        <w:rPr>
-          <w:color w:val="FF0000"/>
-        </w:rPr>
-        <w:t>can*</w:t>
-      </w:r>
-      <w:r>
-        <w:t xml:space="preserve"> let it support </w:t>
-      </w:r>
-      <w:r>
-        <w:rPr>
-          <w:color w:val="FF0000"/>
-        </w:rPr>
-        <w:t>the*</w:t>
-      </w:r>
-      <w:r>
-        <w:t xml:space="preserve"> referrers concept.</w:t>
-      </w:r>
-    </w:p>
-    <w:p>
-      <w:pPr>
-        <w:pStyle w:val="Heading3"/>
-      </w:pPr>
+      <w:bookmarkStart w:id="0" w:name="_GoBack"/>
+      <w:bookmarkEnd w:id="0"/>
       <w:r>
         <w:t>Relation to a Pointer</w:t>
       </w:r>

</xml_diff>

<commit_message>
Circle Language Spec: Move 'Loose Ideas about Referrers' from the 'Relations' chapter to the 'System Objects' chapter.
</commit_message>
<xml_diff>
--- a/1.1. Circle Language Spec/06. Relations/1. Relations.docx
+++ b/1.1. Circle Language Spec/06. Relations/1. Relations.docx
@@ -19527,8 +19527,6 @@
       <w:pPr>
         <w:pStyle w:val="Heading2"/>
       </w:pPr>
-      <w:bookmarkStart w:id="0" w:name="_GoBack"/>
-      <w:bookmarkEnd w:id="0"/>
       <w:r>
         <w:t>Loose Ideas</w:t>
       </w:r>
@@ -19537,1643 +19535,8 @@
       <w:pPr>
         <w:pStyle w:val="Heading3"/>
       </w:pPr>
-      <w:r>
-        <w:t>Loose Ideas about Referrers</w:t>
-      </w:r>
-    </w:p>
-    <w:p>
-      <w:r>
-        <w:t xml:space="preserve">Taken out of </w:t>
-      </w:r>
-      <w:r>
-        <w:rPr>
-          <w:color w:val="FF0000"/>
-        </w:rPr>
-        <w:t>the*</w:t>
-      </w:r>
-      <w:r>
-        <w:t xml:space="preserve"> Referrers article:</w:t>
-      </w:r>
-    </w:p>
-    <w:p/>
-    <w:p>
-      <w:r>
-        <w:t xml:space="preserve">&lt;Compared to giving a number class a related list for </w:t>
-      </w:r>
-      <w:r>
-        <w:rPr>
-          <w:color w:val="FF0000"/>
-        </w:rPr>
-        <w:t>every</w:t>
-      </w:r>
-      <w:r>
-        <w:t xml:space="preserve"> class that uses integers&gt;</w:t>
-      </w:r>
-    </w:p>
-    <w:p/>
-    <w:p>
-      <w:r>
-        <w:t xml:space="preserve">A number class </w:t>
-      </w:r>
-      <w:r>
-        <w:rPr>
-          <w:color w:val="FF0000"/>
-        </w:rPr>
-        <w:t>could*</w:t>
-      </w:r>
-      <w:r>
-        <w:t xml:space="preserve">, however, choose to support a single list of </w:t>
-      </w:r>
-      <w:r>
-        <w:rPr>
-          <w:color w:val="FF0000"/>
-        </w:rPr>
-        <w:t>all</w:t>
-      </w:r>
-      <w:r>
-        <w:t xml:space="preserve"> referrers. </w:t>
-      </w:r>
-      <w:r>
-        <w:rPr>
-          <w:color w:val="FF0000"/>
-        </w:rPr>
-        <w:t>Then*</w:t>
-      </w:r>
-      <w:r>
-        <w:t xml:space="preserve"> a number object </w:t>
-      </w:r>
-      <w:r>
-        <w:rPr>
-          <w:color w:val="FF0000"/>
-        </w:rPr>
-        <w:t>will</w:t>
-      </w:r>
-      <w:r>
-        <w:t xml:space="preserve"> </w:t>
-      </w:r>
-      <w:r>
-        <w:rPr>
-          <w:color w:val="FF0000"/>
-        </w:rPr>
-        <w:t>have</w:t>
-      </w:r>
-      <w:r>
-        <w:t xml:space="preserve"> </w:t>
-      </w:r>
-      <w:r>
-        <w:rPr>
-          <w:color w:val="FF0000"/>
-        </w:rPr>
-        <w:t>only</w:t>
-      </w:r>
-      <w:r>
-        <w:t xml:space="preserve"> one related list. Numbers may be used by </w:t>
-      </w:r>
-      <w:r>
-        <w:rPr>
-          <w:color w:val="FF0000"/>
-        </w:rPr>
-        <w:t>many</w:t>
-      </w:r>
-      <w:r>
-        <w:t xml:space="preserve"> classes, </w:t>
-      </w:r>
-      <w:r>
-        <w:rPr>
-          <w:color w:val="FF0000"/>
-        </w:rPr>
-        <w:t>but*</w:t>
-      </w:r>
-      <w:r>
-        <w:t xml:space="preserve"> an individual number object, </w:t>
-      </w:r>
-      <w:r>
-        <w:rPr>
-          <w:color w:val="FF0000"/>
-        </w:rPr>
-        <w:t>is</w:t>
-      </w:r>
-      <w:r>
-        <w:t xml:space="preserve"> never used </w:t>
-      </w:r>
-      <w:r>
-        <w:rPr>
-          <w:color w:val="FF0000"/>
-        </w:rPr>
-        <w:t>much</w:t>
-      </w:r>
-      <w:r>
-        <w:t xml:space="preserve">. It </w:t>
-      </w:r>
-      <w:r>
-        <w:rPr>
-          <w:color w:val="FF0000"/>
-        </w:rPr>
-        <w:t>is</w:t>
-      </w:r>
-      <w:r>
-        <w:t xml:space="preserve"> </w:t>
-      </w:r>
-      <w:r>
-        <w:rPr>
-          <w:color w:val="FF0000"/>
-        </w:rPr>
-        <w:t>not</w:t>
-      </w:r>
-      <w:r>
-        <w:rPr>
-          <w:color w:val="FF0000"/>
-        </w:rPr>
-        <w:t>*</w:t>
-      </w:r>
-      <w:r>
-        <w:t xml:space="preserve"> a </w:t>
-      </w:r>
-      <w:r>
-        <w:rPr>
-          <w:color w:val="FF0000"/>
-        </w:rPr>
-        <w:t>lot</w:t>
-      </w:r>
-      <w:r>
-        <w:t xml:space="preserve"> of data to register inside an integer object, which objects refer to that particular number.</w:t>
-      </w:r>
-    </w:p>
-    <w:p/>
-    <w:p>
-      <w:r>
-        <w:t>JJ</w:t>
-      </w:r>
-    </w:p>
-    <w:p/>
-    <w:p/>
-    <w:p>
-      <w:r>
-        <w:t>Referrers,</w:t>
-      </w:r>
-    </w:p>
-    <w:p>
-      <w:r>
-        <w:t>2008-08-10</w:t>
-      </w:r>
-    </w:p>
-    <w:p/>
-    <w:p>
-      <w:r>
-        <w:rPr>
-          <w:color w:val="FF0000"/>
-        </w:rPr>
-        <w:t>The*</w:t>
-      </w:r>
-      <w:r>
-        <w:t xml:space="preserve"> Referrers concept </w:t>
-      </w:r>
-      <w:r>
-        <w:rPr>
-          <w:color w:val="FF0000"/>
-        </w:rPr>
-        <w:t>need</w:t>
-      </w:r>
-      <w:r>
-        <w:t xml:space="preserve">s </w:t>
-      </w:r>
-      <w:r>
-        <w:rPr>
-          <w:color w:val="FF0000"/>
-        </w:rPr>
-        <w:t>to be</w:t>
-      </w:r>
-      <w:r>
-        <w:t xml:space="preserve"> redone.</w:t>
-      </w:r>
-    </w:p>
-    <w:p>
-      <w:r>
-        <w:t xml:space="preserve">Consider </w:t>
-      </w:r>
-      <w:r>
-        <w:rPr>
-          <w:color w:val="FF0000"/>
-        </w:rPr>
-        <w:t>the*</w:t>
-      </w:r>
-      <w:r>
-        <w:t xml:space="preserve"> system interface and make </w:t>
-      </w:r>
-      <w:r>
-        <w:rPr>
-          <w:color w:val="FF0000"/>
-        </w:rPr>
-        <w:t>sure</w:t>
-      </w:r>
-    </w:p>
-    <w:p>
-      <w:r>
-        <w:rPr>
-          <w:color w:val="FF0000"/>
-        </w:rPr>
-        <w:t>you</w:t>
-      </w:r>
-      <w:r>
-        <w:rPr>
-          <w:color w:val="FF0000"/>
-        </w:rPr>
-        <w:t>*</w:t>
-      </w:r>
-      <w:r>
-        <w:t xml:space="preserve"> </w:t>
-      </w:r>
-      <w:r>
-        <w:rPr>
-          <w:color w:val="FF0000"/>
-        </w:rPr>
-        <w:t>can*</w:t>
-      </w:r>
-      <w:r>
-        <w:t xml:space="preserve"> register referrers in a reference,</w:t>
-      </w:r>
-    </w:p>
-    <w:p>
-      <w:r>
-        <w:t>as well as referrers to an object,</w:t>
-      </w:r>
-    </w:p>
-    <w:p>
-      <w:r>
-        <w:t xml:space="preserve">and consider whether </w:t>
-      </w:r>
-      <w:r>
-        <w:rPr>
-          <w:color w:val="FF0000"/>
-        </w:rPr>
-        <w:t>you</w:t>
-      </w:r>
-      <w:r>
-        <w:rPr>
-          <w:color w:val="FF0000"/>
-        </w:rPr>
-        <w:t>*</w:t>
-      </w:r>
-      <w:r>
-        <w:t xml:space="preserve"> want </w:t>
-      </w:r>
-      <w:r>
-        <w:rPr>
-          <w:color w:val="FF0000"/>
-        </w:rPr>
-        <w:t>the*</w:t>
-      </w:r>
-      <w:r>
-        <w:t xml:space="preserve"> referrers</w:t>
-      </w:r>
-    </w:p>
-    <w:p>
-      <w:r>
-        <w:t xml:space="preserve">list to point to references or </w:t>
-      </w:r>
-      <w:r>
-        <w:rPr>
-          <w:color w:val="FF0000"/>
-        </w:rPr>
-        <w:t>the*</w:t>
-      </w:r>
-      <w:r>
-        <w:t xml:space="preserve"> </w:t>
-      </w:r>
-      <w:r>
-        <w:rPr>
-          <w:color w:val="FF0000"/>
-        </w:rPr>
-        <w:t>the*</w:t>
-      </w:r>
-      <w:r>
-        <w:t xml:space="preserve"> parents of </w:t>
-      </w:r>
-      <w:r>
-        <w:rPr>
-          <w:color w:val="FF0000"/>
-        </w:rPr>
-        <w:t>the*</w:t>
-      </w:r>
-      <w:r>
-        <w:t xml:space="preserve"> references.</w:t>
-      </w:r>
-    </w:p>
-    <w:p>
-      <w:r>
-        <w:rPr>
-          <w:color w:val="FF0000"/>
-        </w:rPr>
-        <w:t>The*</w:t>
-      </w:r>
-      <w:r>
-        <w:t xml:space="preserve"> article Referrers in a Diagram, Class Referrers in a Diagramand Command Definition Referrers in a Diagram </w:t>
-      </w:r>
-      <w:r>
-        <w:rPr>
-          <w:color w:val="FF0000"/>
-        </w:rPr>
-        <w:t>are</w:t>
-      </w:r>
-      <w:r>
-        <w:t xml:space="preserve"> involved.</w:t>
-      </w:r>
-    </w:p>
-    <w:p/>
-    <w:p>
-      <w:r>
-        <w:rPr>
-          <w:color w:val="FF0000"/>
-        </w:rPr>
-        <w:t>I</w:t>
-      </w:r>
-      <w:r>
-        <w:t xml:space="preserve"> </w:t>
-      </w:r>
-      <w:r>
-        <w:rPr>
-          <w:color w:val="FF0000"/>
-        </w:rPr>
-        <w:t>was</w:t>
-      </w:r>
-      <w:r>
-        <w:t xml:space="preserve"> looking at </w:t>
-      </w:r>
-      <w:r>
-        <w:rPr>
-          <w:color w:val="FF0000"/>
-        </w:rPr>
-        <w:t>the*</w:t>
-      </w:r>
-      <w:r>
-        <w:t xml:space="preserve"> Refferes diagrams. It’s </w:t>
-      </w:r>
-      <w:r>
-        <w:rPr>
-          <w:color w:val="FF0000"/>
-        </w:rPr>
-        <w:t>not</w:t>
-      </w:r>
-      <w:r>
-        <w:rPr>
-          <w:color w:val="FF0000"/>
-        </w:rPr>
-        <w:t>*</w:t>
-      </w:r>
-      <w:r>
-        <w:t xml:space="preserve"> correct. </w:t>
-      </w:r>
-      <w:r>
-        <w:rPr>
-          <w:color w:val="FF0000"/>
-        </w:rPr>
-        <w:t>The*</w:t>
-      </w:r>
-      <w:r>
-        <w:t xml:space="preserve"> referrers list registers </w:t>
-      </w:r>
-      <w:r>
-        <w:rPr>
-          <w:color w:val="FF0000"/>
-        </w:rPr>
-        <w:t>the*</w:t>
-      </w:r>
-      <w:r>
-        <w:t xml:space="preserve"> parents of </w:t>
-      </w:r>
-      <w:r>
-        <w:rPr>
-          <w:color w:val="FF0000"/>
-        </w:rPr>
-        <w:t>the*</w:t>
-      </w:r>
-      <w:r>
-        <w:t xml:space="preserve"> references. </w:t>
-      </w:r>
-      <w:r>
-        <w:rPr>
-          <w:color w:val="FF0000"/>
-        </w:rPr>
-        <w:t>I</w:t>
-      </w:r>
-      <w:r>
-        <w:t xml:space="preserve">’m thinking now: they </w:t>
-      </w:r>
-      <w:r>
-        <w:rPr>
-          <w:color w:val="FF0000"/>
-        </w:rPr>
-        <w:t>should</w:t>
-      </w:r>
-      <w:r>
-        <w:t xml:space="preserve"> register </w:t>
-      </w:r>
-      <w:r>
-        <w:rPr>
-          <w:color w:val="FF0000"/>
-        </w:rPr>
-        <w:t>the*</w:t>
-      </w:r>
-      <w:r>
-        <w:t xml:space="preserve"> references themselves. </w:t>
-      </w:r>
-      <w:r>
-        <w:rPr>
-          <w:color w:val="FF0000"/>
-        </w:rPr>
-        <w:t>I</w:t>
-      </w:r>
-      <w:r>
-        <w:t xml:space="preserve"> </w:t>
-      </w:r>
-      <w:r>
-        <w:rPr>
-          <w:color w:val="FF0000"/>
-        </w:rPr>
-        <w:t>must</w:t>
-      </w:r>
-      <w:r>
-        <w:t xml:space="preserve"> </w:t>
-      </w:r>
-      <w:r>
-        <w:rPr>
-          <w:color w:val="FF0000"/>
-        </w:rPr>
-        <w:t>have</w:t>
-      </w:r>
-      <w:r>
-        <w:t xml:space="preserve"> been that </w:t>
-      </w:r>
-      <w:r>
-        <w:rPr>
-          <w:color w:val="FF0000"/>
-        </w:rPr>
-        <w:t>I</w:t>
-      </w:r>
-      <w:r>
-        <w:t xml:space="preserve"> </w:t>
-      </w:r>
-      <w:r>
-        <w:rPr>
-          <w:color w:val="FF0000"/>
-        </w:rPr>
-        <w:t>was</w:t>
-      </w:r>
-      <w:r>
-        <w:t xml:space="preserve"> unaware of </w:t>
-      </w:r>
-      <w:r>
-        <w:rPr>
-          <w:color w:val="FF0000"/>
-        </w:rPr>
-        <w:t>the*</w:t>
-      </w:r>
-      <w:r>
-        <w:t xml:space="preserve"> workings of </w:t>
-      </w:r>
-      <w:r>
-        <w:rPr>
-          <w:color w:val="FF0000"/>
-        </w:rPr>
-        <w:t>the*</w:t>
-      </w:r>
-      <w:r>
-        <w:t xml:space="preserve"> system interface back </w:t>
-      </w:r>
-      <w:r>
-        <w:rPr>
-          <w:color w:val="FF0000"/>
-        </w:rPr>
-        <w:t>then*</w:t>
-      </w:r>
-      <w:r>
-        <w:t>…</w:t>
-      </w:r>
-    </w:p>
-    <w:p/>
-    <w:p>
-      <w:r>
-        <w:t>JJ</w:t>
-      </w:r>
-    </w:p>
-    <w:p/>
-    <w:p/>
-    <w:p>
-      <w:r>
-        <w:t>Referrers,</w:t>
-      </w:r>
-    </w:p>
-    <w:p>
-      <w:r>
-        <w:t>2008-08-28</w:t>
-      </w:r>
-    </w:p>
-    <w:p/>
-    <w:p>
-      <w:r>
-        <w:t xml:space="preserve">Referrers </w:t>
-      </w:r>
-      <w:r>
-        <w:rPr>
-          <w:color w:val="FF0000"/>
-        </w:rPr>
-        <w:t xml:space="preserve">has </w:t>
-      </w:r>
-      <w:r>
-        <w:rPr>
-          <w:color w:val="FF0000"/>
-        </w:rPr>
-        <w:t>to be</w:t>
-      </w:r>
-      <w:r>
-        <w:t xml:space="preserve"> redone. It </w:t>
-      </w:r>
-      <w:r>
-        <w:rPr>
-          <w:color w:val="FF0000"/>
-        </w:rPr>
-        <w:t xml:space="preserve">has </w:t>
-      </w:r>
-      <w:r>
-        <w:rPr>
-          <w:color w:val="FF0000"/>
-        </w:rPr>
-        <w:t>to be</w:t>
-      </w:r>
-      <w:r>
-        <w:t xml:space="preserve">come a list of related items and related list items, that they </w:t>
-      </w:r>
-      <w:r>
-        <w:rPr>
-          <w:color w:val="FF0000"/>
-        </w:rPr>
-        <w:t>are</w:t>
-      </w:r>
-      <w:r>
-        <w:t xml:space="preserve"> inside their parents.</w:t>
-      </w:r>
-    </w:p>
-    <w:p/>
-    <w:p>
-      <w:r>
-        <w:t xml:space="preserve">Redoing Referrers </w:t>
-      </w:r>
-      <w:r>
-        <w:rPr>
-          <w:color w:val="FF0000"/>
-        </w:rPr>
-        <w:t>was</w:t>
-      </w:r>
-      <w:r>
-        <w:t xml:space="preserve"> postponed in </w:t>
-      </w:r>
-      <w:r>
-        <w:rPr>
-          <w:color w:val="FF0000"/>
-        </w:rPr>
-        <w:t>the*</w:t>
-      </w:r>
-      <w:r>
-        <w:t xml:space="preserve"> project Work Out Basic Command Articles, </w:t>
-      </w:r>
-      <w:r>
-        <w:rPr>
-          <w:color w:val="FF0000"/>
-        </w:rPr>
-        <w:t>because*</w:t>
-      </w:r>
-      <w:r>
-        <w:t xml:space="preserve"> it involves </w:t>
-      </w:r>
-      <w:r>
-        <w:rPr>
-          <w:color w:val="FF0000"/>
-        </w:rPr>
-        <w:t>too</w:t>
-      </w:r>
-      <w:r>
-        <w:t xml:space="preserve"> </w:t>
-      </w:r>
-      <w:r>
-        <w:rPr>
-          <w:color w:val="FF0000"/>
-        </w:rPr>
-        <w:t>much</w:t>
-      </w:r>
-      <w:r>
-        <w:t xml:space="preserve"> other material, that takes </w:t>
-      </w:r>
-      <w:r>
-        <w:rPr>
-          <w:color w:val="FF0000"/>
-        </w:rPr>
-        <w:t>too</w:t>
-      </w:r>
-      <w:r>
-        <w:t xml:space="preserve"> </w:t>
-      </w:r>
-      <w:r>
-        <w:rPr>
-          <w:color w:val="FF0000"/>
-        </w:rPr>
-        <w:t>much</w:t>
-      </w:r>
-      <w:r>
-        <w:t xml:space="preserve"> time to go into.</w:t>
-      </w:r>
-    </w:p>
-    <w:p/>
-    <w:p>
-      <w:r>
-        <w:t xml:space="preserve">Referrers </w:t>
-      </w:r>
-      <w:r>
-        <w:rPr>
-          <w:color w:val="FF0000"/>
-        </w:rPr>
-        <w:t>is</w:t>
-      </w:r>
-      <w:r>
-        <w:t xml:space="preserve"> mainly part of Relations.</w:t>
-      </w:r>
-    </w:p>
-    <w:p>
-      <w:r>
-        <w:rPr>
-          <w:color w:val="FF0000"/>
-        </w:rPr>
-        <w:t>You</w:t>
-      </w:r>
-      <w:r>
-        <w:rPr>
-          <w:color w:val="FF0000"/>
-        </w:rPr>
-        <w:t>*</w:t>
-      </w:r>
-      <w:r>
-        <w:t xml:space="preserve"> </w:t>
-      </w:r>
-      <w:r>
-        <w:rPr>
-          <w:color w:val="FF0000"/>
-        </w:rPr>
-        <w:t>are</w:t>
-      </w:r>
-      <w:r>
-        <w:t xml:space="preserve"> probably going to </w:t>
-      </w:r>
-      <w:r>
-        <w:rPr>
-          <w:color w:val="FF0000"/>
-        </w:rPr>
-        <w:t>have</w:t>
-      </w:r>
-      <w:r>
-        <w:rPr>
-          <w:color w:val="FF0000"/>
-        </w:rPr>
-        <w:t xml:space="preserve"> to</w:t>
-      </w:r>
-      <w:r>
-        <w:t xml:space="preserve"> read over </w:t>
-      </w:r>
-      <w:r>
-        <w:rPr>
-          <w:color w:val="FF0000"/>
-        </w:rPr>
-        <w:t>the*</w:t>
-      </w:r>
-      <w:r>
-        <w:t xml:space="preserve"> whole Relations article group.</w:t>
-      </w:r>
-    </w:p>
-    <w:p/>
-    <w:p>
-      <w:r>
-        <w:rPr>
-          <w:color w:val="FF0000"/>
-        </w:rPr>
-        <w:t>The*</w:t>
-      </w:r>
-      <w:r>
-        <w:t xml:space="preserve"> following articles may </w:t>
-      </w:r>
-      <w:r>
-        <w:rPr>
-          <w:color w:val="FF0000"/>
-        </w:rPr>
-        <w:t>have</w:t>
-      </w:r>
-      <w:r>
-        <w:rPr>
-          <w:color w:val="FF0000"/>
-        </w:rPr>
-        <w:t xml:space="preserve"> </w:t>
-      </w:r>
-      <w:r>
-        <w:rPr>
-          <w:color w:val="FF0000"/>
-        </w:rPr>
-        <w:t>to be</w:t>
-      </w:r>
-      <w:r>
-        <w:t xml:space="preserve"> redone, </w:t>
-      </w:r>
-      <w:r>
-        <w:rPr>
-          <w:color w:val="FF0000"/>
-        </w:rPr>
-        <w:t>when*</w:t>
-      </w:r>
-      <w:r>
-        <w:t xml:space="preserve"> redoing Referrers:</w:t>
-      </w:r>
-    </w:p>
-    <w:p/>
-    <w:p>
-      <w:r>
-        <w:t>- Referrers</w:t>
-      </w:r>
-    </w:p>
-    <w:p>
-      <w:r>
-        <w:t>- Referrers in a Diagram</w:t>
-      </w:r>
-    </w:p>
-    <w:p>
-      <w:r>
-        <w:t>- Class Referrers</w:t>
-      </w:r>
-    </w:p>
-    <w:p>
-      <w:r>
-        <w:t>- Class Referrers in a Diagram</w:t>
-      </w:r>
-    </w:p>
-    <w:p>
-      <w:r>
-        <w:t>- Referrers Versus Related Objects</w:t>
-      </w:r>
-    </w:p>
-    <w:p>
-      <w:r>
-        <w:t>- Command Object Referrers</w:t>
-      </w:r>
-    </w:p>
-    <w:p>
-      <w:r>
-        <w:t>- Command Object Referrers in a Diagram</w:t>
-      </w:r>
-    </w:p>
-    <w:p>
-      <w:r>
-        <w:t>- Command Definition Referrers</w:t>
-      </w:r>
-    </w:p>
-    <w:p>
-      <w:r>
-        <w:t>- Command Definition Referrers in a Diagram</w:t>
-      </w:r>
-    </w:p>
-    <w:p/>
-    <w:p>
-      <w:r>
-        <w:t>JJ</w:t>
-      </w:r>
-    </w:p>
-    <w:p/>
-    <w:p>
-      <w:r>
-        <w:t>Referrers,</w:t>
-      </w:r>
-    </w:p>
-    <w:p>
-      <w:r>
-        <w:t>2008-08-28</w:t>
-      </w:r>
-    </w:p>
-    <w:p/>
-    <w:p>
-      <w:r>
-        <w:rPr>
-          <w:color w:val="FF0000"/>
-        </w:rPr>
-        <w:t>The*</w:t>
-      </w:r>
-      <w:r>
-        <w:t xml:space="preserve"> referrers articles </w:t>
-      </w:r>
-      <w:r>
-        <w:rPr>
-          <w:color w:val="FF0000"/>
-        </w:rPr>
-        <w:t>are</w:t>
-      </w:r>
-      <w:r>
-        <w:t xml:space="preserve"> </w:t>
-      </w:r>
-      <w:r>
-        <w:rPr>
-          <w:color w:val="FF0000"/>
-        </w:rPr>
-        <w:t>not</w:t>
-      </w:r>
-      <w:r>
-        <w:rPr>
-          <w:color w:val="FF0000"/>
-        </w:rPr>
-        <w:t>*</w:t>
-      </w:r>
-      <w:r>
-        <w:t xml:space="preserve"> </w:t>
-      </w:r>
-      <w:r>
-        <w:rPr>
-          <w:color w:val="FF0000"/>
-        </w:rPr>
-        <w:t>finish</w:t>
-      </w:r>
-      <w:r>
-        <w:t xml:space="preserve">ed, </w:t>
-      </w:r>
-      <w:r>
-        <w:rPr>
-          <w:color w:val="FF0000"/>
-        </w:rPr>
-        <w:t>because*</w:t>
-      </w:r>
-      <w:r>
-        <w:t xml:space="preserve"> referrers </w:t>
-      </w:r>
-      <w:r>
-        <w:rPr>
-          <w:color w:val="FF0000"/>
-        </w:rPr>
-        <w:t>need</w:t>
-      </w:r>
-      <w:r>
-        <w:t xml:space="preserve">s </w:t>
-      </w:r>
-      <w:r>
-        <w:rPr>
-          <w:color w:val="FF0000"/>
-        </w:rPr>
-        <w:t>to be</w:t>
-      </w:r>
-      <w:r>
-        <w:t xml:space="preserve"> reconsidered later, and it involves </w:t>
-      </w:r>
-      <w:r>
-        <w:rPr>
-          <w:color w:val="FF0000"/>
-        </w:rPr>
-        <w:t>much</w:t>
-      </w:r>
-      <w:r>
-        <w:t xml:space="preserve"> different material, that takes time to go into.</w:t>
-      </w:r>
-    </w:p>
-    <w:p/>
-    <w:p>
-      <w:r>
-        <w:t xml:space="preserve">- </w:t>
-      </w:r>
-      <w:r>
-        <w:rPr>
-          <w:color w:val="FF0000"/>
-        </w:rPr>
-        <w:t>I</w:t>
-      </w:r>
-      <w:r>
-        <w:t xml:space="preserve"> hate it, that </w:t>
-      </w:r>
-      <w:r>
-        <w:rPr>
-          <w:color w:val="FF0000"/>
-        </w:rPr>
-        <w:t>I</w:t>
-      </w:r>
-      <w:r>
-        <w:t xml:space="preserve"> </w:t>
-      </w:r>
-      <w:r>
-        <w:rPr>
-          <w:color w:val="FF0000"/>
-        </w:rPr>
-        <w:t>could*</w:t>
-      </w:r>
-      <w:r>
-        <w:t xml:space="preserve"> </w:t>
-      </w:r>
-      <w:r>
-        <w:rPr>
-          <w:color w:val="FF0000"/>
-        </w:rPr>
-        <w:t>not</w:t>
-      </w:r>
-      <w:r>
-        <w:rPr>
-          <w:color w:val="FF0000"/>
-        </w:rPr>
-        <w:t>*</w:t>
-      </w:r>
-      <w:r>
-        <w:t xml:space="preserve"> </w:t>
-      </w:r>
-      <w:r>
-        <w:rPr>
-          <w:color w:val="FF0000"/>
-        </w:rPr>
-        <w:t>finish</w:t>
-      </w:r>
-      <w:r>
-        <w:t xml:space="preserve"> </w:t>
-      </w:r>
-      <w:r>
-        <w:rPr>
-          <w:color w:val="FF0000"/>
-        </w:rPr>
-        <w:t>the*</w:t>
-      </w:r>
-      <w:r>
-        <w:t xml:space="preserve"> referrers articles.</w:t>
-      </w:r>
-    </w:p>
-    <w:p>
-      <w:r>
-        <w:t xml:space="preserve">- </w:t>
-      </w:r>
-      <w:r>
-        <w:rPr>
-          <w:color w:val="FF0000"/>
-        </w:rPr>
-        <w:t>But*</w:t>
-      </w:r>
-      <w:r>
-        <w:t xml:space="preserve"> it </w:t>
-      </w:r>
-      <w:r>
-        <w:rPr>
-          <w:color w:val="FF0000"/>
-        </w:rPr>
-        <w:t>is</w:t>
-      </w:r>
-      <w:r>
-        <w:t xml:space="preserve"> </w:t>
-      </w:r>
-      <w:r>
-        <w:rPr>
-          <w:color w:val="FF0000"/>
-        </w:rPr>
-        <w:t>too</w:t>
-      </w:r>
-      <w:r>
-        <w:t xml:space="preserve"> </w:t>
-      </w:r>
-      <w:r>
-        <w:rPr>
-          <w:color w:val="FF0000"/>
-        </w:rPr>
-        <w:t>much</w:t>
-      </w:r>
-      <w:r>
-        <w:t xml:space="preserve"> to go into </w:t>
-      </w:r>
-      <w:r>
-        <w:rPr>
-          <w:color w:val="FF0000"/>
-        </w:rPr>
-        <w:t>just</w:t>
-      </w:r>
-      <w:r>
-        <w:t xml:space="preserve"> </w:t>
-      </w:r>
-      <w:r>
-        <w:rPr>
-          <w:color w:val="FF0000"/>
-        </w:rPr>
-        <w:t>like</w:t>
-      </w:r>
-      <w:r>
-        <w:t xml:space="preserve"> that.</w:t>
-      </w:r>
-    </w:p>
-    <w:p>
-      <w:r>
-        <w:t xml:space="preserve">- </w:t>
-      </w:r>
-      <w:r>
-        <w:rPr>
-          <w:color w:val="FF0000"/>
-        </w:rPr>
-        <w:t>I</w:t>
-      </w:r>
-      <w:r>
-        <w:t xml:space="preserve"> </w:t>
-      </w:r>
-      <w:r>
-        <w:rPr>
-          <w:color w:val="FF0000"/>
-        </w:rPr>
-        <w:t>have</w:t>
-      </w:r>
-      <w:r>
-        <w:rPr>
-          <w:color w:val="FF0000"/>
-        </w:rPr>
-        <w:t xml:space="preserve"> to</w:t>
-      </w:r>
-      <w:r>
-        <w:t xml:space="preserve"> accept that </w:t>
-      </w:r>
-      <w:r>
-        <w:rPr>
-          <w:color w:val="FF0000"/>
-        </w:rPr>
-        <w:t>the*</w:t>
-      </w:r>
-      <w:r>
-        <w:t xml:space="preserve"> produced article group </w:t>
-      </w:r>
-      <w:r>
-        <w:rPr>
-          <w:color w:val="FF0000"/>
-        </w:rPr>
-        <w:t>will</w:t>
-      </w:r>
-      <w:r>
-        <w:t xml:space="preserve"> contaiin two subjects, that </w:t>
-      </w:r>
-      <w:r>
-        <w:rPr>
-          <w:color w:val="FF0000"/>
-        </w:rPr>
-        <w:t>are</w:t>
-      </w:r>
-      <w:r>
-        <w:t xml:space="preserve"> </w:t>
-      </w:r>
-      <w:r>
-        <w:rPr>
-          <w:color w:val="FF0000"/>
-        </w:rPr>
-        <w:t>not</w:t>
-      </w:r>
-      <w:r>
-        <w:rPr>
-          <w:color w:val="FF0000"/>
-        </w:rPr>
-        <w:t>*</w:t>
-      </w:r>
-      <w:r>
-        <w:t xml:space="preserve"> </w:t>
-      </w:r>
-      <w:r>
-        <w:rPr>
-          <w:color w:val="FF0000"/>
-        </w:rPr>
-        <w:t>finish</w:t>
-      </w:r>
-      <w:r>
-        <w:t>ed.</w:t>
-      </w:r>
-    </w:p>
-    <w:p/>
-    <w:p>
-      <w:r>
-        <w:t>JJ</w:t>
-      </w:r>
-    </w:p>
-    <w:p/>
-    <w:p>
-      <w:pPr>
-        <w:ind w:left="568"/>
-        <w:rPr>
-          <w:lang w:val="nl-NL"/>
-        </w:rPr>
-      </w:pPr>
-      <w:r>
-        <w:rPr>
-          <w:lang w:val="nl-NL"/>
-        </w:rPr>
-        <w:t>Referrers,</w:t>
-      </w:r>
-    </w:p>
-    <w:p>
-      <w:pPr>
-        <w:ind w:left="568"/>
-        <w:rPr>
-          <w:lang w:val="nl-NL"/>
-        </w:rPr>
-      </w:pPr>
-    </w:p>
-    <w:p>
-      <w:pPr>
-        <w:ind w:left="568"/>
-        <w:rPr>
-          <w:lang w:val="nl-NL"/>
-        </w:rPr>
-      </w:pPr>
-      <w:r>
-        <w:rPr>
-          <w:lang w:val="nl-NL"/>
-        </w:rPr>
-        <w:t>Referenties naar een copy functie wil je</w:t>
-      </w:r>
-    </w:p>
-    <w:p>
-      <w:pPr>
-        <w:ind w:left="568"/>
-        <w:rPr>
-          <w:lang w:val="nl-NL"/>
-        </w:rPr>
-      </w:pPr>
-      <w:r>
-        <w:rPr>
-          <w:lang w:val="nl-NL"/>
-        </w:rPr>
-        <w:t>ook niet in de in de copy command definitie zelf bijhouden.</w:t>
-      </w:r>
-    </w:p>
-    <w:p>
-      <w:pPr>
-        <w:ind w:left="568"/>
-        <w:rPr>
-          <w:lang w:val="nl-NL"/>
-        </w:rPr>
-      </w:pPr>
-      <w:r>
-        <w:rPr>
-          <w:lang w:val="nl-NL"/>
-        </w:rPr>
-        <w:t>Maar je zou wel de mogelijkheid willen hebben om te querien</w:t>
-      </w:r>
-    </w:p>
-    <w:p>
-      <w:pPr>
-        <w:ind w:left="568"/>
-        <w:rPr>
-          <w:lang w:val="nl-NL"/>
-        </w:rPr>
-      </w:pPr>
-      <w:r>
-        <w:rPr>
-          <w:lang w:val="nl-NL"/>
-        </w:rPr>
-        <w:t>welke kopieeracties er binnen een bepaald systeem zijn.</w:t>
-      </w:r>
-    </w:p>
-    <w:p>
-      <w:pPr>
-        <w:ind w:left="568"/>
-        <w:rPr>
-          <w:lang w:val="nl-NL"/>
-        </w:rPr>
-      </w:pPr>
-      <w:r>
-        <w:rPr>
-          <w:lang w:val="nl-NL"/>
-        </w:rPr>
-        <w:t>Je kunt altijd een ruwe sequentiele zoek-query uitvoeren op</w:t>
-      </w:r>
-    </w:p>
-    <w:p>
-      <w:pPr>
-        <w:ind w:left="568"/>
-        <w:rPr>
-          <w:lang w:val="nl-NL"/>
-        </w:rPr>
-      </w:pPr>
-      <w:r>
-        <w:rPr>
-          <w:lang w:val="nl-NL"/>
-        </w:rPr>
-        <w:t>een subsysteem.</w:t>
-      </w:r>
-    </w:p>
-    <w:p>
-      <w:pPr>
-        <w:ind w:left="568"/>
-        <w:rPr>
-          <w:lang w:val="nl-NL"/>
-        </w:rPr>
-      </w:pPr>
-      <w:r>
-        <w:rPr>
-          <w:lang w:val="nl-NL"/>
-        </w:rPr>
-        <w:t xml:space="preserve">Maar je wilt het misschien ook centraal bijhouden. Dan </w:t>
-      </w:r>
-    </w:p>
-    <w:p>
-      <w:pPr>
-        <w:ind w:left="568"/>
-        <w:rPr>
-          <w:lang w:val="nl-NL"/>
-        </w:rPr>
-      </w:pPr>
-      <w:r>
-        <w:rPr>
-          <w:lang w:val="nl-NL"/>
-        </w:rPr>
-        <w:t>zou je een filter index moeten kunnen maken,</w:t>
-      </w:r>
-    </w:p>
-    <w:p>
-      <w:pPr>
-        <w:ind w:left="568"/>
-        <w:rPr>
-          <w:lang w:val="nl-NL"/>
-        </w:rPr>
-      </w:pPr>
-      <w:r>
-        <w:rPr>
-          <w:lang w:val="nl-NL"/>
-        </w:rPr>
-        <w:t>maar een filter index gezet op een elders gedefinieerde</w:t>
-      </w:r>
-    </w:p>
-    <w:p>
-      <w:pPr>
-        <w:ind w:left="568"/>
-        <w:rPr>
-          <w:lang w:val="nl-NL"/>
-        </w:rPr>
-      </w:pPr>
-      <w:r>
-        <w:rPr>
-          <w:lang w:val="nl-NL"/>
-        </w:rPr>
-        <w:t>method of class.</w:t>
-      </w:r>
-    </w:p>
-    <w:p>
-      <w:pPr>
-        <w:ind w:left="568"/>
-        <w:rPr>
-          <w:lang w:val="nl-NL"/>
-        </w:rPr>
-      </w:pPr>
-      <w:r>
-        <w:rPr>
-          <w:lang w:val="nl-NL"/>
-        </w:rPr>
-        <w:t xml:space="preserve"> </w:t>
-      </w:r>
-    </w:p>
-    <w:p>
-      <w:pPr>
-        <w:ind w:left="568"/>
-        <w:rPr>
-          <w:lang w:val="nl-NL"/>
-        </w:rPr>
-      </w:pPr>
-      <w:r>
-        <w:rPr>
-          <w:lang w:val="nl-NL"/>
-        </w:rPr>
-        <w:t>Ik heb er toch best moeite mee, dat je</w:t>
-      </w:r>
-    </w:p>
-    <w:p>
-      <w:pPr>
-        <w:ind w:left="568"/>
-        <w:rPr>
-          <w:lang w:val="nl-NL"/>
-        </w:rPr>
-      </w:pPr>
-      <w:r>
-        <w:rPr>
-          <w:lang w:val="nl-NL"/>
-        </w:rPr>
-        <w:t>in een stuk diagram niet ziet wat er allemaal naar</w:t>
-      </w:r>
-    </w:p>
-    <w:p>
-      <w:pPr>
-        <w:ind w:left="568"/>
-        <w:rPr>
-          <w:lang w:val="nl-NL"/>
-        </w:rPr>
-      </w:pPr>
-      <w:r>
-        <w:rPr>
-          <w:lang w:val="nl-NL"/>
-        </w:rPr>
-        <w:t>een bepaald object verwijst, maar alleen waarnaar</w:t>
-      </w:r>
-    </w:p>
-    <w:p>
-      <w:pPr>
-        <w:ind w:left="568"/>
-        <w:rPr>
-          <w:lang w:val="nl-NL"/>
-        </w:rPr>
-      </w:pPr>
-      <w:r>
-        <w:rPr>
-          <w:lang w:val="nl-NL"/>
-        </w:rPr>
-        <w:t>de objecten in de diagram verwijzen.</w:t>
-      </w:r>
-    </w:p>
-    <w:p>
-      <w:pPr>
-        <w:ind w:left="568"/>
-        <w:rPr>
-          <w:lang w:val="nl-NL"/>
-        </w:rPr>
-      </w:pPr>
-      <w:r>
-        <w:rPr>
-          <w:lang w:val="nl-NL"/>
-        </w:rPr>
-        <w:t>O, wacht, dat gebeurt voor objecten wel, omdat</w:t>
-      </w:r>
-    </w:p>
-    <w:p>
-      <w:pPr>
-        <w:ind w:left="568"/>
-        <w:rPr>
-          <w:lang w:val="nl-NL"/>
-        </w:rPr>
-      </w:pPr>
-      <w:r>
-        <w:rPr>
-          <w:lang w:val="nl-NL"/>
-        </w:rPr>
-        <w:t>de gerelateerde objecten als sub objecten worden getoond.</w:t>
-      </w:r>
-    </w:p>
-    <w:p>
-      <w:pPr>
-        <w:ind w:left="568"/>
-        <w:rPr>
-          <w:lang w:val="nl-NL"/>
-        </w:rPr>
-      </w:pPr>
-      <w:r>
-        <w:rPr>
-          <w:lang w:val="nl-NL"/>
-        </w:rPr>
-        <w:t>Heen en weer relaties tussen objecten in principe gelijkwaardig.</w:t>
-      </w:r>
-    </w:p>
-    <w:p>
-      <w:pPr>
-        <w:ind w:left="568"/>
-        <w:rPr>
-          <w:lang w:val="nl-NL"/>
-        </w:rPr>
-      </w:pPr>
-      <w:r>
-        <w:rPr>
-          <w:lang w:val="nl-NL"/>
-        </w:rPr>
-        <w:t xml:space="preserve">Maar bij methods </w:t>
-      </w:r>
-      <w:r>
-        <w:rPr>
-          <w:color w:val="FF0000"/>
-          <w:lang w:val="nl-NL"/>
-        </w:rPr>
-        <w:t>is</w:t>
-      </w:r>
-      <w:r>
-        <w:rPr>
-          <w:lang w:val="nl-NL"/>
-        </w:rPr>
-        <w:t xml:space="preserve"> het anders. Die hebben altijd een richting,</w:t>
-      </w:r>
-    </w:p>
-    <w:p>
-      <w:pPr>
-        <w:ind w:left="568"/>
-        <w:rPr>
-          <w:lang w:val="nl-NL"/>
-        </w:rPr>
-      </w:pPr>
-      <w:r>
-        <w:rPr>
-          <w:lang w:val="nl-NL"/>
-        </w:rPr>
-        <w:t xml:space="preserve">en de relatie terug </w:t>
-      </w:r>
-      <w:r>
-        <w:rPr>
-          <w:color w:val="FF0000"/>
-          <w:lang w:val="nl-NL"/>
-        </w:rPr>
-        <w:t>is</w:t>
-      </w:r>
-      <w:r>
-        <w:rPr>
-          <w:lang w:val="nl-NL"/>
-        </w:rPr>
-        <w:t xml:space="preserve"> echt de backwards verwijzing.</w:t>
-      </w:r>
-    </w:p>
-    <w:p>
-      <w:pPr>
-        <w:ind w:left="568"/>
-        <w:rPr>
-          <w:lang w:val="nl-NL"/>
-        </w:rPr>
-      </w:pPr>
-    </w:p>
-    <w:p>
-      <w:pPr>
-        <w:ind w:left="568"/>
-        <w:rPr>
-          <w:lang w:val="nl-NL"/>
-        </w:rPr>
-      </w:pPr>
-      <w:r>
-        <w:rPr>
-          <w:lang w:val="nl-NL"/>
-        </w:rPr>
-        <w:t xml:space="preserve">Het </w:t>
-      </w:r>
-      <w:r>
-        <w:rPr>
-          <w:color w:val="FF0000"/>
-          <w:lang w:val="nl-NL"/>
-        </w:rPr>
-        <w:t>is</w:t>
-      </w:r>
-      <w:r>
-        <w:rPr>
-          <w:lang w:val="nl-NL"/>
-        </w:rPr>
-        <w:t xml:space="preserve"> zeg maar een kwestie van 'belachelijk om allemaal bij te houden'.</w:t>
-      </w:r>
-    </w:p>
-    <w:p>
-      <w:pPr>
-        <w:ind w:left="568"/>
-        <w:rPr>
-          <w:lang w:val="nl-NL"/>
-        </w:rPr>
-      </w:pPr>
-      <w:r>
-        <w:rPr>
-          <w:lang w:val="nl-NL"/>
-        </w:rPr>
-        <w:t xml:space="preserve"> </w:t>
-      </w:r>
-    </w:p>
-    <w:p>
-      <w:pPr>
-        <w:ind w:left="568"/>
-        <w:rPr>
-          <w:lang w:val="nl-NL"/>
-        </w:rPr>
-      </w:pPr>
-      <w:r>
-        <w:rPr>
-          <w:lang w:val="nl-NL"/>
-        </w:rPr>
-        <w:t>Alleen soms wil je voor een definitie, die zijn referrers niet bijhoudt,</w:t>
-      </w:r>
-    </w:p>
-    <w:p>
-      <w:pPr>
-        <w:ind w:left="568"/>
-        <w:rPr>
-          <w:lang w:val="nl-NL"/>
-        </w:rPr>
-      </w:pPr>
-      <w:r>
-        <w:rPr>
-          <w:lang w:val="nl-NL"/>
-        </w:rPr>
-        <w:t>toch referrers bijhouden.</w:t>
-      </w:r>
-    </w:p>
-    <w:p>
-      <w:pPr>
-        <w:ind w:left="568"/>
-        <w:rPr>
-          <w:lang w:val="nl-NL"/>
-        </w:rPr>
-      </w:pPr>
-      <w:r>
-        <w:rPr>
-          <w:lang w:val="nl-NL"/>
-        </w:rPr>
-        <w:t xml:space="preserve"> </w:t>
-      </w:r>
-    </w:p>
-    <w:p>
-      <w:pPr>
-        <w:ind w:left="568"/>
-        <w:rPr>
-          <w:lang w:val="nl-NL"/>
-        </w:rPr>
-      </w:pPr>
-      <w:r>
-        <w:rPr>
-          <w:lang w:val="nl-NL"/>
-        </w:rPr>
-        <w:t>Eigenlijk moet dan een systeem de referrers naar een definitie van een</w:t>
-      </w:r>
-    </w:p>
-    <w:p>
-      <w:pPr>
-        <w:ind w:left="568"/>
-        <w:rPr>
-          <w:lang w:val="nl-NL"/>
-        </w:rPr>
-      </w:pPr>
-      <w:r>
-        <w:rPr>
-          <w:lang w:val="nl-NL"/>
-        </w:rPr>
-        <w:t>ander systeem bij kunnen houden.</w:t>
-      </w:r>
-    </w:p>
-    <w:p>
-      <w:pPr>
-        <w:ind w:left="568"/>
-        <w:rPr>
-          <w:lang w:val="nl-NL"/>
-        </w:rPr>
-      </w:pPr>
-      <w:r>
-        <w:rPr>
-          <w:lang w:val="nl-NL"/>
-        </w:rPr>
-        <w:t xml:space="preserve"> </w:t>
-      </w:r>
-    </w:p>
-    <w:p>
-      <w:pPr>
-        <w:ind w:left="568"/>
-        <w:rPr>
-          <w:lang w:val="nl-NL"/>
-        </w:rPr>
-      </w:pPr>
-      <w:r>
-        <w:rPr>
-          <w:lang w:val="nl-NL"/>
-        </w:rPr>
-        <w:t>Je maakt bij methods eigenlijk ook relaties tussen method definitions aan.</w:t>
-      </w:r>
-    </w:p>
-    <w:p>
-      <w:pPr>
-        <w:ind w:left="568"/>
-        <w:rPr>
-          <w:lang w:val="nl-NL"/>
-        </w:rPr>
-      </w:pPr>
-      <w:r>
-        <w:rPr>
-          <w:lang w:val="nl-NL"/>
-        </w:rPr>
-        <w:t>Die zouden dan ook referrers bij kunnen houden, en een gesynchroniseerde</w:t>
-      </w:r>
-    </w:p>
-    <w:p>
-      <w:pPr>
-        <w:ind w:left="568"/>
-        <w:rPr>
-          <w:lang w:val="nl-NL"/>
-        </w:rPr>
-      </w:pPr>
-      <w:r>
-        <w:rPr>
-          <w:lang w:val="nl-NL"/>
-        </w:rPr>
-        <w:t>relatie aan kunnen gaan.</w:t>
-      </w:r>
-    </w:p>
-    <w:p>
-      <w:pPr>
-        <w:ind w:left="568"/>
-        <w:rPr>
-          <w:lang w:val="nl-NL"/>
-        </w:rPr>
-      </w:pPr>
-    </w:p>
-    <w:p>
-      <w:pPr>
-        <w:ind w:left="568"/>
-        <w:rPr>
-          <w:lang w:val="nl-NL"/>
-        </w:rPr>
-      </w:pPr>
-      <w:r>
-        <w:rPr>
-          <w:lang w:val="nl-NL"/>
-        </w:rPr>
-        <w:t>JJ</w:t>
-      </w:r>
-    </w:p>
-    <w:p>
-      <w:pPr>
-        <w:pStyle w:val="Heading3"/>
-      </w:pPr>
+      <w:bookmarkStart w:id="0" w:name="_GoBack"/>
+      <w:bookmarkEnd w:id="0"/>
       <w:r>
         <w:t xml:space="preserve">Loose </w:t>
       </w:r>

</xml_diff>

<commit_message>
Circle Language Spec: Move 'Loose Ideas about Relation to a Pointer' from the 'Relations' chapter to the 'Pointers' chapter.
</commit_message>
<xml_diff>
--- a/1.1. Circle Language Spec/06. Relations/1. Relations.docx
+++ b/1.1. Circle Language Spec/06. Relations/1. Relations.docx
@@ -2669,7 +2669,15 @@
         <w:t>can*</w:t>
       </w:r>
       <w:r>
-        <w:t xml:space="preserve"> be connected to eachother. Classes and their relations determine </w:t>
+        <w:t xml:space="preserve"> be connected to </w:t>
+      </w:r>
+      <w:proofErr w:type="spellStart"/>
+      <w:r>
+        <w:t>eachother</w:t>
+      </w:r>
+      <w:proofErr w:type="spellEnd"/>
+      <w:r>
+        <w:t xml:space="preserve">. Classes and their relations determine </w:t>
       </w:r>
       <w:r>
         <w:rPr>
@@ -2795,7 +2803,15 @@
         <w:t>are</w:t>
       </w:r>
       <w:r>
-        <w:t xml:space="preserve"> connected to eachother. Which </w:t>
+        <w:t xml:space="preserve"> connected to </w:t>
+      </w:r>
+      <w:proofErr w:type="spellStart"/>
+      <w:r>
+        <w:t>eachother</w:t>
+      </w:r>
+      <w:proofErr w:type="spellEnd"/>
+      <w:r>
+        <w:t xml:space="preserve">. Which </w:t>
       </w:r>
       <w:r>
         <w:rPr>
@@ -2813,7 +2829,15 @@
         <w:t>are</w:t>
       </w:r>
       <w:r>
-        <w:t xml:space="preserve"> connected to eachother </w:t>
+        <w:t xml:space="preserve"> connected to </w:t>
+      </w:r>
+      <w:proofErr w:type="spellStart"/>
+      <w:r>
+        <w:t>eachother</w:t>
+      </w:r>
+      <w:proofErr w:type="spellEnd"/>
+      <w:r>
+        <w:t xml:space="preserve"> </w:t>
       </w:r>
       <w:r>
         <w:rPr>
@@ -2867,7 +2891,15 @@
         <w:t>can*</w:t>
       </w:r>
       <w:r>
-        <w:t xml:space="preserve"> be connected to eachother.</w:t>
+        <w:t xml:space="preserve"> be connected to </w:t>
+      </w:r>
+      <w:proofErr w:type="spellStart"/>
+      <w:r>
+        <w:t>eachother</w:t>
+      </w:r>
+      <w:proofErr w:type="spellEnd"/>
+      <w:r>
+        <w:t>.</w:t>
       </w:r>
     </w:p>
     <w:p/>
@@ -2897,7 +2929,15 @@
         <w:t>the*</w:t>
       </w:r>
       <w:r>
-        <w:t xml:space="preserve"> bonestructure of a program.</w:t>
+        <w:t xml:space="preserve"> </w:t>
+      </w:r>
+      <w:proofErr w:type="spellStart"/>
+      <w:r>
+        <w:t>bonestructure</w:t>
+      </w:r>
+      <w:proofErr w:type="spellEnd"/>
+      <w:r>
+        <w:t xml:space="preserve"> of a program.</w:t>
       </w:r>
     </w:p>
     <w:p/>
@@ -3188,8 +3228,17 @@
           <w:b/>
           <w:bCs/>
         </w:rPr>
-        <w:t xml:space="preserve"> n</w:t>
-      </w:r>
+        <w:t xml:space="preserve"> </w:t>
+      </w:r>
+      <w:proofErr w:type="spellStart"/>
+      <w:r>
+        <w:rPr>
+          <w:b/>
+          <w:bCs/>
+        </w:rPr>
+        <w:t>n</w:t>
+      </w:r>
+      <w:proofErr w:type="spellEnd"/>
       <w:r>
         <w:t xml:space="preserve"> relations, where one class holds a related list of items of another class, and </w:t>
       </w:r>
@@ -4160,16 +4209,32 @@
         <w:t>the*</w:t>
       </w:r>
       <w:r>
-        <w:t xml:space="preserve"> original picture with one class refering to another and </w:t>
-      </w:r>
-      <w:r>
-        <w:rPr>
-          <w:color w:val="FF0000"/>
-        </w:rPr>
-        <w:t>the*</w:t>
-      </w:r>
-      <w:r>
-        <w:t xml:space="preserve"> other refering back to </w:t>
+        <w:t xml:space="preserve"> original picture with one class </w:t>
+      </w:r>
+      <w:proofErr w:type="spellStart"/>
+      <w:r>
+        <w:t>refering</w:t>
+      </w:r>
+      <w:proofErr w:type="spellEnd"/>
+      <w:r>
+        <w:t xml:space="preserve"> to another and </w:t>
+      </w:r>
+      <w:r>
+        <w:rPr>
+          <w:color w:val="FF0000"/>
+        </w:rPr>
+        <w:t>the*</w:t>
+      </w:r>
+      <w:r>
+        <w:t xml:space="preserve"> other </w:t>
+      </w:r>
+      <w:proofErr w:type="spellStart"/>
+      <w:r>
+        <w:t>refering</w:t>
+      </w:r>
+      <w:proofErr w:type="spellEnd"/>
+      <w:r>
+        <w:t xml:space="preserve"> back to </w:t>
       </w:r>
       <w:r>
         <w:rPr>
@@ -5054,8 +5119,17 @@
           <w:b/>
           <w:bCs/>
         </w:rPr>
-        <w:t xml:space="preserve"> n</w:t>
-      </w:r>
+        <w:t xml:space="preserve"> </w:t>
+      </w:r>
+      <w:proofErr w:type="spellStart"/>
+      <w:r>
+        <w:rPr>
+          <w:b/>
+          <w:bCs/>
+        </w:rPr>
+        <w:t>n</w:t>
+      </w:r>
+      <w:proofErr w:type="spellEnd"/>
       <w:r>
         <w:t xml:space="preserve"> relation between </w:t>
       </w:r>
@@ -5685,7 +5759,15 @@
         <w:t>the*</w:t>
       </w:r>
       <w:r>
-        <w:t xml:space="preserve"> end of th line pointing out of </w:t>
+        <w:t xml:space="preserve"> end of </w:t>
+      </w:r>
+      <w:proofErr w:type="spellStart"/>
+      <w:r>
+        <w:t>th</w:t>
+      </w:r>
+      <w:proofErr w:type="spellEnd"/>
+      <w:r>
+        <w:t xml:space="preserve"> line pointing out of </w:t>
       </w:r>
       <w:r>
         <w:rPr>
@@ -8431,7 +8513,15 @@
         <w:t>the*</w:t>
       </w:r>
       <w:r>
-        <w:t xml:space="preserve"> diagram expressions of dual and unary next eachother for a comparison.</w:t>
+        <w:t xml:space="preserve"> diagram expressions of dual and unary next </w:t>
+      </w:r>
+      <w:proofErr w:type="spellStart"/>
+      <w:r>
+        <w:t>eachother</w:t>
+      </w:r>
+      <w:proofErr w:type="spellEnd"/>
+      <w:r>
+        <w:t xml:space="preserve"> for a comparison.</w:t>
       </w:r>
     </w:p>
     <w:p/>
@@ -8697,7 +8787,15 @@
         <w:t>can*</w:t>
       </w:r>
       <w:r>
-        <w:t xml:space="preserve"> be connected to eachother.</w:t>
+        <w:t xml:space="preserve"> be connected to </w:t>
+      </w:r>
+      <w:proofErr w:type="spellStart"/>
+      <w:r>
+        <w:t>eachother</w:t>
+      </w:r>
+      <w:proofErr w:type="spellEnd"/>
+      <w:r>
+        <w:t>.</w:t>
       </w:r>
     </w:p>
     <w:p/>
@@ -8823,7 +8921,15 @@
         <w:sym w:font="Wingdings" w:char="F0E0"/>
       </w:r>
       <w:r>
-        <w:t xml:space="preserve"> n perspective </w:t>
+        <w:t xml:space="preserve"> </w:t>
+      </w:r>
+      <w:proofErr w:type="spellStart"/>
+      <w:r>
+        <w:t>n</w:t>
+      </w:r>
+      <w:proofErr w:type="spellEnd"/>
+      <w:r>
+        <w:t xml:space="preserve"> perspective </w:t>
       </w:r>
       <w:r>
         <w:rPr>
@@ -9476,16 +9582,32 @@
         <w:t>the*</w:t>
       </w:r>
       <w:r>
-        <w:t xml:space="preserve"> original picture with one class refering to another and </w:t>
-      </w:r>
-      <w:r>
-        <w:rPr>
-          <w:color w:val="FF0000"/>
-        </w:rPr>
-        <w:t>the*</w:t>
-      </w:r>
-      <w:r>
-        <w:t xml:space="preserve"> other refering back to </w:t>
+        <w:t xml:space="preserve"> original picture with one class </w:t>
+      </w:r>
+      <w:proofErr w:type="spellStart"/>
+      <w:r>
+        <w:t>refering</w:t>
+      </w:r>
+      <w:proofErr w:type="spellEnd"/>
+      <w:r>
+        <w:t xml:space="preserve"> to another and </w:t>
+      </w:r>
+      <w:r>
+        <w:rPr>
+          <w:color w:val="FF0000"/>
+        </w:rPr>
+        <w:t>the*</w:t>
+      </w:r>
+      <w:r>
+        <w:t xml:space="preserve"> other </w:t>
+      </w:r>
+      <w:proofErr w:type="spellStart"/>
+      <w:r>
+        <w:t>refering</w:t>
+      </w:r>
+      <w:proofErr w:type="spellEnd"/>
+      <w:r>
+        <w:t xml:space="preserve"> back to </w:t>
       </w:r>
       <w:r>
         <w:rPr>
@@ -9899,7 +10021,15 @@
         <w:sym w:font="Wingdings" w:char="F0E0"/>
       </w:r>
       <w:r>
-        <w:t xml:space="preserve"> n relations </w:t>
+        <w:t xml:space="preserve"> </w:t>
+      </w:r>
+      <w:proofErr w:type="spellStart"/>
+      <w:r>
+        <w:t>n</w:t>
+      </w:r>
+      <w:proofErr w:type="spellEnd"/>
+      <w:r>
+        <w:t xml:space="preserve"> relations </w:t>
       </w:r>
       <w:r>
         <w:rPr>
@@ -10406,7 +10536,15 @@
         <w:t>the*</w:t>
       </w:r>
       <w:r>
-        <w:t xml:space="preserve"> end of th line pointing out of </w:t>
+        <w:t xml:space="preserve"> end of </w:t>
+      </w:r>
+      <w:proofErr w:type="spellStart"/>
+      <w:r>
+        <w:t>th</w:t>
+      </w:r>
+      <w:proofErr w:type="spellEnd"/>
+      <w:r>
+        <w:t xml:space="preserve"> line pointing out of </w:t>
       </w:r>
       <w:r>
         <w:rPr>
@@ -10632,7 +10770,15 @@
         <w:t>The*</w:t>
       </w:r>
       <w:r>
-        <w:t xml:space="preserve"> two objects refer to eachother. </w:t>
+        <w:t xml:space="preserve"> two objects refer to </w:t>
+      </w:r>
+      <w:proofErr w:type="spellStart"/>
+      <w:r>
+        <w:t>eachother</w:t>
+      </w:r>
+      <w:proofErr w:type="spellEnd"/>
+      <w:r>
+        <w:t xml:space="preserve">. </w:t>
       </w:r>
       <w:r>
         <w:rPr>
@@ -11616,7 +11762,15 @@
         <w:t>have</w:t>
       </w:r>
       <w:r>
-        <w:t xml:space="preserve"> nothing to do with eachother.</w:t>
+        <w:t xml:space="preserve"> nothing to do with </w:t>
+      </w:r>
+      <w:proofErr w:type="spellStart"/>
+      <w:r>
+        <w:t>eachother</w:t>
+      </w:r>
+      <w:proofErr w:type="spellEnd"/>
+      <w:r>
+        <w:t>.</w:t>
       </w:r>
     </w:p>
     <w:p/>
@@ -12734,8 +12888,17 @@
           <w:b/>
           <w:bCs/>
         </w:rPr>
-        <w:t xml:space="preserve"> n</w:t>
-      </w:r>
+        <w:t xml:space="preserve"> </w:t>
+      </w:r>
+      <w:proofErr w:type="spellStart"/>
+      <w:r>
+        <w:rPr>
+          <w:b/>
+          <w:bCs/>
+        </w:rPr>
+        <w:t>n</w:t>
+      </w:r>
+      <w:proofErr w:type="spellEnd"/>
     </w:p>
     <w:p/>
     <w:p>
@@ -12864,8 +13027,18 @@
           <w:bCs/>
           <w:lang w:val="nl-NL"/>
         </w:rPr>
-        <w:t>1 synchronization</w:t>
-      </w:r>
+        <w:t xml:space="preserve">1 </w:t>
+      </w:r>
+      <w:proofErr w:type="spellStart"/>
+      <w:r>
+        <w:rPr>
+          <w:b/>
+          <w:bCs/>
+          <w:lang w:val="nl-NL"/>
+        </w:rPr>
+        <w:t>synchronization</w:t>
+      </w:r>
+      <w:proofErr w:type="spellEnd"/>
     </w:p>
     <w:p>
       <w:pPr>
@@ -12903,8 +13076,18 @@
           <w:bCs/>
           <w:lang w:val="nl-NL"/>
         </w:rPr>
-        <w:t>n synchronization</w:t>
-      </w:r>
+        <w:t xml:space="preserve">n </w:t>
+      </w:r>
+      <w:proofErr w:type="spellStart"/>
+      <w:r>
+        <w:rPr>
+          <w:b/>
+          <w:bCs/>
+          <w:lang w:val="nl-NL"/>
+        </w:rPr>
+        <w:t>synchronization</w:t>
+      </w:r>
+      <w:proofErr w:type="spellEnd"/>
     </w:p>
     <w:p>
       <w:pPr>
@@ -12942,8 +13125,18 @@
           <w:bCs/>
           <w:lang w:val="nl-NL"/>
         </w:rPr>
-        <w:t>1 synchronization</w:t>
-      </w:r>
+        <w:t xml:space="preserve">1 </w:t>
+      </w:r>
+      <w:proofErr w:type="spellStart"/>
+      <w:r>
+        <w:rPr>
+          <w:b/>
+          <w:bCs/>
+          <w:lang w:val="nl-NL"/>
+        </w:rPr>
+        <w:t>synchronization</w:t>
+      </w:r>
+      <w:proofErr w:type="spellEnd"/>
     </w:p>
     <w:p>
       <w:pPr>
@@ -12975,14 +13168,34 @@
         </w:rPr>
         <w:t xml:space="preserve"> </w:t>
       </w:r>
+      <w:proofErr w:type="spellStart"/>
       <w:r>
         <w:rPr>
           <w:b/>
           <w:bCs/>
           <w:lang w:val="nl-NL"/>
         </w:rPr>
-        <w:t>n synchronization</w:t>
-      </w:r>
+        <w:t>n</w:t>
+      </w:r>
+      <w:proofErr w:type="spellEnd"/>
+      <w:r>
+        <w:rPr>
+          <w:b/>
+          <w:bCs/>
+          <w:lang w:val="nl-NL"/>
+        </w:rPr>
+        <w:t xml:space="preserve"> </w:t>
+      </w:r>
+      <w:proofErr w:type="spellStart"/>
+      <w:r>
+        <w:rPr>
+          <w:b/>
+          <w:bCs/>
+          <w:lang w:val="nl-NL"/>
+        </w:rPr>
+        <w:t>synchronization</w:t>
+      </w:r>
+      <w:proofErr w:type="spellEnd"/>
     </w:p>
     <w:p>
       <w:pPr>
@@ -13052,8 +13265,18 @@
           <w:bCs/>
           <w:lang w:val="nl-NL"/>
         </w:rPr>
-        <w:t>1 synchronization</w:t>
-      </w:r>
+        <w:t xml:space="preserve">1 </w:t>
+      </w:r>
+      <w:proofErr w:type="spellStart"/>
+      <w:r>
+        <w:rPr>
+          <w:b/>
+          <w:bCs/>
+          <w:lang w:val="nl-NL"/>
+        </w:rPr>
+        <w:t>synchronization</w:t>
+      </w:r>
+      <w:proofErr w:type="spellEnd"/>
     </w:p>
     <w:p>
       <w:pPr>
@@ -13091,8 +13314,18 @@
           <w:bCs/>
           <w:lang w:val="nl-NL"/>
         </w:rPr>
-        <w:t>n synchronization</w:t>
-      </w:r>
+        <w:t xml:space="preserve">n </w:t>
+      </w:r>
+      <w:proofErr w:type="spellStart"/>
+      <w:r>
+        <w:rPr>
+          <w:b/>
+          <w:bCs/>
+          <w:lang w:val="nl-NL"/>
+        </w:rPr>
+        <w:t>synchronization</w:t>
+      </w:r>
+      <w:proofErr w:type="spellEnd"/>
     </w:p>
     <w:p>
       <w:pPr>
@@ -13130,8 +13363,18 @@
           <w:bCs/>
           <w:lang w:val="nl-NL"/>
         </w:rPr>
-        <w:t>1 synchronization</w:t>
-      </w:r>
+        <w:t xml:space="preserve">1 </w:t>
+      </w:r>
+      <w:proofErr w:type="spellStart"/>
+      <w:r>
+        <w:rPr>
+          <w:b/>
+          <w:bCs/>
+          <w:lang w:val="nl-NL"/>
+        </w:rPr>
+        <w:t>synchronization</w:t>
+      </w:r>
+      <w:proofErr w:type="spellEnd"/>
     </w:p>
     <w:p>
       <w:pPr>
@@ -13163,14 +13406,34 @@
         </w:rPr>
         <w:t xml:space="preserve"> </w:t>
       </w:r>
+      <w:proofErr w:type="spellStart"/>
       <w:r>
         <w:rPr>
           <w:b/>
           <w:bCs/>
           <w:lang w:val="nl-NL"/>
         </w:rPr>
-        <w:t>n synchronization</w:t>
-      </w:r>
+        <w:t>n</w:t>
+      </w:r>
+      <w:proofErr w:type="spellEnd"/>
+      <w:r>
+        <w:rPr>
+          <w:b/>
+          <w:bCs/>
+          <w:lang w:val="nl-NL"/>
+        </w:rPr>
+        <w:t xml:space="preserve"> </w:t>
+      </w:r>
+      <w:proofErr w:type="spellStart"/>
+      <w:r>
+        <w:rPr>
+          <w:b/>
+          <w:bCs/>
+          <w:lang w:val="nl-NL"/>
+        </w:rPr>
+        <w:t>synchronization</w:t>
+      </w:r>
+      <w:proofErr w:type="spellEnd"/>
     </w:p>
     <w:p>
       <w:pPr>
@@ -14418,8 +14681,17 @@
           <w:b/>
           <w:bCs/>
         </w:rPr>
-        <w:t xml:space="preserve"> n</w:t>
-      </w:r>
+        <w:t xml:space="preserve"> </w:t>
+      </w:r>
+      <w:proofErr w:type="spellStart"/>
+      <w:r>
+        <w:rPr>
+          <w:b/>
+          <w:bCs/>
+        </w:rPr>
+        <w:t>n</w:t>
+      </w:r>
+      <w:proofErr w:type="spellEnd"/>
       <w:r>
         <w:t xml:space="preserve"> relation, for </w:t>
       </w:r>
@@ -15589,7 +15861,15 @@
         <w:sym w:font="Wingdings" w:char="F0E0"/>
       </w:r>
       <w:r>
-        <w:t xml:space="preserve"> n synchronization </w:t>
+        <w:t xml:space="preserve"> </w:t>
+      </w:r>
+      <w:proofErr w:type="spellStart"/>
+      <w:r>
+        <w:t>n</w:t>
+      </w:r>
+      <w:proofErr w:type="spellEnd"/>
+      <w:r>
+        <w:t xml:space="preserve"> synchronization </w:t>
       </w:r>
       <w:r>
         <w:rPr>
@@ -15751,7 +16031,15 @@
         <w:t>the*</w:t>
       </w:r>
       <w:r>
-        <w:t xml:space="preserve"> related class, that simply won’t synchonize back again.</w:t>
+        <w:t xml:space="preserve"> related class, that simply won’t </w:t>
+      </w:r>
+      <w:proofErr w:type="spellStart"/>
+      <w:r>
+        <w:t>synchonize</w:t>
+      </w:r>
+      <w:proofErr w:type="spellEnd"/>
+      <w:r>
+        <w:t xml:space="preserve"> back again.</w:t>
       </w:r>
     </w:p>
     <w:p>
@@ -15765,7 +16053,15 @@
         <w:sym w:font="Wingdings" w:char="F0E0"/>
       </w:r>
       <w:r>
-        <w:t xml:space="preserve"> n Synchronization</w:t>
+        <w:t xml:space="preserve"> </w:t>
+      </w:r>
+      <w:proofErr w:type="spellStart"/>
+      <w:r>
+        <w:t>n</w:t>
+      </w:r>
+      <w:proofErr w:type="spellEnd"/>
+      <w:r>
+        <w:t xml:space="preserve"> Synchronization</w:t>
       </w:r>
     </w:p>
     <w:p>
@@ -15803,7 +16099,15 @@
     <w:p/>
     <w:p>
       <w:r>
-        <w:t xml:space="preserve">Two items, related to eachother in an </w:t>
+        <w:t xml:space="preserve">Two items, related to </w:t>
+      </w:r>
+      <w:proofErr w:type="spellStart"/>
+      <w:r>
+        <w:t>eachother</w:t>
+      </w:r>
+      <w:proofErr w:type="spellEnd"/>
+      <w:r>
+        <w:t xml:space="preserve"> in an </w:t>
       </w:r>
       <w:r>
         <w:rPr>
@@ -15824,8 +16128,17 @@
           <w:b/>
           <w:bCs/>
         </w:rPr>
-        <w:t xml:space="preserve"> n</w:t>
-      </w:r>
+        <w:t xml:space="preserve"> </w:t>
+      </w:r>
+      <w:proofErr w:type="spellStart"/>
+      <w:r>
+        <w:rPr>
+          <w:b/>
+          <w:bCs/>
+        </w:rPr>
+        <w:t>n</w:t>
+      </w:r>
+      <w:proofErr w:type="spellEnd"/>
       <w:r>
         <w:t xml:space="preserve"> relation, </w:t>
       </w:r>
@@ -15836,7 +16149,15 @@
         <w:t>are</w:t>
       </w:r>
       <w:r>
-        <w:t xml:space="preserve"> always connected to eachother, by connecting two </w:t>
+        <w:t xml:space="preserve"> always connected to </w:t>
+      </w:r>
+      <w:proofErr w:type="spellStart"/>
+      <w:r>
+        <w:t>eachother</w:t>
+      </w:r>
+      <w:proofErr w:type="spellEnd"/>
+      <w:r>
+        <w:t xml:space="preserve">, by connecting two </w:t>
       </w:r>
       <w:r>
         <w:rPr>
@@ -15845,7 +16166,15 @@
         <w:t xml:space="preserve">specific </w:t>
       </w:r>
       <w:r>
-        <w:t>list positions to eachother.</w:t>
+        <w:t xml:space="preserve">list positions to </w:t>
+      </w:r>
+      <w:proofErr w:type="spellStart"/>
+      <w:r>
+        <w:t>eachother</w:t>
+      </w:r>
+      <w:proofErr w:type="spellEnd"/>
+      <w:r>
+        <w:t>.</w:t>
       </w:r>
     </w:p>
     <w:p/>
@@ -15872,8 +16201,17 @@
           <w:b/>
           <w:bCs/>
         </w:rPr>
-        <w:t xml:space="preserve"> n</w:t>
-      </w:r>
+        <w:t xml:space="preserve"> </w:t>
+      </w:r>
+      <w:proofErr w:type="spellStart"/>
+      <w:r>
+        <w:rPr>
+          <w:b/>
+          <w:bCs/>
+        </w:rPr>
+        <w:t>n</w:t>
+      </w:r>
+      <w:proofErr w:type="spellEnd"/>
       <w:r>
         <w:t xml:space="preserve"> synchronization, </w:t>
       </w:r>
@@ -16057,14 +16395,27 @@
         <w:pStyle w:val="Heading4"/>
       </w:pPr>
       <w:r>
-        <w:t xml:space="preserve">Risk of inifinite loop n </w:t>
+        <w:t xml:space="preserve">Risk of </w:t>
+      </w:r>
+      <w:proofErr w:type="spellStart"/>
+      <w:r>
+        <w:t>inifinite</w:t>
+      </w:r>
+      <w:proofErr w:type="spellEnd"/>
+      <w:r>
+        <w:t xml:space="preserve"> loop n </w:t>
       </w:r>
       <w:r>
         <w:sym w:font="Wingdings" w:char="F0E0"/>
       </w:r>
       <w:r>
-        <w:t xml:space="preserve"> n</w:t>
-      </w:r>
+        <w:t xml:space="preserve"> </w:t>
+      </w:r>
+      <w:proofErr w:type="spellStart"/>
+      <w:r>
+        <w:t>n</w:t>
+      </w:r>
+      <w:proofErr w:type="spellEnd"/>
     </w:p>
     <w:p>
       <w:r>
@@ -16245,8 +16596,17 @@
           <w:b/>
           <w:bCs/>
         </w:rPr>
-        <w:t xml:space="preserve"> n</w:t>
-      </w:r>
+        <w:t xml:space="preserve"> </w:t>
+      </w:r>
+      <w:proofErr w:type="spellStart"/>
+      <w:r>
+        <w:rPr>
+          <w:b/>
+          <w:bCs/>
+        </w:rPr>
+        <w:t>n</w:t>
+      </w:r>
+      <w:proofErr w:type="spellEnd"/>
       <w:r>
         <w:t xml:space="preserve"> relation, </w:t>
       </w:r>
@@ -16428,7 +16788,15 @@
         <w:t>the*</w:t>
       </w:r>
       <w:r>
-        <w:t xml:space="preserve"> related class, that simply won’t synchonize back again.</w:t>
+        <w:t xml:space="preserve"> related class, that simply won’t </w:t>
+      </w:r>
+      <w:proofErr w:type="spellStart"/>
+      <w:r>
+        <w:t>synchonize</w:t>
+      </w:r>
+      <w:proofErr w:type="spellEnd"/>
+      <w:r>
+        <w:t xml:space="preserve"> back again.</w:t>
       </w:r>
     </w:p>
     <w:p/>
@@ -16957,11 +17325,16 @@
         <w:t xml:space="preserve"> about </w:t>
       </w:r>
       <w:r>
-        <w:t>relation s</w:t>
+        <w:t xml:space="preserve">relation </w:t>
+      </w:r>
+      <w:proofErr w:type="spellStart"/>
+      <w:r>
+        <w:t>s</w:t>
       </w:r>
       <w:r>
         <w:t>ychronization</w:t>
       </w:r>
+      <w:proofErr w:type="spellEnd"/>
     </w:p>
     <w:p>
       <w:r>
@@ -17098,26 +17471,413 @@
           <w:b/>
           <w:bCs/>
         </w:rPr>
+        <w:t xml:space="preserve"> </w:t>
+      </w:r>
+      <w:proofErr w:type="spellStart"/>
+      <w:r>
+        <w:rPr>
+          <w:b/>
+          <w:bCs/>
+        </w:rPr>
+        <w:t>n</w:t>
+      </w:r>
+      <w:proofErr w:type="spellEnd"/>
+      <w:r>
+        <w:t xml:space="preserve"> relation. In </w:t>
+      </w:r>
+      <w:r>
+        <w:rPr>
+          <w:color w:val="FF0000"/>
+        </w:rPr>
+        <w:t>the*</w:t>
+      </w:r>
+      <w:r>
+        <w:t xml:space="preserve"> relation </w:t>
+      </w:r>
+      <w:r>
+        <w:rPr>
+          <w:b/>
+          <w:bCs/>
+        </w:rPr>
+        <w:t xml:space="preserve">Parent  1 </w:t>
+      </w:r>
+      <w:r>
+        <w:rPr>
+          <w:b/>
+          <w:bCs/>
+        </w:rPr>
+        <w:sym w:font="Wingdings" w:char="F0E0"/>
+      </w:r>
+      <w:r>
+        <w:rPr>
+          <w:b/>
+          <w:bCs/>
+        </w:rPr>
+        <w:t xml:space="preserve"> n  Child</w:t>
+      </w:r>
+      <w:r>
+        <w:t xml:space="preserve">, </w:t>
+      </w:r>
+      <w:r>
+        <w:rPr>
+          <w:color w:val="FF0000"/>
+        </w:rPr>
+        <w:t>every</w:t>
+      </w:r>
+      <w:r>
+        <w:t xml:space="preserve"> time </w:t>
+      </w:r>
+      <w:r>
+        <w:rPr>
+          <w:color w:val="FF0000"/>
+        </w:rPr>
+        <w:t>you</w:t>
+      </w:r>
+      <w:r>
+        <w:rPr>
+          <w:color w:val="FF0000"/>
+        </w:rPr>
+        <w:t>*</w:t>
+      </w:r>
+      <w:r>
+        <w:t xml:space="preserve"> add a </w:t>
+      </w:r>
+      <w:r>
+        <w:rPr>
+          <w:b/>
+          <w:bCs/>
+        </w:rPr>
+        <w:t xml:space="preserve">Child </w:t>
+      </w:r>
+      <w:r>
+        <w:t xml:space="preserve">to a </w:t>
+      </w:r>
+      <w:r>
+        <w:rPr>
+          <w:b/>
+          <w:bCs/>
+        </w:rPr>
+        <w:t>Parent</w:t>
+      </w:r>
+      <w:r>
+        <w:t xml:space="preserve">, </w:t>
+      </w:r>
+      <w:r>
+        <w:rPr>
+          <w:b/>
+          <w:bCs/>
+        </w:rPr>
+        <w:t>Child  .  Parent</w:t>
+      </w:r>
+      <w:r>
+        <w:t xml:space="preserve"> </w:t>
+      </w:r>
+      <w:r>
+        <w:rPr>
+          <w:color w:val="FF0000"/>
+        </w:rPr>
+        <w:t>is</w:t>
+      </w:r>
+      <w:r>
+        <w:t xml:space="preserve"> overwritten. </w:t>
+      </w:r>
+      <w:r>
+        <w:rPr>
+          <w:color w:val="FF0000"/>
+        </w:rPr>
+        <w:t>When*</w:t>
+      </w:r>
+      <w:r>
+        <w:t xml:space="preserve"> </w:t>
+      </w:r>
+      <w:r>
+        <w:rPr>
+          <w:color w:val="FF0000"/>
+        </w:rPr>
+        <w:t>you</w:t>
+      </w:r>
+      <w:r>
+        <w:rPr>
+          <w:color w:val="FF0000"/>
+        </w:rPr>
+        <w:t>*</w:t>
+      </w:r>
+      <w:r>
+        <w:t xml:space="preserve"> change </w:t>
+      </w:r>
+      <w:r>
+        <w:rPr>
+          <w:b/>
+          <w:bCs/>
+        </w:rPr>
+        <w:t>Child  .  Parent</w:t>
+      </w:r>
+      <w:r>
+        <w:t xml:space="preserve">, </w:t>
+      </w:r>
+      <w:r>
+        <w:rPr>
+          <w:color w:val="FF0000"/>
+        </w:rPr>
+        <w:t>the*</w:t>
+      </w:r>
+      <w:r>
+        <w:t xml:space="preserve"> </w:t>
+      </w:r>
+      <w:r>
+        <w:rPr>
+          <w:b/>
+          <w:bCs/>
+        </w:rPr>
+        <w:t xml:space="preserve">Child </w:t>
+      </w:r>
+      <w:r>
+        <w:rPr>
+          <w:color w:val="FF0000"/>
+        </w:rPr>
+        <w:t>is</w:t>
+      </w:r>
+      <w:r>
+        <w:t xml:space="preserve"> removed from its original </w:t>
+      </w:r>
+      <w:r>
+        <w:rPr>
+          <w:b/>
+          <w:bCs/>
+        </w:rPr>
+        <w:t xml:space="preserve">Parent </w:t>
+      </w:r>
+      <w:r>
+        <w:t xml:space="preserve">and added to </w:t>
+      </w:r>
+      <w:r>
+        <w:rPr>
+          <w:color w:val="FF0000"/>
+        </w:rPr>
+        <w:t>the*</w:t>
+      </w:r>
+      <w:r>
+        <w:t xml:space="preserve"> new </w:t>
+      </w:r>
+      <w:r>
+        <w:rPr>
+          <w:b/>
+          <w:bCs/>
+        </w:rPr>
+        <w:t>Parent</w:t>
+      </w:r>
+      <w:r>
+        <w:t xml:space="preserve">. </w:t>
+      </w:r>
+      <w:r>
+        <w:rPr>
+          <w:color w:val="FF0000"/>
+        </w:rPr>
+        <w:t>So</w:t>
+      </w:r>
+      <w:r>
+        <w:t xml:space="preserve"> </w:t>
+      </w:r>
+      <w:r>
+        <w:rPr>
+          <w:color w:val="FF0000"/>
+        </w:rPr>
+        <w:t>you</w:t>
+      </w:r>
+      <w:r>
+        <w:rPr>
+          <w:color w:val="FF0000"/>
+        </w:rPr>
+        <w:t>*</w:t>
+      </w:r>
+      <w:r>
+        <w:t xml:space="preserve"> </w:t>
+      </w:r>
+      <w:r>
+        <w:rPr>
+          <w:color w:val="FF0000"/>
+        </w:rPr>
+        <w:t>can*</w:t>
+      </w:r>
+      <w:r>
+        <w:t xml:space="preserve"> never </w:t>
+      </w:r>
+      <w:r>
+        <w:rPr>
+          <w:color w:val="FF0000"/>
+        </w:rPr>
+        <w:t>have</w:t>
+      </w:r>
+      <w:r>
+        <w:t xml:space="preserve"> </w:t>
+      </w:r>
+      <w:r>
+        <w:rPr>
+          <w:color w:val="FF0000"/>
+        </w:rPr>
+        <w:t>the*</w:t>
+      </w:r>
+      <w:r>
+        <w:t xml:space="preserve"> same </w:t>
+      </w:r>
+      <w:r>
+        <w:rPr>
+          <w:b/>
+          <w:bCs/>
+        </w:rPr>
+        <w:t xml:space="preserve">Child </w:t>
+      </w:r>
+      <w:r>
+        <w:t xml:space="preserve">in several </w:t>
+      </w:r>
+      <w:r>
+        <w:rPr>
+          <w:b/>
+          <w:bCs/>
+        </w:rPr>
+        <w:t>Parents</w:t>
+      </w:r>
+      <w:r>
+        <w:t>.</w:t>
+      </w:r>
+      <w:r>
+        <w:t xml:space="preserve"> </w:t>
+      </w:r>
+      <w:r>
+        <w:rPr>
+          <w:color w:val="FF0000"/>
+        </w:rPr>
+        <w:t>If*</w:t>
+      </w:r>
+      <w:r>
+        <w:t xml:space="preserve"> </w:t>
+      </w:r>
+      <w:r>
+        <w:rPr>
+          <w:color w:val="FF0000"/>
+        </w:rPr>
+        <w:t>you</w:t>
+      </w:r>
+      <w:r>
+        <w:rPr>
+          <w:color w:val="FF0000"/>
+        </w:rPr>
+        <w:t>*</w:t>
+      </w:r>
+      <w:r>
+        <w:t xml:space="preserve"> want to use multiple </w:t>
+      </w:r>
+      <w:r>
+        <w:rPr>
+          <w:b/>
+          <w:bCs/>
+        </w:rPr>
+        <w:t>Parents</w:t>
+      </w:r>
+      <w:r>
+        <w:t xml:space="preserve">, </w:t>
+      </w:r>
+      <w:r>
+        <w:rPr>
+          <w:color w:val="FF0000"/>
+        </w:rPr>
+        <w:t>you</w:t>
+      </w:r>
+      <w:r>
+        <w:rPr>
+          <w:color w:val="FF0000"/>
+        </w:rPr>
+        <w:t>*</w:t>
+      </w:r>
+      <w:r>
+        <w:t xml:space="preserve"> </w:t>
+      </w:r>
+      <w:r>
+        <w:rPr>
+          <w:color w:val="FF0000"/>
+        </w:rPr>
+        <w:t>can*</w:t>
+      </w:r>
+      <w:r>
+        <w:t>’t.</w:t>
+      </w:r>
+    </w:p>
+    <w:p/>
+    <w:p>
+      <w:r>
+        <w:t xml:space="preserve">It </w:t>
+      </w:r>
+      <w:r>
+        <w:rPr>
+          <w:color w:val="FF0000"/>
+        </w:rPr>
+        <w:t>is</w:t>
+      </w:r>
+      <w:r>
+        <w:t xml:space="preserve"> often easier to </w:t>
+      </w:r>
+      <w:r>
+        <w:rPr>
+          <w:color w:val="FF0000"/>
+        </w:rPr>
+        <w:t>define</w:t>
+      </w:r>
+      <w:r>
+        <w:t xml:space="preserve"> something in </w:t>
+      </w:r>
+      <w:r>
+        <w:rPr>
+          <w:b/>
+          <w:bCs/>
+        </w:rPr>
+        <w:t xml:space="preserve">1 </w:t>
+      </w:r>
+      <w:r>
+        <w:rPr>
+          <w:b/>
+          <w:bCs/>
+        </w:rPr>
+        <w:sym w:font="Wingdings" w:char="F0E0"/>
+      </w:r>
+      <w:r>
+        <w:rPr>
+          <w:b/>
+          <w:bCs/>
+        </w:rPr>
         <w:t xml:space="preserve"> n</w:t>
       </w:r>
       <w:r>
-        <w:t xml:space="preserve"> relation. In </w:t>
-      </w:r>
-      <w:r>
-        <w:rPr>
-          <w:color w:val="FF0000"/>
-        </w:rPr>
-        <w:t>the*</w:t>
-      </w:r>
-      <w:r>
-        <w:t xml:space="preserve"> relation </w:t>
-      </w:r>
-      <w:r>
-        <w:rPr>
-          <w:b/>
-          <w:bCs/>
-        </w:rPr>
-        <w:t xml:space="preserve">Parent  1 </w:t>
+        <w:t xml:space="preserve"> relations, </w:t>
+      </w:r>
+      <w:r>
+        <w:rPr>
+          <w:color w:val="FF0000"/>
+        </w:rPr>
+        <w:t>without</w:t>
+      </w:r>
+      <w:r>
+        <w:t xml:space="preserve"> thinking </w:t>
+      </w:r>
+      <w:r>
+        <w:t xml:space="preserve">about </w:t>
+      </w:r>
+      <w:r>
+        <w:t xml:space="preserve">it, that </w:t>
+      </w:r>
+      <w:r>
+        <w:rPr>
+          <w:color w:val="FF0000"/>
+        </w:rPr>
+        <w:t>the*</w:t>
+      </w:r>
+      <w:r>
+        <w:t xml:space="preserve"> </w:t>
+      </w:r>
+      <w:r>
+        <w:t>backward</w:t>
+      </w:r>
+      <w:r>
+        <w:t xml:space="preserve"> relation might be </w:t>
       </w:r>
       <w:r>
         <w:rPr>
@@ -17131,19 +17891,142 @@
           <w:b/>
           <w:bCs/>
         </w:rPr>
-        <w:t xml:space="preserve"> n  Child</w:t>
-      </w:r>
-      <w:r>
-        <w:t xml:space="preserve">, </w:t>
-      </w:r>
-      <w:r>
-        <w:rPr>
-          <w:color w:val="FF0000"/>
-        </w:rPr>
-        <w:t>every</w:t>
-      </w:r>
-      <w:r>
-        <w:t xml:space="preserve"> time </w:t>
+        <w:t xml:space="preserve"> n</w:t>
+      </w:r>
+      <w:r>
+        <w:t xml:space="preserve"> </w:t>
+      </w:r>
+      <w:r>
+        <w:rPr>
+          <w:color w:val="FF0000"/>
+        </w:rPr>
+        <w:t>too</w:t>
+      </w:r>
+      <w:r>
+        <w:t xml:space="preserve">. </w:t>
+      </w:r>
+      <w:r>
+        <w:rPr>
+          <w:color w:val="FF0000"/>
+        </w:rPr>
+        <w:t>But*</w:t>
+      </w:r>
+      <w:r>
+        <w:t xml:space="preserve"> </w:t>
+      </w:r>
+      <w:r>
+        <w:rPr>
+          <w:color w:val="FF0000"/>
+        </w:rPr>
+        <w:t>when*</w:t>
+      </w:r>
+      <w:r>
+        <w:t xml:space="preserve"> a relation </w:t>
+      </w:r>
+      <w:r>
+        <w:rPr>
+          <w:color w:val="FF0000"/>
+        </w:rPr>
+        <w:t>is</w:t>
+      </w:r>
+      <w:r>
+        <w:t xml:space="preserve"> synchronized, </w:t>
+      </w:r>
+      <w:r>
+        <w:rPr>
+          <w:color w:val="FF0000"/>
+        </w:rPr>
+        <w:t>the*</w:t>
+      </w:r>
+      <w:r>
+        <w:t xml:space="preserve"> system </w:t>
+      </w:r>
+      <w:r>
+        <w:t xml:space="preserve">falls apart </w:t>
+      </w:r>
+      <w:r>
+        <w:rPr>
+          <w:color w:val="FF0000"/>
+        </w:rPr>
+        <w:t>when*</w:t>
+      </w:r>
+      <w:r>
+        <w:t xml:space="preserve"> a </w:t>
+      </w:r>
+      <w:r>
+        <w:rPr>
+          <w:b/>
+          <w:bCs/>
+        </w:rPr>
+        <w:t xml:space="preserve">1 </w:t>
+      </w:r>
+      <w:r>
+        <w:rPr>
+          <w:b/>
+          <w:bCs/>
+        </w:rPr>
+        <w:sym w:font="Wingdings" w:char="F0E0"/>
+      </w:r>
+      <w:r>
+        <w:rPr>
+          <w:b/>
+          <w:bCs/>
+        </w:rPr>
+        <w:t xml:space="preserve"> n</w:t>
+      </w:r>
+      <w:r>
+        <w:t xml:space="preserve"> </w:t>
+      </w:r>
+      <w:r>
+        <w:rPr>
+          <w:color w:val="FF0000"/>
+        </w:rPr>
+        <w:t>is</w:t>
+      </w:r>
+      <w:r>
+        <w:t xml:space="preserve"> </w:t>
+      </w:r>
+      <w:r>
+        <w:rPr>
+          <w:color w:val="FF0000"/>
+        </w:rPr>
+        <w:t>actually</w:t>
+      </w:r>
+      <w:r>
+        <w:t xml:space="preserve"> intended as </w:t>
+      </w:r>
+      <w:r>
+        <w:rPr>
+          <w:b/>
+          <w:bCs/>
+        </w:rPr>
+        <w:t xml:space="preserve">n </w:t>
+      </w:r>
+      <w:r>
+        <w:rPr>
+          <w:b/>
+          <w:bCs/>
+        </w:rPr>
+        <w:sym w:font="Wingdings" w:char="F0E0"/>
+      </w:r>
+      <w:r>
+        <w:rPr>
+          <w:b/>
+          <w:bCs/>
+        </w:rPr>
+        <w:t xml:space="preserve"> </w:t>
+      </w:r>
+      <w:proofErr w:type="spellStart"/>
+      <w:r>
+        <w:rPr>
+          <w:b/>
+          <w:bCs/>
+        </w:rPr>
+        <w:t>n</w:t>
+      </w:r>
+      <w:proofErr w:type="spellEnd"/>
+      <w:r>
+        <w:t xml:space="preserve"> and </w:t>
       </w:r>
       <w:r>
         <w:rPr>
@@ -17158,52 +18041,181 @@
         <w:t>*</w:t>
       </w:r>
       <w:r>
-        <w:t xml:space="preserve"> add a </w:t>
-      </w:r>
-      <w:r>
-        <w:rPr>
-          <w:b/>
-          <w:bCs/>
-        </w:rPr>
-        <w:t xml:space="preserve">Child </w:t>
-      </w:r>
-      <w:r>
-        <w:t xml:space="preserve">to a </w:t>
-      </w:r>
-      <w:r>
-        <w:rPr>
-          <w:b/>
-          <w:bCs/>
-        </w:rPr>
-        <w:t>Parent</w:t>
-      </w:r>
-      <w:r>
-        <w:t xml:space="preserve">, </w:t>
-      </w:r>
-      <w:r>
-        <w:rPr>
-          <w:b/>
-          <w:bCs/>
-        </w:rPr>
-        <w:t>Child  .  Parent</w:t>
-      </w:r>
-      <w:r>
-        <w:t xml:space="preserve"> </w:t>
-      </w:r>
-      <w:r>
-        <w:rPr>
-          <w:color w:val="FF0000"/>
-        </w:rPr>
-        <w:t>is</w:t>
-      </w:r>
-      <w:r>
-        <w:t xml:space="preserve"> overwritten. </w:t>
-      </w:r>
-      <w:r>
-        <w:rPr>
-          <w:color w:val="FF0000"/>
-        </w:rPr>
-        <w:t>When*</w:t>
+        <w:t xml:space="preserve">’re trying to </w:t>
+      </w:r>
+      <w:r>
+        <w:rPr>
+          <w:i/>
+        </w:rPr>
+        <w:t xml:space="preserve">use </w:t>
+      </w:r>
+      <w:r>
+        <w:t>it that way.</w:t>
+      </w:r>
+    </w:p>
+    <w:p/>
+    <w:p>
+      <w:r>
+        <w:rPr>
+          <w:color w:val="FF0000"/>
+        </w:rPr>
+        <w:t>This</w:t>
+      </w:r>
+      <w:r>
+        <w:t xml:space="preserve"> </w:t>
+      </w:r>
+      <w:r>
+        <w:rPr>
+          <w:color w:val="FF0000"/>
+        </w:rPr>
+        <w:t>can*</w:t>
+      </w:r>
+      <w:r>
+        <w:t xml:space="preserve"> be misconceived as an error in </w:t>
+      </w:r>
+      <w:r>
+        <w:rPr>
+          <w:color w:val="FF0000"/>
+        </w:rPr>
+        <w:t>the*</w:t>
+      </w:r>
+      <w:r>
+        <w:t xml:space="preserve"> </w:t>
+      </w:r>
+      <w:r>
+        <w:rPr>
+          <w:color w:val="FF0000"/>
+        </w:rPr>
+        <w:t>new computer language</w:t>
+      </w:r>
+      <w:r>
+        <w:t xml:space="preserve">, or an inability of </w:t>
+      </w:r>
+      <w:r>
+        <w:t>it</w:t>
+      </w:r>
+      <w:r>
+        <w:t xml:space="preserve">, while it’s </w:t>
+      </w:r>
+      <w:r>
+        <w:rPr>
+          <w:color w:val="FF0000"/>
+        </w:rPr>
+        <w:t>really</w:t>
+      </w:r>
+      <w:r>
+        <w:t xml:space="preserve"> </w:t>
+      </w:r>
+      <w:r>
+        <w:rPr>
+          <w:color w:val="FF0000"/>
+        </w:rPr>
+        <w:t>just</w:t>
+      </w:r>
+      <w:r>
+        <w:t xml:space="preserve"> a wrongly </w:t>
+      </w:r>
+      <w:r>
+        <w:rPr>
+          <w:color w:val="FF0000"/>
+        </w:rPr>
+        <w:t>define</w:t>
+      </w:r>
+      <w:r>
+        <w:t>d relation.</w:t>
+      </w:r>
+    </w:p>
+    <w:p/>
+    <w:p>
+      <w:r>
+        <w:rPr>
+          <w:color w:val="FF0000"/>
+        </w:rPr>
+        <w:t>So</w:t>
+      </w:r>
+      <w:r>
+        <w:t xml:space="preserve"> </w:t>
+      </w:r>
+      <w:r>
+        <w:rPr>
+          <w:color w:val="FF0000"/>
+        </w:rPr>
+        <w:t>then*</w:t>
+      </w:r>
+      <w:r>
+        <w:t xml:space="preserve"> it becomes </w:t>
+      </w:r>
+      <w:r>
+        <w:rPr>
+          <w:color w:val="FF0000"/>
+        </w:rPr>
+        <w:t>really</w:t>
+      </w:r>
+      <w:r>
+        <w:t xml:space="preserve"> </w:t>
+      </w:r>
+      <w:r>
+        <w:rPr>
+          <w:color w:val="FF0000"/>
+        </w:rPr>
+        <w:t>important</w:t>
+      </w:r>
+      <w:r>
+        <w:t xml:space="preserve"> to </w:t>
+      </w:r>
+      <w:r>
+        <w:rPr>
+          <w:color w:val="FF0000"/>
+        </w:rPr>
+        <w:t>define</w:t>
+      </w:r>
+      <w:r>
+        <w:t xml:space="preserve"> </w:t>
+      </w:r>
+      <w:r>
+        <w:rPr>
+          <w:color w:val="FF0000"/>
+        </w:rPr>
+        <w:t>the*</w:t>
+      </w:r>
+      <w:r>
+        <w:t xml:space="preserve"> </w:t>
+      </w:r>
+      <w:r>
+        <w:rPr>
+          <w:color w:val="FF0000"/>
+        </w:rPr>
+        <w:t>exact</w:t>
+      </w:r>
+      <w:r>
+        <w:t xml:space="preserve"> </w:t>
+      </w:r>
+      <w:r>
+        <w:t xml:space="preserve">relation type </w:t>
+      </w:r>
+      <w:r>
+        <w:t xml:space="preserve">of something, even </w:t>
+      </w:r>
+      <w:r>
+        <w:rPr>
+          <w:color w:val="FF0000"/>
+        </w:rPr>
+        <w:t>when*</w:t>
+      </w:r>
+      <w:r>
+        <w:t xml:space="preserve"> it’s more difficult</w:t>
+      </w:r>
+      <w:r>
+        <w:t>.</w:t>
+      </w:r>
+    </w:p>
+    <w:p/>
+    <w:p>
+      <w:r>
+        <w:rPr>
+          <w:color w:val="FF0000"/>
+        </w:rPr>
+        <w:t>If*</w:t>
       </w:r>
       <w:r>
         <w:t xml:space="preserve"> </w:t>
@@ -17221,227 +18233,16 @@
         <w:t>*</w:t>
       </w:r>
       <w:r>
-        <w:t xml:space="preserve"> change </w:t>
-      </w:r>
-      <w:r>
-        <w:rPr>
-          <w:b/>
-          <w:bCs/>
-        </w:rPr>
-        <w:t>Child  .  Parent</w:t>
-      </w:r>
-      <w:r>
-        <w:t xml:space="preserve">, </w:t>
-      </w:r>
-      <w:r>
-        <w:rPr>
-          <w:color w:val="FF0000"/>
-        </w:rPr>
-        <w:t>the*</w:t>
-      </w:r>
-      <w:r>
-        <w:t xml:space="preserve"> </w:t>
-      </w:r>
-      <w:r>
-        <w:rPr>
-          <w:b/>
-          <w:bCs/>
-        </w:rPr>
-        <w:t xml:space="preserve">Child </w:t>
-      </w:r>
-      <w:r>
-        <w:rPr>
-          <w:color w:val="FF0000"/>
-        </w:rPr>
-        <w:t>is</w:t>
-      </w:r>
-      <w:r>
-        <w:t xml:space="preserve"> removed from its original </w:t>
-      </w:r>
-      <w:r>
-        <w:rPr>
-          <w:b/>
-          <w:bCs/>
-        </w:rPr>
-        <w:t xml:space="preserve">Parent </w:t>
-      </w:r>
-      <w:r>
-        <w:t xml:space="preserve">and added to </w:t>
-      </w:r>
-      <w:r>
-        <w:rPr>
-          <w:color w:val="FF0000"/>
-        </w:rPr>
-        <w:t>the*</w:t>
-      </w:r>
-      <w:r>
-        <w:t xml:space="preserve"> new </w:t>
-      </w:r>
-      <w:r>
-        <w:rPr>
-          <w:b/>
-          <w:bCs/>
-        </w:rPr>
-        <w:t>Parent</w:t>
-      </w:r>
-      <w:r>
-        <w:t xml:space="preserve">. </w:t>
-      </w:r>
-      <w:r>
-        <w:rPr>
-          <w:color w:val="FF0000"/>
-        </w:rPr>
-        <w:t>So</w:t>
-      </w:r>
-      <w:r>
-        <w:t xml:space="preserve"> </w:t>
-      </w:r>
-      <w:r>
-        <w:rPr>
-          <w:color w:val="FF0000"/>
-        </w:rPr>
-        <w:t>you</w:t>
-      </w:r>
-      <w:r>
-        <w:rPr>
-          <w:color w:val="FF0000"/>
-        </w:rPr>
-        <w:t>*</w:t>
-      </w:r>
-      <w:r>
-        <w:t xml:space="preserve"> </w:t>
-      </w:r>
-      <w:r>
-        <w:rPr>
-          <w:color w:val="FF0000"/>
-        </w:rPr>
-        <w:t>can*</w:t>
-      </w:r>
-      <w:r>
-        <w:t xml:space="preserve"> never </w:t>
-      </w:r>
-      <w:r>
-        <w:rPr>
-          <w:color w:val="FF0000"/>
-        </w:rPr>
-        <w:t>have</w:t>
-      </w:r>
-      <w:r>
-        <w:t xml:space="preserve"> </w:t>
-      </w:r>
-      <w:r>
-        <w:rPr>
-          <w:color w:val="FF0000"/>
-        </w:rPr>
-        <w:t>the*</w:t>
-      </w:r>
-      <w:r>
-        <w:t xml:space="preserve"> same </w:t>
-      </w:r>
-      <w:r>
-        <w:rPr>
-          <w:b/>
-          <w:bCs/>
-        </w:rPr>
-        <w:t xml:space="preserve">Child </w:t>
-      </w:r>
-      <w:r>
-        <w:t xml:space="preserve">in several </w:t>
-      </w:r>
-      <w:r>
-        <w:rPr>
-          <w:b/>
-          <w:bCs/>
-        </w:rPr>
-        <w:t>Parents</w:t>
-      </w:r>
-      <w:r>
-        <w:t>.</w:t>
-      </w:r>
-      <w:r>
-        <w:t xml:space="preserve"> </w:t>
-      </w:r>
-      <w:r>
-        <w:rPr>
-          <w:color w:val="FF0000"/>
-        </w:rPr>
-        <w:t>If*</w:t>
-      </w:r>
-      <w:r>
-        <w:t xml:space="preserve"> </w:t>
-      </w:r>
-      <w:r>
-        <w:rPr>
-          <w:color w:val="FF0000"/>
-        </w:rPr>
-        <w:t>you</w:t>
-      </w:r>
-      <w:r>
-        <w:rPr>
-          <w:color w:val="FF0000"/>
-        </w:rPr>
-        <w:t>*</w:t>
-      </w:r>
-      <w:r>
-        <w:t xml:space="preserve"> want to use multiple </w:t>
-      </w:r>
-      <w:r>
-        <w:rPr>
-          <w:b/>
-          <w:bCs/>
-        </w:rPr>
-        <w:t>Parents</w:t>
-      </w:r>
-      <w:r>
-        <w:t xml:space="preserve">, </w:t>
-      </w:r>
-      <w:r>
-        <w:rPr>
-          <w:color w:val="FF0000"/>
-        </w:rPr>
-        <w:t>you</w:t>
-      </w:r>
-      <w:r>
-        <w:rPr>
-          <w:color w:val="FF0000"/>
-        </w:rPr>
-        <w:t>*</w:t>
-      </w:r>
-      <w:r>
-        <w:t xml:space="preserve"> </w:t>
-      </w:r>
-      <w:r>
-        <w:rPr>
-          <w:color w:val="FF0000"/>
-        </w:rPr>
-        <w:t>can*</w:t>
-      </w:r>
-      <w:r>
-        <w:t>’t.</w:t>
-      </w:r>
-    </w:p>
-    <w:p/>
-    <w:p>
-      <w:r>
-        <w:t xml:space="preserve">It </w:t>
-      </w:r>
-      <w:r>
-        <w:rPr>
-          <w:color w:val="FF0000"/>
-        </w:rPr>
-        <w:t>is</w:t>
-      </w:r>
-      <w:r>
-        <w:t xml:space="preserve"> often easier to </w:t>
-      </w:r>
-      <w:r>
-        <w:rPr>
-          <w:color w:val="FF0000"/>
-        </w:rPr>
-        <w:t>define</w:t>
-      </w:r>
-      <w:r>
-        <w:t xml:space="preserve"> something in </w:t>
+        <w:t xml:space="preserve"> do want to use </w:t>
+      </w:r>
+      <w:r>
+        <w:rPr>
+          <w:color w:val="FF0000"/>
+        </w:rPr>
+        <w:t>the*</w:t>
+      </w:r>
+      <w:r>
+        <w:t xml:space="preserve"> </w:t>
       </w:r>
       <w:r>
         <w:rPr>
@@ -17465,37 +18266,14 @@
         <w:t xml:space="preserve"> n</w:t>
       </w:r>
       <w:r>
-        <w:t xml:space="preserve"> relations, </w:t>
-      </w:r>
-      <w:r>
-        <w:rPr>
-          <w:color w:val="FF0000"/>
-        </w:rPr>
-        <w:t>without</w:t>
-      </w:r>
-      <w:r>
-        <w:t xml:space="preserve"> thinking </w:t>
-      </w:r>
-      <w:r>
-        <w:t xml:space="preserve">about </w:t>
-      </w:r>
-      <w:r>
-        <w:t xml:space="preserve">it, that </w:t>
-      </w:r>
-      <w:r>
-        <w:rPr>
-          <w:color w:val="FF0000"/>
-        </w:rPr>
-        <w:t>the*</w:t>
-      </w:r>
-      <w:r>
-        <w:t xml:space="preserve"> </w:t>
-      </w:r>
-      <w:r>
-        <w:t>backward</w:t>
-      </w:r>
-      <w:r>
-        <w:t xml:space="preserve"> relation might be </w:t>
+        <w:t xml:space="preserve"> relation as an </w:t>
+      </w:r>
+      <w:r>
+        <w:rPr>
+          <w:b/>
+          <w:bCs/>
+        </w:rPr>
+        <w:t xml:space="preserve">n </w:t>
       </w:r>
       <w:r>
         <w:rPr>
@@ -17509,395 +18287,17 @@
           <w:b/>
           <w:bCs/>
         </w:rPr>
-        <w:t xml:space="preserve"> n</w:t>
-      </w:r>
-      <w:r>
-        <w:t xml:space="preserve"> </w:t>
-      </w:r>
-      <w:r>
-        <w:rPr>
-          <w:color w:val="FF0000"/>
-        </w:rPr>
-        <w:t>too</w:t>
-      </w:r>
-      <w:r>
-        <w:t xml:space="preserve">. </w:t>
-      </w:r>
-      <w:r>
-        <w:rPr>
-          <w:color w:val="FF0000"/>
-        </w:rPr>
-        <w:t>But*</w:t>
-      </w:r>
-      <w:r>
-        <w:t xml:space="preserve"> </w:t>
-      </w:r>
-      <w:r>
-        <w:rPr>
-          <w:color w:val="FF0000"/>
-        </w:rPr>
-        <w:t>when*</w:t>
-      </w:r>
-      <w:r>
-        <w:t xml:space="preserve"> a relation </w:t>
-      </w:r>
-      <w:r>
-        <w:rPr>
-          <w:color w:val="FF0000"/>
-        </w:rPr>
-        <w:t>is</w:t>
-      </w:r>
-      <w:r>
-        <w:t xml:space="preserve"> synchronized, </w:t>
-      </w:r>
-      <w:r>
-        <w:rPr>
-          <w:color w:val="FF0000"/>
-        </w:rPr>
-        <w:t>the*</w:t>
-      </w:r>
-      <w:r>
-        <w:t xml:space="preserve"> system </w:t>
-      </w:r>
-      <w:r>
-        <w:t xml:space="preserve">falls apart </w:t>
-      </w:r>
-      <w:r>
-        <w:rPr>
-          <w:color w:val="FF0000"/>
-        </w:rPr>
-        <w:t>when*</w:t>
-      </w:r>
-      <w:r>
-        <w:t xml:space="preserve"> a </w:t>
-      </w:r>
-      <w:r>
-        <w:rPr>
-          <w:b/>
-          <w:bCs/>
-        </w:rPr>
-        <w:t xml:space="preserve">1 </w:t>
-      </w:r>
-      <w:r>
-        <w:rPr>
-          <w:b/>
-          <w:bCs/>
-        </w:rPr>
-        <w:sym w:font="Wingdings" w:char="F0E0"/>
-      </w:r>
-      <w:r>
-        <w:rPr>
-          <w:b/>
-          <w:bCs/>
-        </w:rPr>
-        <w:t xml:space="preserve"> n</w:t>
-      </w:r>
-      <w:r>
-        <w:t xml:space="preserve"> </w:t>
-      </w:r>
-      <w:r>
-        <w:rPr>
-          <w:color w:val="FF0000"/>
-        </w:rPr>
-        <w:t>is</w:t>
-      </w:r>
-      <w:r>
-        <w:t xml:space="preserve"> </w:t>
-      </w:r>
-      <w:r>
-        <w:rPr>
-          <w:color w:val="FF0000"/>
-        </w:rPr>
-        <w:t>actually</w:t>
-      </w:r>
-      <w:r>
-        <w:t xml:space="preserve"> intended as </w:t>
-      </w:r>
-      <w:r>
-        <w:rPr>
-          <w:b/>
-          <w:bCs/>
-        </w:rPr>
-        <w:t xml:space="preserve">n </w:t>
-      </w:r>
-      <w:r>
-        <w:rPr>
-          <w:b/>
-          <w:bCs/>
-        </w:rPr>
-        <w:sym w:font="Wingdings" w:char="F0E0"/>
-      </w:r>
-      <w:r>
-        <w:rPr>
-          <w:b/>
-          <w:bCs/>
-        </w:rPr>
-        <w:t xml:space="preserve"> n</w:t>
-      </w:r>
-      <w:r>
-        <w:t xml:space="preserve"> and </w:t>
-      </w:r>
-      <w:r>
-        <w:rPr>
-          <w:color w:val="FF0000"/>
-        </w:rPr>
-        <w:t>you</w:t>
-      </w:r>
-      <w:r>
-        <w:rPr>
-          <w:color w:val="FF0000"/>
-        </w:rPr>
-        <w:t>*</w:t>
-      </w:r>
-      <w:r>
-        <w:t xml:space="preserve">’re trying to </w:t>
-      </w:r>
-      <w:r>
-        <w:rPr>
-          <w:i/>
-        </w:rPr>
-        <w:t xml:space="preserve">use </w:t>
-      </w:r>
-      <w:r>
-        <w:t>it that way.</w:t>
-      </w:r>
-    </w:p>
-    <w:p/>
-    <w:p>
-      <w:r>
-        <w:rPr>
-          <w:color w:val="FF0000"/>
-        </w:rPr>
-        <w:t>This</w:t>
-      </w:r>
-      <w:r>
-        <w:t xml:space="preserve"> </w:t>
-      </w:r>
-      <w:r>
-        <w:rPr>
-          <w:color w:val="FF0000"/>
-        </w:rPr>
-        <w:t>can*</w:t>
-      </w:r>
-      <w:r>
-        <w:t xml:space="preserve"> be misconceived as an error in </w:t>
-      </w:r>
-      <w:r>
-        <w:rPr>
-          <w:color w:val="FF0000"/>
-        </w:rPr>
-        <w:t>the*</w:t>
-      </w:r>
-      <w:r>
-        <w:t xml:space="preserve"> </w:t>
-      </w:r>
-      <w:r>
-        <w:rPr>
-          <w:color w:val="FF0000"/>
-        </w:rPr>
-        <w:t>new computer language</w:t>
-      </w:r>
-      <w:r>
-        <w:t xml:space="preserve">, or an inability of </w:t>
-      </w:r>
-      <w:r>
-        <w:t>it</w:t>
-      </w:r>
-      <w:r>
-        <w:t xml:space="preserve">, while it’s </w:t>
-      </w:r>
-      <w:r>
-        <w:rPr>
-          <w:color w:val="FF0000"/>
-        </w:rPr>
-        <w:t>really</w:t>
-      </w:r>
-      <w:r>
-        <w:t xml:space="preserve"> </w:t>
-      </w:r>
-      <w:r>
-        <w:rPr>
-          <w:color w:val="FF0000"/>
-        </w:rPr>
-        <w:t>just</w:t>
-      </w:r>
-      <w:r>
-        <w:t xml:space="preserve"> a wrongly </w:t>
-      </w:r>
-      <w:r>
-        <w:rPr>
-          <w:color w:val="FF0000"/>
-        </w:rPr>
-        <w:t>define</w:t>
-      </w:r>
-      <w:r>
-        <w:t>d relation.</w:t>
-      </w:r>
-    </w:p>
-    <w:p/>
-    <w:p>
-      <w:r>
-        <w:rPr>
-          <w:color w:val="FF0000"/>
-        </w:rPr>
-        <w:t>So</w:t>
-      </w:r>
-      <w:r>
-        <w:t xml:space="preserve"> </w:t>
-      </w:r>
-      <w:r>
-        <w:rPr>
-          <w:color w:val="FF0000"/>
-        </w:rPr>
-        <w:t>then*</w:t>
-      </w:r>
-      <w:r>
-        <w:t xml:space="preserve"> it becomes </w:t>
-      </w:r>
-      <w:r>
-        <w:rPr>
-          <w:color w:val="FF0000"/>
-        </w:rPr>
-        <w:t>really</w:t>
-      </w:r>
-      <w:r>
-        <w:t xml:space="preserve"> </w:t>
-      </w:r>
-      <w:r>
-        <w:rPr>
-          <w:color w:val="FF0000"/>
-        </w:rPr>
-        <w:t>important</w:t>
-      </w:r>
-      <w:r>
-        <w:t xml:space="preserve"> to </w:t>
-      </w:r>
-      <w:r>
-        <w:rPr>
-          <w:color w:val="FF0000"/>
-        </w:rPr>
-        <w:t>define</w:t>
-      </w:r>
-      <w:r>
-        <w:t xml:space="preserve"> </w:t>
-      </w:r>
-      <w:r>
-        <w:rPr>
-          <w:color w:val="FF0000"/>
-        </w:rPr>
-        <w:t>the*</w:t>
-      </w:r>
-      <w:r>
-        <w:t xml:space="preserve"> </w:t>
-      </w:r>
-      <w:r>
-        <w:rPr>
-          <w:color w:val="FF0000"/>
-        </w:rPr>
-        <w:t>exact</w:t>
-      </w:r>
-      <w:r>
-        <w:t xml:space="preserve"> </w:t>
-      </w:r>
-      <w:r>
-        <w:t xml:space="preserve">relation type </w:t>
-      </w:r>
-      <w:r>
-        <w:t xml:space="preserve">of something, even </w:t>
-      </w:r>
-      <w:r>
-        <w:rPr>
-          <w:color w:val="FF0000"/>
-        </w:rPr>
-        <w:t>when*</w:t>
-      </w:r>
-      <w:r>
-        <w:t xml:space="preserve"> it’s more difficult</w:t>
-      </w:r>
-      <w:r>
-        <w:t>.</w:t>
-      </w:r>
-    </w:p>
-    <w:p/>
-    <w:p>
-      <w:r>
-        <w:rPr>
-          <w:color w:val="FF0000"/>
-        </w:rPr>
-        <w:t>If*</w:t>
-      </w:r>
-      <w:r>
-        <w:t xml:space="preserve"> </w:t>
-      </w:r>
-      <w:r>
-        <w:rPr>
-          <w:color w:val="FF0000"/>
-        </w:rPr>
-        <w:t>you</w:t>
-      </w:r>
-      <w:r>
-        <w:rPr>
-          <w:color w:val="FF0000"/>
-        </w:rPr>
-        <w:t>*</w:t>
-      </w:r>
-      <w:r>
-        <w:t xml:space="preserve"> do want to use </w:t>
-      </w:r>
-      <w:r>
-        <w:rPr>
-          <w:color w:val="FF0000"/>
-        </w:rPr>
-        <w:t>the*</w:t>
-      </w:r>
-      <w:r>
-        <w:t xml:space="preserve"> </w:t>
-      </w:r>
-      <w:r>
-        <w:rPr>
-          <w:b/>
-          <w:bCs/>
-        </w:rPr>
-        <w:t xml:space="preserve">1 </w:t>
-      </w:r>
-      <w:r>
-        <w:rPr>
-          <w:b/>
-          <w:bCs/>
-        </w:rPr>
-        <w:sym w:font="Wingdings" w:char="F0E0"/>
-      </w:r>
-      <w:r>
-        <w:rPr>
-          <w:b/>
-          <w:bCs/>
-        </w:rPr>
-        <w:t xml:space="preserve"> n</w:t>
-      </w:r>
-      <w:r>
-        <w:t xml:space="preserve"> relation as an </w:t>
-      </w:r>
-      <w:r>
-        <w:rPr>
-          <w:b/>
-          <w:bCs/>
-        </w:rPr>
-        <w:t xml:space="preserve">n </w:t>
-      </w:r>
-      <w:r>
-        <w:rPr>
-          <w:b/>
-          <w:bCs/>
-        </w:rPr>
-        <w:sym w:font="Wingdings" w:char="F0E0"/>
-      </w:r>
-      <w:r>
-        <w:rPr>
-          <w:b/>
-          <w:bCs/>
-        </w:rPr>
-        <w:t xml:space="preserve"> n</w:t>
-      </w:r>
+        <w:t xml:space="preserve"> </w:t>
+      </w:r>
+      <w:proofErr w:type="spellStart"/>
+      <w:r>
+        <w:rPr>
+          <w:b/>
+          <w:bCs/>
+        </w:rPr>
+        <w:t>n</w:t>
+      </w:r>
+      <w:proofErr w:type="spellEnd"/>
       <w:r>
         <w:t xml:space="preserve"> relation, </w:t>
       </w:r>
@@ -18810,7 +19210,15 @@
         <w:t>*</w:t>
       </w:r>
       <w:r>
-        <w:t xml:space="preserve"> be synchronized to eachother. An object of </w:t>
+        <w:t xml:space="preserve"> be synchronized to </w:t>
+      </w:r>
+      <w:proofErr w:type="spellStart"/>
+      <w:r>
+        <w:t>eachother</w:t>
+      </w:r>
+      <w:proofErr w:type="spellEnd"/>
+      <w:r>
+        <w:t xml:space="preserve">. An object of </w:t>
       </w:r>
       <w:r>
         <w:rPr>
@@ -18938,7 +19346,15 @@
         <w:t>the*</w:t>
       </w:r>
       <w:r>
-        <w:t xml:space="preserve"> two objects refer to eachother. It </w:t>
+        <w:t xml:space="preserve"> two objects refer to </w:t>
+      </w:r>
+      <w:proofErr w:type="spellStart"/>
+      <w:r>
+        <w:t>eachother</w:t>
+      </w:r>
+      <w:proofErr w:type="spellEnd"/>
+      <w:r>
+        <w:t xml:space="preserve">. It </w:t>
       </w:r>
       <w:r>
         <w:rPr>
@@ -18989,7 +19405,15 @@
         <w:t>*</w:t>
       </w:r>
       <w:r>
-        <w:t xml:space="preserve"> necessarily to eachother.</w:t>
+        <w:t xml:space="preserve"> necessarily to </w:t>
+      </w:r>
+      <w:proofErr w:type="spellStart"/>
+      <w:r>
+        <w:t>eachother</w:t>
+      </w:r>
+      <w:proofErr w:type="spellEnd"/>
+      <w:r>
+        <w:t>.</w:t>
       </w:r>
     </w:p>
     <w:p>
@@ -19046,7 +19470,15 @@
         <w:t>the*</w:t>
       </w:r>
       <w:r>
-        <w:t xml:space="preserve"> second object always refer to eachother.</w:t>
+        <w:t xml:space="preserve"> second object always refer to </w:t>
+      </w:r>
+      <w:proofErr w:type="spellStart"/>
+      <w:r>
+        <w:t>eachother</w:t>
+      </w:r>
+      <w:proofErr w:type="spellEnd"/>
+      <w:r>
+        <w:t>.</w:t>
       </w:r>
     </w:p>
     <w:p>
@@ -19535,8 +19967,6 @@
       <w:pPr>
         <w:pStyle w:val="Heading3"/>
       </w:pPr>
-      <w:bookmarkStart w:id="0" w:name="_GoBack"/>
-      <w:bookmarkEnd w:id="0"/>
       <w:r>
         <w:t xml:space="preserve">Loose </w:t>
       </w:r>
@@ -19917,12 +20347,14 @@
       <w:r>
         <w:t xml:space="preserve">s objects of class </w:t>
       </w:r>
+      <w:proofErr w:type="spellStart"/>
       <w:r>
         <w:rPr>
           <w:rStyle w:val="StyleTahoma11ptBold1"/>
         </w:rPr>
         <w:t>Class</w:t>
       </w:r>
+      <w:proofErr w:type="spellEnd"/>
       <w:r>
         <w:t>.</w:t>
       </w:r>
@@ -20034,11 +20466,19 @@
       <w:r>
         <w:t xml:space="preserve">and an </w:t>
       </w:r>
+      <w:proofErr w:type="spellStart"/>
       <w:r>
         <w:rPr>
           <w:rStyle w:val="StyleTahoma11ptBold1"/>
         </w:rPr>
-        <w:t xml:space="preserve">EmailAddress Attribute </w:t>
+        <w:t>EmailAddress</w:t>
+      </w:r>
+      <w:proofErr w:type="spellEnd"/>
+      <w:r>
+        <w:rPr>
+          <w:rStyle w:val="StyleTahoma11ptBold1"/>
+        </w:rPr>
+        <w:t xml:space="preserve"> Attribute </w:t>
       </w:r>
       <w:r>
         <w:t xml:space="preserve">and more attributes such as </w:t>
@@ -20052,21 +20492,25 @@
       <w:r>
         <w:t xml:space="preserve">, </w:t>
       </w:r>
+      <w:proofErr w:type="spellStart"/>
       <w:r>
         <w:rPr>
           <w:rStyle w:val="StyleTahoma11ptBold1"/>
         </w:rPr>
         <w:t>HouseNumber</w:t>
       </w:r>
+      <w:proofErr w:type="spellEnd"/>
       <w:r>
         <w:t xml:space="preserve">, </w:t>
       </w:r>
+      <w:proofErr w:type="spellStart"/>
       <w:r>
         <w:rPr>
           <w:rStyle w:val="StyleTahoma11ptBold1"/>
         </w:rPr>
         <w:t>ZipCode</w:t>
       </w:r>
+      <w:proofErr w:type="spellEnd"/>
       <w:r>
         <w:t xml:space="preserve">, etcetera. A </w:t>
       </w:r>
@@ -20088,11 +20532,19 @@
       <w:r>
         <w:t xml:space="preserve">s a </w:t>
       </w:r>
+      <w:proofErr w:type="spellStart"/>
       <w:r>
         <w:rPr>
           <w:rStyle w:val="StyleTahoma11ptBold1"/>
         </w:rPr>
-        <w:t xml:space="preserve">RelatedClasses </w:t>
+        <w:t>RelatedClasses</w:t>
+      </w:r>
+      <w:proofErr w:type="spellEnd"/>
+      <w:r>
+        <w:rPr>
+          <w:rStyle w:val="StyleTahoma11ptBold1"/>
+        </w:rPr>
+        <w:t xml:space="preserve"> </w:t>
       </w:r>
       <w:r>
         <w:t xml:space="preserve">collection, which reflects </w:t>
@@ -20139,12 +20591,14 @@
       <w:r>
         <w:t xml:space="preserve">’t add </w:t>
       </w:r>
+      <w:proofErr w:type="spellStart"/>
       <w:r>
         <w:rPr>
           <w:rStyle w:val="StyleTahoma11ptBold1"/>
         </w:rPr>
         <w:t>RelatedClasses</w:t>
       </w:r>
+      <w:proofErr w:type="spellEnd"/>
       <w:r>
         <w:t xml:space="preserve"> to </w:t>
       </w:r>
@@ -20205,12 +20659,14 @@
       <w:r>
         <w:t xml:space="preserve"> </w:t>
       </w:r>
+      <w:proofErr w:type="spellStart"/>
       <w:r>
         <w:rPr>
           <w:rStyle w:val="StyleTahoma11ptBold1"/>
         </w:rPr>
         <w:t>Structure.Relations</w:t>
       </w:r>
+      <w:proofErr w:type="spellEnd"/>
       <w:r>
         <w:t xml:space="preserve"> collection and they </w:t>
       </w:r>
@@ -20242,11 +20698,19 @@
       <w:r>
         <w:t xml:space="preserve"> </w:t>
       </w:r>
+      <w:proofErr w:type="spellStart"/>
       <w:r>
         <w:rPr>
           <w:rStyle w:val="StyleTahoma11ptBold1"/>
         </w:rPr>
-        <w:t xml:space="preserve">Class.RelatedClasses </w:t>
+        <w:t>Class.RelatedClasses</w:t>
+      </w:r>
+      <w:proofErr w:type="spellEnd"/>
+      <w:r>
+        <w:rPr>
+          <w:rStyle w:val="StyleTahoma11ptBold1"/>
+        </w:rPr>
+        <w:t xml:space="preserve"> </w:t>
       </w:r>
       <w:r>
         <w:t xml:space="preserve">collection. Other members of </w:t>
@@ -20266,8 +20730,13 @@
         </w:rPr>
         <w:t xml:space="preserve">Class </w:t>
       </w:r>
-      <w:r>
-        <w:t xml:space="preserve">class </w:t>
+      <w:proofErr w:type="spellStart"/>
+      <w:r>
+        <w:t>class</w:t>
+      </w:r>
+      <w:proofErr w:type="spellEnd"/>
+      <w:r>
+        <w:t xml:space="preserve"> </w:t>
       </w:r>
       <w:r>
         <w:rPr>
@@ -20332,12 +20801,14 @@
       <w:r>
         <w:t xml:space="preserve">consists of two </w:t>
       </w:r>
+      <w:proofErr w:type="spellStart"/>
       <w:r>
         <w:rPr>
           <w:b/>
         </w:rPr>
         <w:t>RelationClasses</w:t>
       </w:r>
+      <w:proofErr w:type="spellEnd"/>
       <w:r>
         <w:t xml:space="preserve">. It </w:t>
       </w:r>
@@ -20350,12 +20821,14 @@
       <w:r>
         <w:t xml:space="preserve">s two </w:t>
       </w:r>
+      <w:proofErr w:type="spellStart"/>
       <w:r>
         <w:rPr>
           <w:b/>
         </w:rPr>
         <w:t>RelationClass</w:t>
       </w:r>
+      <w:proofErr w:type="spellEnd"/>
       <w:r>
         <w:t xml:space="preserve"> objects that </w:t>
       </w:r>
@@ -20535,7 +21008,15 @@
         <w:t>are</w:t>
       </w:r>
       <w:r>
-        <w:t xml:space="preserve"> aware of eachother and refer to one another. </w:t>
+        <w:t xml:space="preserve"> aware of </w:t>
+      </w:r>
+      <w:proofErr w:type="spellStart"/>
+      <w:r>
+        <w:t>eachother</w:t>
+      </w:r>
+      <w:proofErr w:type="spellEnd"/>
+      <w:r>
+        <w:t xml:space="preserve"> and refer to one another. </w:t>
       </w:r>
       <w:r>
         <w:rPr>
@@ -20585,11 +21066,19 @@
       <w:r>
         <w:t xml:space="preserve"> </w:t>
       </w:r>
-      <w:r>
-        <w:rPr>
-          <w:b/>
-        </w:rPr>
-        <w:t xml:space="preserve">RelationClassA </w:t>
+      <w:proofErr w:type="spellStart"/>
+      <w:r>
+        <w:rPr>
+          <w:b/>
+        </w:rPr>
+        <w:t>RelationClassA</w:t>
+      </w:r>
+      <w:proofErr w:type="spellEnd"/>
+      <w:r>
+        <w:rPr>
+          <w:b/>
+        </w:rPr>
+        <w:t xml:space="preserve"> </w:t>
       </w:r>
       <w:r>
         <w:rPr>
@@ -20600,11 +21089,19 @@
       <w:r>
         <w:t xml:space="preserve"> aware of </w:t>
       </w:r>
-      <w:r>
-        <w:rPr>
-          <w:b/>
-        </w:rPr>
-        <w:t xml:space="preserve">RelationClassB </w:t>
+      <w:proofErr w:type="spellStart"/>
+      <w:r>
+        <w:rPr>
+          <w:b/>
+        </w:rPr>
+        <w:t>RelationClassB</w:t>
+      </w:r>
+      <w:proofErr w:type="spellEnd"/>
+      <w:r>
+        <w:rPr>
+          <w:b/>
+        </w:rPr>
+        <w:t xml:space="preserve"> </w:t>
       </w:r>
       <w:r>
         <w:t xml:space="preserve">and refers to it, </w:t>
@@ -20618,11 +21115,19 @@
       <w:r>
         <w:t xml:space="preserve"> </w:t>
       </w:r>
-      <w:r>
-        <w:rPr>
-          <w:b/>
-        </w:rPr>
-        <w:t xml:space="preserve">RelationClassB </w:t>
+      <w:proofErr w:type="spellStart"/>
+      <w:r>
+        <w:rPr>
+          <w:b/>
+        </w:rPr>
+        <w:t>RelationClassB</w:t>
+      </w:r>
+      <w:proofErr w:type="spellEnd"/>
+      <w:r>
+        <w:rPr>
+          <w:b/>
+        </w:rPr>
+        <w:t xml:space="preserve"> </w:t>
       </w:r>
       <w:r>
         <w:rPr>
@@ -20633,11 +21138,19 @@
       <w:r>
         <w:t xml:space="preserve"> unaware of </w:t>
       </w:r>
-      <w:r>
-        <w:rPr>
-          <w:b/>
-        </w:rPr>
-        <w:t xml:space="preserve">RelationClassA </w:t>
+      <w:proofErr w:type="spellStart"/>
+      <w:r>
+        <w:rPr>
+          <w:b/>
+        </w:rPr>
+        <w:t>RelationClassA</w:t>
+      </w:r>
+      <w:proofErr w:type="spellEnd"/>
+      <w:r>
+        <w:rPr>
+          <w:b/>
+        </w:rPr>
+        <w:t xml:space="preserve"> </w:t>
       </w:r>
       <w:r>
         <w:t>and doesn’t refer to it.</w:t>
@@ -20679,29 +21192,53 @@
       <w:r>
         <w:t xml:space="preserve"> seem to make </w:t>
       </w:r>
-      <w:r>
-        <w:rPr>
-          <w:b/>
-        </w:rPr>
-        <w:t xml:space="preserve">RelationClassA </w:t>
+      <w:proofErr w:type="spellStart"/>
+      <w:r>
+        <w:rPr>
+          <w:b/>
+        </w:rPr>
+        <w:t>RelationClassA</w:t>
+      </w:r>
+      <w:proofErr w:type="spellEnd"/>
+      <w:r>
+        <w:rPr>
+          <w:b/>
+        </w:rPr>
+        <w:t xml:space="preserve"> </w:t>
       </w:r>
       <w:r>
         <w:t xml:space="preserve">and </w:t>
       </w:r>
-      <w:r>
-        <w:rPr>
-          <w:b/>
-        </w:rPr>
-        <w:t xml:space="preserve">RelationClassB </w:t>
+      <w:proofErr w:type="spellStart"/>
+      <w:r>
+        <w:rPr>
+          <w:b/>
+        </w:rPr>
+        <w:t>RelationClassB</w:t>
+      </w:r>
+      <w:proofErr w:type="spellEnd"/>
+      <w:r>
+        <w:rPr>
+          <w:b/>
+        </w:rPr>
+        <w:t xml:space="preserve"> </w:t>
       </w:r>
       <w:r>
         <w:t xml:space="preserve">equal opponents, </w:t>
       </w:r>
-      <w:r>
-        <w:rPr>
-          <w:b/>
-        </w:rPr>
-        <w:t xml:space="preserve">RelationClassB </w:t>
+      <w:proofErr w:type="spellStart"/>
+      <w:r>
+        <w:rPr>
+          <w:b/>
+        </w:rPr>
+        <w:t>RelationClassB</w:t>
+      </w:r>
+      <w:proofErr w:type="spellEnd"/>
+      <w:r>
+        <w:rPr>
+          <w:b/>
+        </w:rPr>
+        <w:t xml:space="preserve"> </w:t>
       </w:r>
       <w:r>
         <w:t xml:space="preserve">in </w:t>
@@ -20733,12 +21270,14 @@
       <w:r>
         <w:t xml:space="preserve"> inferior one. For instance, in writing XML files, </w:t>
       </w:r>
+      <w:proofErr w:type="spellStart"/>
       <w:r>
         <w:rPr>
           <w:b/>
         </w:rPr>
         <w:t>RelationClassB</w:t>
       </w:r>
+      <w:proofErr w:type="spellEnd"/>
       <w:r>
         <w:t xml:space="preserve"> </w:t>
       </w:r>
@@ -20760,12 +21299,14 @@
       <w:r>
         <w:t xml:space="preserve">ed in </w:t>
       </w:r>
+      <w:proofErr w:type="spellStart"/>
       <w:r>
         <w:rPr>
           <w:b/>
         </w:rPr>
         <w:t>RelationClassA</w:t>
       </w:r>
+      <w:proofErr w:type="spellEnd"/>
       <w:r>
         <w:t xml:space="preserve"> and </w:t>
       </w:r>
@@ -20821,21 +21362,25 @@
       <w:r>
         <w:t xml:space="preserve"> cases </w:t>
       </w:r>
+      <w:proofErr w:type="spellStart"/>
       <w:r>
         <w:rPr>
           <w:b/>
         </w:rPr>
         <w:t>RelationClassA</w:t>
       </w:r>
+      <w:proofErr w:type="spellEnd"/>
       <w:r>
         <w:t xml:space="preserve"> and </w:t>
       </w:r>
+      <w:proofErr w:type="spellStart"/>
       <w:r>
         <w:rPr>
           <w:b/>
         </w:rPr>
         <w:t>RelationClassB</w:t>
       </w:r>
+      <w:proofErr w:type="spellEnd"/>
       <w:r>
         <w:t xml:space="preserve"> </w:t>
       </w:r>
@@ -20872,12 +21417,14 @@
       <w:r>
         <w:t xml:space="preserve"> keep in mind which </w:t>
       </w:r>
+      <w:proofErr w:type="spellStart"/>
       <w:r>
         <w:rPr>
           <w:b/>
         </w:rPr>
         <w:t>RelationClass</w:t>
       </w:r>
+      <w:proofErr w:type="spellEnd"/>
       <w:r>
         <w:t xml:space="preserve"> </w:t>
       </w:r>
@@ -20959,21 +21506,25 @@
       <w:r>
         <w:t xml:space="preserve"> </w:t>
       </w:r>
+      <w:proofErr w:type="spellStart"/>
       <w:r>
         <w:rPr>
           <w:b/>
         </w:rPr>
         <w:t>RelationClassA</w:t>
       </w:r>
+      <w:proofErr w:type="spellEnd"/>
       <w:r>
         <w:t xml:space="preserve"> or </w:t>
       </w:r>
+      <w:proofErr w:type="spellStart"/>
       <w:r>
         <w:rPr>
           <w:b/>
         </w:rPr>
         <w:t>RelationClassB</w:t>
       </w:r>
+      <w:proofErr w:type="spellEnd"/>
       <w:r>
         <w:t xml:space="preserve">, </w:t>
       </w:r>
@@ -21119,11 +21670,19 @@
       <w:r>
         <w:t xml:space="preserve"> two </w:t>
       </w:r>
-      <w:r>
-        <w:rPr>
-          <w:b/>
-        </w:rPr>
-        <w:t xml:space="preserve">RelationClass </w:t>
+      <w:proofErr w:type="spellStart"/>
+      <w:r>
+        <w:rPr>
+          <w:b/>
+        </w:rPr>
+        <w:t>RelationClass</w:t>
+      </w:r>
+      <w:proofErr w:type="spellEnd"/>
+      <w:r>
+        <w:rPr>
+          <w:b/>
+        </w:rPr>
+        <w:t xml:space="preserve"> </w:t>
       </w:r>
       <w:r>
         <w:t xml:space="preserve">objects </w:t>
@@ -21180,11 +21739,19 @@
       <w:r>
         <w:t xml:space="preserve">of </w:t>
       </w:r>
-      <w:r>
-        <w:rPr>
-          <w:b/>
-        </w:rPr>
-        <w:t xml:space="preserve">RelationClass </w:t>
+      <w:proofErr w:type="spellStart"/>
+      <w:r>
+        <w:rPr>
+          <w:b/>
+        </w:rPr>
+        <w:t>RelationClass</w:t>
+      </w:r>
+      <w:proofErr w:type="spellEnd"/>
+      <w:r>
+        <w:rPr>
+          <w:b/>
+        </w:rPr>
+        <w:t xml:space="preserve"> </w:t>
       </w:r>
       <w:r>
         <w:rPr>
@@ -21258,12 +21825,14 @@
       <w:r>
         <w:t xml:space="preserve"> in both </w:t>
       </w:r>
+      <w:proofErr w:type="spellStart"/>
       <w:r>
         <w:rPr>
           <w:b/>
         </w:rPr>
         <w:t>RelationClasses</w:t>
       </w:r>
+      <w:proofErr w:type="spellEnd"/>
       <w:r>
         <w:t xml:space="preserve"> of </w:t>
       </w:r>
@@ -21346,12 +21915,14 @@
       <w:r>
         <w:t xml:space="preserve"> member of a </w:t>
       </w:r>
+      <w:proofErr w:type="spellStart"/>
       <w:r>
         <w:rPr>
           <w:b/>
         </w:rPr>
         <w:t>RelationClass</w:t>
       </w:r>
+      <w:proofErr w:type="spellEnd"/>
       <w:r>
         <w:t xml:space="preserve"> </w:t>
       </w:r>
@@ -21373,12 +21944,14 @@
       <w:r>
         <w:t xml:space="preserve"> </w:t>
       </w:r>
+      <w:proofErr w:type="spellStart"/>
       <w:r>
         <w:rPr>
           <w:b/>
         </w:rPr>
         <w:t>AbstractNumber</w:t>
       </w:r>
+      <w:proofErr w:type="spellEnd"/>
       <w:r>
         <w:t xml:space="preserve">. </w:t>
       </w:r>
@@ -21478,11 +22051,19 @@
       <w:r>
         <w:t xml:space="preserve"> </w:t>
       </w:r>
-      <w:r>
-        <w:rPr>
-          <w:b/>
-        </w:rPr>
-        <w:t xml:space="preserve">AbstractNumber </w:t>
+      <w:proofErr w:type="spellStart"/>
+      <w:r>
+        <w:rPr>
+          <w:b/>
+        </w:rPr>
+        <w:t>AbstractNumber</w:t>
+      </w:r>
+      <w:proofErr w:type="spellEnd"/>
+      <w:r>
+        <w:rPr>
+          <w:b/>
+        </w:rPr>
+        <w:t xml:space="preserve"> </w:t>
       </w:r>
       <w:r>
         <w:t xml:space="preserve">for both of </w:t>
@@ -21547,11 +22128,19 @@
       <w:r>
         <w:t xml:space="preserve">n relation or whatever. </w:t>
       </w:r>
-      <w:r>
-        <w:rPr>
-          <w:b/>
-        </w:rPr>
-        <w:t xml:space="preserve">AbstractNumber </w:t>
+      <w:proofErr w:type="spellStart"/>
+      <w:r>
+        <w:rPr>
+          <w:b/>
+        </w:rPr>
+        <w:t>AbstractNumber</w:t>
+      </w:r>
+      <w:proofErr w:type="spellEnd"/>
+      <w:r>
+        <w:rPr>
+          <w:b/>
+        </w:rPr>
+        <w:t xml:space="preserve"> </w:t>
       </w:r>
       <w:r>
         <w:rPr>
@@ -21623,12 +22212,14 @@
       <w:r>
         <w:t xml:space="preserve"> set </w:t>
       </w:r>
+      <w:proofErr w:type="spellStart"/>
       <w:r>
         <w:rPr>
           <w:b/>
         </w:rPr>
         <w:t>ExactNumber</w:t>
       </w:r>
+      <w:proofErr w:type="spellEnd"/>
       <w:r>
         <w:t xml:space="preserve">. For instance, in a </w:t>
       </w:r>
@@ -21721,29 +22312,47 @@
       <w:r>
         <w:t xml:space="preserve"> </w:t>
       </w:r>
+      <w:proofErr w:type="spellStart"/>
       <w:r>
         <w:rPr>
           <w:b/>
         </w:rPr>
         <w:t>RelationClass</w:t>
       </w:r>
+      <w:proofErr w:type="spellEnd"/>
       <w:r>
         <w:t xml:space="preserve"> that its </w:t>
       </w:r>
-      <w:r>
-        <w:rPr>
-          <w:b/>
-        </w:rPr>
-        <w:t xml:space="preserve">AbstractNumber = x </w:t>
+      <w:proofErr w:type="spellStart"/>
+      <w:r>
+        <w:rPr>
+          <w:b/>
+        </w:rPr>
+        <w:t>AbstractNumber</w:t>
+      </w:r>
+      <w:proofErr w:type="spellEnd"/>
+      <w:r>
+        <w:rPr>
+          <w:b/>
+        </w:rPr>
+        <w:t xml:space="preserve"> = x </w:t>
       </w:r>
       <w:r>
         <w:t xml:space="preserve">and its </w:t>
       </w:r>
-      <w:r>
-        <w:rPr>
-          <w:b/>
-        </w:rPr>
-        <w:t>ExactNumber = 2</w:t>
+      <w:proofErr w:type="spellStart"/>
+      <w:r>
+        <w:rPr>
+          <w:b/>
+        </w:rPr>
+        <w:t>ExactNumber</w:t>
+      </w:r>
+      <w:proofErr w:type="spellEnd"/>
+      <w:r>
+        <w:rPr>
+          <w:b/>
+        </w:rPr>
+        <w:t xml:space="preserve"> = 2</w:t>
       </w:r>
       <w:r>
         <w:t>.</w:t>
@@ -21776,11 +22385,19 @@
       <w:r>
         <w:t xml:space="preserve"> members of a </w:t>
       </w:r>
-      <w:r>
-        <w:rPr>
-          <w:b/>
-        </w:rPr>
-        <w:t xml:space="preserve">RelationClass </w:t>
+      <w:proofErr w:type="spellStart"/>
+      <w:r>
+        <w:rPr>
+          <w:b/>
+        </w:rPr>
+        <w:t>RelationClass</w:t>
+      </w:r>
+      <w:proofErr w:type="spellEnd"/>
+      <w:r>
+        <w:rPr>
+          <w:b/>
+        </w:rPr>
+        <w:t xml:space="preserve"> </w:t>
       </w:r>
       <w:r>
         <w:rPr>
@@ -21791,15 +22408,24 @@
       <w:r>
         <w:t xml:space="preserve"> </w:t>
       </w:r>
-      <w:r>
-        <w:rPr>
-          <w:b/>
-        </w:rPr>
-        <w:t xml:space="preserve">CreateObjects </w:t>
+      <w:proofErr w:type="spellStart"/>
+      <w:r>
+        <w:rPr>
+          <w:b/>
+        </w:rPr>
+        <w:t>CreateObjects</w:t>
+      </w:r>
+      <w:proofErr w:type="spellEnd"/>
+      <w:r>
+        <w:rPr>
+          <w:b/>
+        </w:rPr>
+        <w:t xml:space="preserve"> </w:t>
       </w:r>
       <w:r>
         <w:t xml:space="preserve">and </w:t>
       </w:r>
+      <w:proofErr w:type="spellStart"/>
       <w:r>
         <w:rPr>
           <w:b/>
@@ -21819,14 +22445,23 @@
         </w:rPr>
         <w:t>SubObjects</w:t>
       </w:r>
+      <w:proofErr w:type="spellEnd"/>
       <w:r>
         <w:t xml:space="preserve">. </w:t>
       </w:r>
-      <w:r>
-        <w:rPr>
-          <w:b/>
-        </w:rPr>
-        <w:t xml:space="preserve">CreateObjects </w:t>
+      <w:proofErr w:type="spellStart"/>
+      <w:r>
+        <w:rPr>
+          <w:b/>
+        </w:rPr>
+        <w:t>CreateObjects</w:t>
+      </w:r>
+      <w:proofErr w:type="spellEnd"/>
+      <w:r>
+        <w:rPr>
+          <w:b/>
+        </w:rPr>
+        <w:t xml:space="preserve"> </w:t>
       </w:r>
       <w:r>
         <w:rPr>
@@ -21861,12 +22496,14 @@
       <w:r>
         <w:t xml:space="preserve"> regarded. </w:t>
       </w:r>
+      <w:proofErr w:type="spellStart"/>
       <w:r>
         <w:rPr>
           <w:b/>
         </w:rPr>
         <w:t>CreateObjects</w:t>
       </w:r>
+      <w:proofErr w:type="spellEnd"/>
       <w:r>
         <w:t xml:space="preserve"> says that </w:t>
       </w:r>
@@ -22022,11 +22659,19 @@
       <w:r>
         <w:t xml:space="preserve"> set </w:t>
       </w:r>
-      <w:r>
-        <w:rPr>
-          <w:b/>
-        </w:rPr>
-        <w:t xml:space="preserve">CreateObjects </w:t>
+      <w:proofErr w:type="spellStart"/>
+      <w:r>
+        <w:rPr>
+          <w:b/>
+        </w:rPr>
+        <w:t>CreateObjects</w:t>
+      </w:r>
+      <w:proofErr w:type="spellEnd"/>
+      <w:r>
+        <w:rPr>
+          <w:b/>
+        </w:rPr>
+        <w:t xml:space="preserve"> </w:t>
       </w:r>
       <w:r>
         <w:t xml:space="preserve">to </w:t>
@@ -22040,6 +22685,7 @@
       <w:r>
         <w:t xml:space="preserve">. Furtherly, </w:t>
       </w:r>
+      <w:proofErr w:type="spellStart"/>
       <w:r>
         <w:rPr>
           <w:b/>
@@ -22059,6 +22705,7 @@
         </w:rPr>
         <w:t>Objects</w:t>
       </w:r>
+      <w:proofErr w:type="spellEnd"/>
       <w:r>
         <w:t xml:space="preserve"> </w:t>
       </w:r>
@@ -22230,11 +22877,19 @@
       <w:r>
         <w:t xml:space="preserve"> there’s another member of </w:t>
       </w:r>
-      <w:r>
-        <w:rPr>
-          <w:b/>
-        </w:rPr>
-        <w:t xml:space="preserve">RelationClass </w:t>
+      <w:proofErr w:type="spellStart"/>
+      <w:r>
+        <w:rPr>
+          <w:b/>
+        </w:rPr>
+        <w:t>RelationClass</w:t>
+      </w:r>
+      <w:proofErr w:type="spellEnd"/>
+      <w:r>
+        <w:rPr>
+          <w:b/>
+        </w:rPr>
+        <w:t xml:space="preserve"> </w:t>
       </w:r>
       <w:r>
         <w:t xml:space="preserve">that </w:t>
@@ -22266,20 +22921,30 @@
       <w:r>
         <w:t xml:space="preserve"> </w:t>
       </w:r>
+      <w:proofErr w:type="spellStart"/>
       <w:r>
         <w:rPr>
           <w:b/>
         </w:rPr>
         <w:t>ListType</w:t>
       </w:r>
+      <w:proofErr w:type="spellEnd"/>
       <w:r>
         <w:t xml:space="preserve">. </w:t>
       </w:r>
-      <w:r>
-        <w:rPr>
-          <w:b/>
-        </w:rPr>
-        <w:t xml:space="preserve">ListType </w:t>
+      <w:proofErr w:type="spellStart"/>
+      <w:r>
+        <w:rPr>
+          <w:b/>
+        </w:rPr>
+        <w:t>ListType</w:t>
+      </w:r>
+      <w:proofErr w:type="spellEnd"/>
+      <w:r>
+        <w:rPr>
+          <w:b/>
+        </w:rPr>
+        <w:t xml:space="preserve"> </w:t>
       </w:r>
       <w:r>
         <w:rPr>
@@ -22290,12 +22955,14 @@
       <w:r>
         <w:t xml:space="preserve"> usually set to </w:t>
       </w:r>
+      <w:proofErr w:type="spellStart"/>
       <w:r>
         <w:rPr>
           <w:b/>
         </w:rPr>
         <w:t>NormalListType</w:t>
       </w:r>
+      <w:proofErr w:type="spellEnd"/>
       <w:r>
         <w:t xml:space="preserve">, </w:t>
       </w:r>
@@ -22317,39 +22984,53 @@
       <w:r>
         <w:t xml:space="preserve"> also be set to </w:t>
       </w:r>
+      <w:proofErr w:type="spellStart"/>
       <w:r>
         <w:rPr>
           <w:b/>
         </w:rPr>
         <w:t>ReferenceCountedListType</w:t>
       </w:r>
+      <w:proofErr w:type="spellEnd"/>
       <w:r>
         <w:t xml:space="preserve">, </w:t>
       </w:r>
+      <w:proofErr w:type="spellStart"/>
       <w:r>
         <w:rPr>
           <w:b/>
         </w:rPr>
         <w:t>RegistrationListType</w:t>
       </w:r>
+      <w:proofErr w:type="spellEnd"/>
       <w:r>
         <w:t xml:space="preserve">, </w:t>
       </w:r>
-      <w:r>
-        <w:rPr>
-          <w:b/>
-        </w:rPr>
-        <w:t xml:space="preserve">SharedListType </w:t>
+      <w:proofErr w:type="spellStart"/>
+      <w:r>
+        <w:rPr>
+          <w:b/>
+        </w:rPr>
+        <w:t>SharedListType</w:t>
+      </w:r>
+      <w:proofErr w:type="spellEnd"/>
+      <w:r>
+        <w:rPr>
+          <w:b/>
+        </w:rPr>
+        <w:t xml:space="preserve"> </w:t>
       </w:r>
       <w:r>
         <w:t xml:space="preserve">or </w:t>
       </w:r>
+      <w:proofErr w:type="spellStart"/>
       <w:r>
         <w:rPr>
           <w:b/>
         </w:rPr>
         <w:t>SelectionListType</w:t>
       </w:r>
+      <w:proofErr w:type="spellEnd"/>
       <w:r>
         <w:t xml:space="preserve">. </w:t>
       </w:r>
@@ -22426,11 +23107,19 @@
       <w:r>
         <w:t xml:space="preserve"> thoroughly, </w:t>
       </w:r>
-      <w:r>
-        <w:rPr>
-          <w:b/>
-        </w:rPr>
-        <w:t xml:space="preserve">ListType </w:t>
+      <w:proofErr w:type="spellStart"/>
+      <w:r>
+        <w:rPr>
+          <w:b/>
+        </w:rPr>
+        <w:t>ListType</w:t>
+      </w:r>
+      <w:proofErr w:type="spellEnd"/>
+      <w:r>
+        <w:rPr>
+          <w:b/>
+        </w:rPr>
+        <w:t xml:space="preserve"> </w:t>
       </w:r>
       <w:r>
         <w:t xml:space="preserve">does </w:t>
@@ -22511,11 +23200,19 @@
       <w:r>
         <w:t xml:space="preserve"> see that inside a </w:t>
       </w:r>
-      <w:r>
-        <w:rPr>
-          <w:b/>
-        </w:rPr>
-        <w:t xml:space="preserve">RelationClass </w:t>
+      <w:proofErr w:type="spellStart"/>
+      <w:r>
+        <w:rPr>
+          <w:b/>
+        </w:rPr>
+        <w:t>RelationClass</w:t>
+      </w:r>
+      <w:proofErr w:type="spellEnd"/>
+      <w:r>
+        <w:rPr>
+          <w:b/>
+        </w:rPr>
+        <w:t xml:space="preserve"> </w:t>
       </w:r>
       <w:r>
         <w:t xml:space="preserve">object, </w:t>
@@ -22574,11 +23271,19 @@
       <w:r>
         <w:t xml:space="preserve">. That’s why </w:t>
       </w:r>
-      <w:r>
-        <w:rPr>
-          <w:b/>
-        </w:rPr>
-        <w:t xml:space="preserve">RelationClass </w:t>
+      <w:proofErr w:type="spellStart"/>
+      <w:r>
+        <w:rPr>
+          <w:b/>
+        </w:rPr>
+        <w:t>RelationClass</w:t>
+      </w:r>
+      <w:proofErr w:type="spellEnd"/>
+      <w:r>
+        <w:rPr>
+          <w:b/>
+        </w:rPr>
+        <w:t xml:space="preserve"> </w:t>
       </w:r>
       <w:r>
         <w:rPr>
@@ -22939,8 +23644,13 @@
       </w:r>
       <w:r>
         <w:tab/>
-        <w:t>|-- RelatedClasses</w:t>
-      </w:r>
+        <w:t xml:space="preserve">|-- </w:t>
+      </w:r>
+      <w:proofErr w:type="spellStart"/>
+      <w:r>
+        <w:t>RelatedClasses</w:t>
+      </w:r>
+      <w:proofErr w:type="spellEnd"/>
     </w:p>
     <w:p>
       <w:pPr>
@@ -22981,7 +23691,15 @@
       </w:r>
       <w:r>
         <w:tab/>
-        <w:t>|-- RelationClass ()</w:t>
+        <w:t xml:space="preserve">|-- </w:t>
+      </w:r>
+      <w:proofErr w:type="spellStart"/>
+      <w:r>
+        <w:t>RelationClass</w:t>
+      </w:r>
+      <w:proofErr w:type="spellEnd"/>
+      <w:r>
+        <w:t xml:space="preserve"> ()</w:t>
       </w:r>
     </w:p>
     <w:p>
@@ -23078,8 +23796,21 @@
       </w:r>
       <w:r>
         <w:tab/>
-        <w:t>|-- RelationClassA and RelationClassB</w:t>
-      </w:r>
+        <w:t xml:space="preserve">|-- </w:t>
+      </w:r>
+      <w:proofErr w:type="spellStart"/>
+      <w:r>
+        <w:t>RelationClassA</w:t>
+      </w:r>
+      <w:proofErr w:type="spellEnd"/>
+      <w:r>
+        <w:t xml:space="preserve"> and </w:t>
+      </w:r>
+      <w:proofErr w:type="spellStart"/>
+      <w:r>
+        <w:t>RelationClassB</w:t>
+      </w:r>
+      <w:proofErr w:type="spellEnd"/>
     </w:p>
     <w:p>
       <w:pPr>
@@ -23135,8 +23866,13 @@
       </w:r>
       <w:r>
         <w:tab/>
-        <w:t>|-- AbstractNumber</w:t>
-      </w:r>
+        <w:t xml:space="preserve">|-- </w:t>
+      </w:r>
+      <w:proofErr w:type="spellStart"/>
+      <w:r>
+        <w:t>AbstractNumber</w:t>
+      </w:r>
+      <w:proofErr w:type="spellEnd"/>
     </w:p>
     <w:p>
       <w:pPr>
@@ -23153,8 +23889,13 @@
       </w:r>
       <w:r>
         <w:tab/>
-        <w:t>|-- ExactNumber</w:t>
-      </w:r>
+        <w:t xml:space="preserve">|-- </w:t>
+      </w:r>
+      <w:proofErr w:type="spellStart"/>
+      <w:r>
+        <w:t>ExactNumber</w:t>
+      </w:r>
+      <w:proofErr w:type="spellEnd"/>
     </w:p>
     <w:p>
       <w:pPr>
@@ -23171,8 +23912,13 @@
       </w:r>
       <w:r>
         <w:tab/>
-        <w:t>|-- CreateObjects</w:t>
-      </w:r>
+        <w:t xml:space="preserve">|-- </w:t>
+      </w:r>
+      <w:proofErr w:type="spellStart"/>
+      <w:r>
+        <w:t>CreateObjects</w:t>
+      </w:r>
+      <w:proofErr w:type="spellEnd"/>
     </w:p>
     <w:p>
       <w:pPr>
@@ -23189,7 +23935,11 @@
       </w:r>
       <w:r>
         <w:tab/>
-        <w:t>|-- En</w:t>
+        <w:t xml:space="preserve">|-- </w:t>
+      </w:r>
+      <w:proofErr w:type="spellStart"/>
+      <w:r>
+        <w:t>En</w:t>
       </w:r>
       <w:r>
         <w:rPr>
@@ -23200,6 +23950,7 @@
       <w:r>
         <w:t>Objects</w:t>
       </w:r>
+      <w:proofErr w:type="spellEnd"/>
     </w:p>
     <w:p>
       <w:pPr>
@@ -23216,8 +23967,13 @@
       </w:r>
       <w:r>
         <w:tab/>
-        <w:t>|-- ListType</w:t>
-      </w:r>
+        <w:t xml:space="preserve">|-- </w:t>
+      </w:r>
+      <w:proofErr w:type="spellStart"/>
+      <w:r>
+        <w:t>ListType</w:t>
+      </w:r>
+      <w:proofErr w:type="spellEnd"/>
     </w:p>
     <w:p>
       <w:pPr>
@@ -23305,7 +24061,15 @@
         <w:ind w:left="567"/>
       </w:pPr>
       <w:r>
-        <w:t xml:space="preserve">For instace, </w:t>
+        <w:t xml:space="preserve">For </w:t>
+      </w:r>
+      <w:proofErr w:type="spellStart"/>
+      <w:r>
+        <w:t>instace</w:t>
+      </w:r>
+      <w:proofErr w:type="spellEnd"/>
+      <w:r>
+        <w:t xml:space="preserve">, </w:t>
       </w:r>
       <w:r>
         <w:rPr>
@@ -23334,20 +24098,30 @@
       <w:r>
         <w:t xml:space="preserve">d in a </w:t>
       </w:r>
+      <w:proofErr w:type="spellStart"/>
       <w:r>
         <w:rPr>
           <w:b/>
         </w:rPr>
         <w:t>RelationClass</w:t>
       </w:r>
+      <w:proofErr w:type="spellEnd"/>
       <w:r>
         <w:t xml:space="preserve"> with </w:t>
       </w:r>
-      <w:r>
-        <w:rPr>
-          <w:b/>
-        </w:rPr>
-        <w:t>AbstractNumber = n</w:t>
+      <w:proofErr w:type="spellStart"/>
+      <w:r>
+        <w:rPr>
+          <w:b/>
+        </w:rPr>
+        <w:t>AbstractNumber</w:t>
+      </w:r>
+      <w:proofErr w:type="spellEnd"/>
+      <w:r>
+        <w:rPr>
+          <w:b/>
+        </w:rPr>
+        <w:t xml:space="preserve"> = n</w:t>
       </w:r>
       <w:r>
         <w:t xml:space="preserve">, </w:t>
@@ -23370,12 +24144,14 @@
       <w:r>
         <w:t xml:space="preserve">d inside that </w:t>
       </w:r>
+      <w:proofErr w:type="spellStart"/>
       <w:r>
         <w:rPr>
           <w:b/>
         </w:rPr>
         <w:t>RelationClass</w:t>
       </w:r>
+      <w:proofErr w:type="spellEnd"/>
       <w:r>
         <w:t xml:space="preserve"> object. </w:t>
       </w:r>
@@ -23412,12 +24188,14 @@
       <w:r>
         <w:t xml:space="preserve">d inside a </w:t>
       </w:r>
+      <w:proofErr w:type="spellStart"/>
       <w:r>
         <w:rPr>
           <w:b/>
         </w:rPr>
         <w:t>RelationClass</w:t>
       </w:r>
+      <w:proofErr w:type="spellEnd"/>
       <w:r>
         <w:t xml:space="preserve">. That </w:t>
       </w:r>
@@ -23848,263 +24626,8 @@
       <w:pPr>
         <w:pStyle w:val="Heading3"/>
       </w:pPr>
-      <w:r>
-        <w:t>Loose Ideas about Relation to a Pointer</w:t>
-      </w:r>
-    </w:p>
-    <w:p>
-      <w:r>
-        <w:t>Relations,</w:t>
-      </w:r>
-    </w:p>
-    <w:p>
-      <w:r>
-        <w:t>Relations to Pointers,</w:t>
-      </w:r>
-    </w:p>
-    <w:p>
-      <w:r>
-        <w:t>2008-09-25</w:t>
-      </w:r>
-    </w:p>
-    <w:p/>
-    <w:p>
-      <w:r>
-        <w:t>Pointers (references to related objects)</w:t>
-      </w:r>
-    </w:p>
-    <w:p>
-      <w:r>
-        <w:t xml:space="preserve">A relation between a </w:t>
-      </w:r>
-      <w:r>
-        <w:rPr>
-          <w:i/>
-        </w:rPr>
-        <w:t xml:space="preserve">pointer to an object </w:t>
-      </w:r>
-      <w:r>
-        <w:t xml:space="preserve">and a </w:t>
-      </w:r>
-      <w:r>
-        <w:rPr>
-          <w:i/>
-        </w:rPr>
-        <w:t>command</w:t>
-      </w:r>
-      <w:r>
-        <w:t xml:space="preserve">. </w:t>
-      </w:r>
-      <w:r>
-        <w:rPr>
-          <w:color w:val="FF0000"/>
-        </w:rPr>
-        <w:t>The*</w:t>
-      </w:r>
-      <w:r>
-        <w:t xml:space="preserve"> pointer </w:t>
-      </w:r>
-      <w:r>
-        <w:rPr>
-          <w:color w:val="FF0000"/>
-        </w:rPr>
-        <w:t>is</w:t>
-      </w:r>
-      <w:r>
-        <w:t xml:space="preserve"> a totally different entity, than </w:t>
-      </w:r>
-      <w:r>
-        <w:rPr>
-          <w:color w:val="FF0000"/>
-        </w:rPr>
-        <w:t>the*</w:t>
-      </w:r>
-      <w:r>
-        <w:t xml:space="preserve"> object itself.</w:t>
-      </w:r>
-    </w:p>
-    <w:p>
-      <w:r>
-        <w:t xml:space="preserve">&gt;  2008-10-01 </w:t>
-      </w:r>
-      <w:r>
-        <w:rPr>
-          <w:color w:val="FF0000"/>
-        </w:rPr>
-        <w:t>I</w:t>
-      </w:r>
-      <w:r>
-        <w:t xml:space="preserve">’d think, that </w:t>
-      </w:r>
-      <w:r>
-        <w:rPr>
-          <w:color w:val="FF0000"/>
-        </w:rPr>
-        <w:t>this</w:t>
-      </w:r>
-      <w:r>
-        <w:t xml:space="preserve"> </w:t>
-      </w:r>
-      <w:r>
-        <w:rPr>
-          <w:color w:val="FF0000"/>
-        </w:rPr>
-        <w:t>will</w:t>
-      </w:r>
-      <w:r>
-        <w:t xml:space="preserve"> add related objects to </w:t>
-      </w:r>
-      <w:r>
-        <w:rPr>
-          <w:color w:val="FF0000"/>
-        </w:rPr>
-        <w:t>the*</w:t>
-      </w:r>
-      <w:r>
-        <w:t xml:space="preserve"> system interface, </w:t>
-      </w:r>
-      <w:r>
-        <w:rPr>
-          <w:color w:val="FF0000"/>
-        </w:rPr>
-        <w:t>so</w:t>
-      </w:r>
-      <w:r>
-        <w:t xml:space="preserve"> related objects to a related item system object, instead of related objects to </w:t>
-      </w:r>
-      <w:r>
-        <w:rPr>
-          <w:color w:val="FF0000"/>
-        </w:rPr>
-        <w:t>the*</w:t>
-      </w:r>
-      <w:r>
-        <w:t xml:space="preserve"> target object of </w:t>
-      </w:r>
-      <w:r>
-        <w:rPr>
-          <w:color w:val="FF0000"/>
-        </w:rPr>
-        <w:t>the*</w:t>
-      </w:r>
-      <w:r>
-        <w:t xml:space="preserve"> related item system object.</w:t>
-      </w:r>
-      <w:r>
-        <w:br/>
-      </w:r>
-      <w:r>
-        <w:rPr>
-          <w:color w:val="FF0000"/>
-        </w:rPr>
-        <w:t>This</w:t>
-      </w:r>
-      <w:r>
-        <w:t xml:space="preserve"> </w:t>
-      </w:r>
-      <w:r>
-        <w:rPr>
-          <w:color w:val="FF0000"/>
-        </w:rPr>
-        <w:t>is</w:t>
-      </w:r>
-      <w:r>
-        <w:t xml:space="preserve"> a relations issue: relations to pointers in particuler.</w:t>
-      </w:r>
-    </w:p>
-    <w:p>
-      <w:r>
-        <w:rPr>
-          <w:color w:val="FF0000"/>
-        </w:rPr>
-        <w:t>I</w:t>
-      </w:r>
-      <w:r>
-        <w:t xml:space="preserve"> </w:t>
-      </w:r>
-      <w:r>
-        <w:rPr>
-          <w:color w:val="FF0000"/>
-        </w:rPr>
-        <w:t>will</w:t>
-      </w:r>
-      <w:r>
-        <w:t xml:space="preserve"> </w:t>
-      </w:r>
-      <w:r>
-        <w:rPr>
-          <w:color w:val="FF0000"/>
-        </w:rPr>
-        <w:t>need</w:t>
-      </w:r>
-      <w:r>
-        <w:t xml:space="preserve"> to look at </w:t>
-      </w:r>
-      <w:r>
-        <w:rPr>
-          <w:i/>
-        </w:rPr>
-        <w:t xml:space="preserve">System Objects </w:t>
-      </w:r>
-      <w:r>
-        <w:t xml:space="preserve">to see what a pointer </w:t>
-      </w:r>
-      <w:r>
-        <w:rPr>
-          <w:color w:val="FF0000"/>
-        </w:rPr>
-        <w:t>actually</w:t>
-      </w:r>
-      <w:r>
-        <w:t xml:space="preserve"> </w:t>
-      </w:r>
-      <w:r>
-        <w:rPr>
-          <w:color w:val="FF0000"/>
-        </w:rPr>
-        <w:t>was</w:t>
-      </w:r>
-      <w:r>
-        <w:t xml:space="preserve">: it </w:t>
-      </w:r>
-      <w:r>
-        <w:rPr>
-          <w:color w:val="FF0000"/>
-        </w:rPr>
-        <w:t>was</w:t>
-      </w:r>
-      <w:r>
-        <w:t xml:space="preserve"> a relation to a related item, instead of a relation to an object independent of </w:t>
-      </w:r>
-      <w:r>
-        <w:rPr>
-          <w:color w:val="FF0000"/>
-        </w:rPr>
-        <w:t>any</w:t>
-      </w:r>
-      <w:r>
-        <w:t xml:space="preserve"> other </w:t>
-      </w:r>
-      <w:r>
-        <w:rPr>
-          <w:color w:val="FF0000"/>
-        </w:rPr>
-        <w:t>contain</w:t>
-      </w:r>
-      <w:r>
-        <w:t>er.</w:t>
-      </w:r>
-    </w:p>
-    <w:p/>
-    <w:p>
-      <w:r>
-        <w:t>JJ</w:t>
-      </w:r>
-    </w:p>
-    <w:p>
-      <w:pPr>
-        <w:pStyle w:val="Heading3"/>
-      </w:pPr>
+      <w:bookmarkStart w:id="0" w:name="_GoBack"/>
+      <w:bookmarkEnd w:id="0"/>
       <w:r>
         <w:t>Loose Ideas about Relations in General</w:t>
       </w:r>
@@ -24866,12 +25389,14 @@
       <w:r>
         <w:t xml:space="preserve"> </w:t>
       </w:r>
+      <w:proofErr w:type="spellStart"/>
       <w:r>
         <w:rPr>
           <w:color w:val="FF0000"/>
         </w:rPr>
         <w:t>many</w:t>
       </w:r>
+      <w:proofErr w:type="spellEnd"/>
       <w:r>
         <w:t xml:space="preserve"> references to </w:t>
       </w:r>
@@ -25039,7 +25564,15 @@
         <w:t>is</w:t>
       </w:r>
       <w:r>
-        <w:t xml:space="preserve"> registeren.</w:t>
+        <w:t xml:space="preserve"> </w:t>
+      </w:r>
+      <w:proofErr w:type="spellStart"/>
+      <w:r>
+        <w:t>registeren</w:t>
+      </w:r>
+      <w:proofErr w:type="spellEnd"/>
+      <w:r>
+        <w:t>.</w:t>
       </w:r>
     </w:p>
     <w:p>
@@ -25191,7 +25724,15 @@
         <w:t>*</w:t>
       </w:r>
       <w:r>
-        <w:t xml:space="preserve"> make a reference quata,</w:t>
+        <w:t xml:space="preserve"> make a reference </w:t>
+      </w:r>
+      <w:proofErr w:type="spellStart"/>
+      <w:r>
+        <w:t>quata</w:t>
+      </w:r>
+      <w:proofErr w:type="spellEnd"/>
+      <w:r>
+        <w:t>,</w:t>
       </w:r>
     </w:p>
     <w:p>
@@ -25566,12 +26107,14 @@
       <w:r>
         <w:t xml:space="preserve"> </w:t>
       </w:r>
+      <w:proofErr w:type="spellStart"/>
       <w:r>
         <w:rPr>
           <w:color w:val="FF0000"/>
         </w:rPr>
         <w:t>many</w:t>
       </w:r>
+      <w:proofErr w:type="spellEnd"/>
       <w:r>
         <w:t xml:space="preserve"> more sites,</w:t>
       </w:r>
@@ -25964,7 +26507,15 @@
         <w:t>we</w:t>
       </w:r>
       <w:r>
-        <w:t xml:space="preserve"> call attacks, virusses, threats, etcetera.</w:t>
+        <w:t xml:space="preserve"> call attacks, </w:t>
+      </w:r>
+      <w:proofErr w:type="spellStart"/>
+      <w:r>
+        <w:t>virusses</w:t>
+      </w:r>
+      <w:proofErr w:type="spellEnd"/>
+      <w:r>
+        <w:t>, threats, etcetera.</w:t>
       </w:r>
     </w:p>
     <w:p>
@@ -25978,7 +26529,15 @@
         <w:t>should</w:t>
       </w:r>
       <w:r>
-        <w:t xml:space="preserve"> be adressed differently.</w:t>
+        <w:t xml:space="preserve"> be </w:t>
+      </w:r>
+      <w:proofErr w:type="spellStart"/>
+      <w:r>
+        <w:t>adressed</w:t>
+      </w:r>
+      <w:proofErr w:type="spellEnd"/>
+      <w:r>
+        <w:t xml:space="preserve"> differently.</w:t>
       </w:r>
     </w:p>
     <w:p>
@@ -26112,7 +26671,15 @@
         <w:t>should</w:t>
       </w:r>
       <w:r>
-        <w:t xml:space="preserve"> be adressed separately in </w:t>
+        <w:t xml:space="preserve"> be </w:t>
+      </w:r>
+      <w:proofErr w:type="spellStart"/>
+      <w:r>
+        <w:t>adressed</w:t>
+      </w:r>
+      <w:proofErr w:type="spellEnd"/>
+      <w:r>
+        <w:t xml:space="preserve"> separately in </w:t>
       </w:r>
       <w:r>
         <w:rPr>
@@ -26252,7 +26819,15 @@
         <w:t>is</w:t>
       </w:r>
       <w:r>
-        <w:t xml:space="preserve"> a question of it being rediculous to maintain a list of </w:t>
+        <w:t xml:space="preserve"> a question of it being </w:t>
+      </w:r>
+      <w:proofErr w:type="spellStart"/>
+      <w:r>
+        <w:t>rediculous</w:t>
+      </w:r>
+      <w:proofErr w:type="spellEnd"/>
+      <w:r>
+        <w:t xml:space="preserve"> to maintain a list of </w:t>
       </w:r>
       <w:r>
         <w:rPr>
@@ -26556,7 +27131,15 @@
         <w:t>are</w:t>
       </w:r>
       <w:r>
-        <w:t xml:space="preserve"> rediculous to maintain as well.</w:t>
+        <w:t xml:space="preserve"> </w:t>
+      </w:r>
+      <w:proofErr w:type="spellStart"/>
+      <w:r>
+        <w:t>rediculous</w:t>
+      </w:r>
+      <w:proofErr w:type="spellEnd"/>
+      <w:r>
+        <w:t xml:space="preserve"> to maintain as well.</w:t>
       </w:r>
     </w:p>
     <w:p>
@@ -26969,11 +27552,19 @@
           <w:lang w:val="nl-NL"/>
         </w:rPr>
       </w:pPr>
+      <w:proofErr w:type="spellStart"/>
       <w:r>
         <w:rPr>
           <w:lang w:val="nl-NL"/>
         </w:rPr>
-        <w:t>Relationships,</w:t>
+        <w:t>Relationships</w:t>
+      </w:r>
+      <w:proofErr w:type="spellEnd"/>
+      <w:r>
+        <w:rPr>
+          <w:lang w:val="nl-NL"/>
+        </w:rPr>
+        <w:t>,</w:t>
       </w:r>
     </w:p>
     <w:p>

</xml_diff>

<commit_message>
Circle Language Spec: Relations: Added picture of relational ring notation.
</commit_message>
<xml_diff>
--- a/1.1. Circle Language Spec/06. Relations/1. Relations.docx
+++ b/1.1. Circle Language Spec/06. Relations/1. Relations.docx
@@ -2097,31 +2097,83 @@
         </w:drawing>
       </w:r>
     </w:p>
+    <w:p>
+      <w:bookmarkStart w:id="0" w:name="_GoBack"/>
+      <w:bookmarkEnd w:id="0"/>
+    </w:p>
+    <w:p>
+      <w:r>
+        <w:t xml:space="preserve">Because the class references back and forth seem so </w:t>
+      </w:r>
+      <w:r>
+        <w:t>closely related, additional notations are proposed.</w:t>
+      </w:r>
+    </w:p>
     <w:p/>
     <w:p>
       <w:r>
-        <w:t xml:space="preserve">Because the class references back and forth seem so </w:t>
-      </w:r>
-      <w:r>
-        <w:t>closely related</w:t>
-      </w:r>
-      <w:r>
-        <w:t>, additional notations are proposed.</w:t>
-      </w:r>
-    </w:p>
-    <w:p/>
-    <w:p>
-      <w:r>
         <w:t>They may be joined together with a relational ring:</w:t>
       </w:r>
     </w:p>
-    <w:p/>
     <w:p>
       <w:pPr>
         <w:ind w:left="852"/>
       </w:pPr>
-      <w:r>
-        <w:t>&lt; Picture &gt;</w:t>
+    </w:p>
+    <w:p>
+      <w:pPr>
+        <w:ind w:left="852"/>
+      </w:pPr>
+      <w:r>
+        <w:drawing>
+          <wp:inline distT="0" distB="0" distL="0" distR="0" wp14:anchorId="1C7F6F40" wp14:editId="6EFB7019">
+            <wp:extent cx="1654269" cy="696935"/>
+            <wp:effectExtent l="0" t="0" r="3175" b="8255"/>
+            <wp:docPr id="20" name="Picture 20"/>
+            <wp:cNvGraphicFramePr>
+              <a:graphicFrameLocks xmlns:a="http://schemas.openxmlformats.org/drawingml/2006/main" noChangeAspect="1"/>
+            </wp:cNvGraphicFramePr>
+            <a:graphic xmlns:a="http://schemas.openxmlformats.org/drawingml/2006/main">
+              <a:graphicData uri="http://schemas.openxmlformats.org/drawingml/2006/picture">
+                <pic:pic xmlns:pic="http://schemas.openxmlformats.org/drawingml/2006/picture">
+                  <pic:nvPicPr>
+                    <pic:cNvPr id="1" name=""/>
+                    <pic:cNvPicPr/>
+                  </pic:nvPicPr>
+                  <pic:blipFill>
+                    <a:blip r:embed="rId21"/>
+                    <a:stretch>
+                      <a:fillRect/>
+                    </a:stretch>
+                  </pic:blipFill>
+                  <pic:spPr>
+                    <a:xfrm>
+                      <a:off x="0" y="0"/>
+                      <a:ext cx="1708298" cy="719697"/>
+                    </a:xfrm>
+                    <a:prstGeom prst="rect">
+                      <a:avLst/>
+                    </a:prstGeom>
+                  </pic:spPr>
+                </pic:pic>
+              </a:graphicData>
+            </a:graphic>
+          </wp:inline>
+        </w:drawing>
+      </w:r>
+    </w:p>
+    <w:p/>
+    <w:p>
+      <w:r>
+        <w:t>(The d</w:t>
+      </w:r>
+      <w:proofErr w:type="spellStart"/>
+      <w:r>
+        <w:t>ashedness</w:t>
+      </w:r>
+      <w:proofErr w:type="spellEnd"/>
+      <w:r>
+        <w:t xml:space="preserve"> of the relational ring might be regarded a stylistic choice. A solid line type or a slightly tilted ring shape may be suggested variations.)</w:t>
       </w:r>
     </w:p>
     <w:p/>
@@ -2181,11 +2233,11 @@
                     </pic:cNvPicPr>
                   </pic:nvPicPr>
                   <pic:blipFill>
-                    <a:blip r:embed="rId21">
+                    <a:blip r:embed="rId22">
                       <a:extLst>
                         <a:ext uri="{BEBA8EAE-BF5A-486C-A8C5-ECC9F3942E4B}">
                           <a14:imgProps xmlns:a14="http://schemas.microsoft.com/office/drawing/2010/main">
-                            <a14:imgLayer r:embed="rId22">
+                            <a14:imgLayer r:embed="rId23">
                               <a14:imgEffect>
                                 <a14:brightnessContrast bright="40000" contrast="40000"/>
                               </a14:imgEffect>
@@ -2453,12 +2505,7 @@
         <w:t>contain</w:t>
       </w:r>
       <w:r>
-        <w:t>ment le</w:t>
-      </w:r>
-      <w:bookmarkStart w:id="0" w:name="_GoBack"/>
-      <w:bookmarkEnd w:id="0"/>
-      <w:r>
-        <w:t xml:space="preserve">ads to </w:t>
+        <w:t xml:space="preserve">ment leads to </w:t>
       </w:r>
       <w:r>
         <w:rPr>
@@ -2521,7 +2568,7 @@
                     </pic:cNvPicPr>
                   </pic:nvPicPr>
                   <pic:blipFill>
-                    <a:blip r:embed="rId23">
+                    <a:blip r:embed="rId24">
                       <a:lum bright="-24000"/>
                       <a:extLst>
                         <a:ext uri="{28A0092B-C50C-407E-A947-70E740481C1C}">
@@ -2752,7 +2799,7 @@
                     </pic:cNvPicPr>
                   </pic:nvPicPr>
                   <pic:blipFill>
-                    <a:blip r:embed="rId24">
+                    <a:blip r:embed="rId25">
                       <a:lum bright="-24000"/>
                       <a:extLst>
                         <a:ext uri="{28A0092B-C50C-407E-A947-70E740481C1C}">
@@ -2863,7 +2910,7 @@
                     </pic:cNvPicPr>
                   </pic:nvPicPr>
                   <pic:blipFill>
-                    <a:blip r:embed="rId23">
+                    <a:blip r:embed="rId24">
                       <a:lum bright="-24000"/>
                       <a:extLst>
                         <a:ext uri="{28A0092B-C50C-407E-A947-70E740481C1C}">
@@ -3082,7 +3129,7 @@
                     </pic:cNvPicPr>
                   </pic:nvPicPr>
                   <pic:blipFill>
-                    <a:blip r:embed="rId25" cstate="print">
+                    <a:blip r:embed="rId26" cstate="print">
                       <a:lum bright="40000"/>
                       <a:extLst>
                         <a:ext uri="{28A0092B-C50C-407E-A947-70E740481C1C}">
@@ -3229,11 +3276,11 @@
                     </pic:cNvPicPr>
                   </pic:nvPicPr>
                   <pic:blipFill>
-                    <a:blip r:embed="rId26">
+                    <a:blip r:embed="rId27">
                       <a:extLst>
                         <a:ext uri="{BEBA8EAE-BF5A-486C-A8C5-ECC9F3942E4B}">
                           <a14:imgProps xmlns:a14="http://schemas.microsoft.com/office/drawing/2010/main">
-                            <a14:imgLayer r:embed="rId27">
+                            <a14:imgLayer r:embed="rId28">
                               <a14:imgEffect>
                                 <a14:brightnessContrast bright="40000" contrast="40000"/>
                               </a14:imgEffect>
@@ -3441,11 +3488,11 @@
                     </pic:cNvPicPr>
                   </pic:nvPicPr>
                   <pic:blipFill>
-                    <a:blip r:embed="rId28">
+                    <a:blip r:embed="rId29">
                       <a:extLst>
                         <a:ext uri="{BEBA8EAE-BF5A-486C-A8C5-ECC9F3942E4B}">
                           <a14:imgProps xmlns:a14="http://schemas.microsoft.com/office/drawing/2010/main">
-                            <a14:imgLayer r:embed="rId29">
+                            <a14:imgLayer r:embed="rId30">
                               <a14:imgEffect>
                                 <a14:brightnessContrast bright="40000" contrast="40000"/>
                               </a14:imgEffect>
@@ -3583,11 +3630,11 @@
                     </pic:cNvPicPr>
                   </pic:nvPicPr>
                   <pic:blipFill>
-                    <a:blip r:embed="rId30">
+                    <a:blip r:embed="rId31">
                       <a:extLst>
                         <a:ext uri="{BEBA8EAE-BF5A-486C-A8C5-ECC9F3942E4B}">
                           <a14:imgProps xmlns:a14="http://schemas.microsoft.com/office/drawing/2010/main">
-                            <a14:imgLayer r:embed="rId31">
+                            <a14:imgLayer r:embed="rId32">
                               <a14:imgEffect>
                                 <a14:brightnessContrast bright="40000" contrast="40000"/>
                               </a14:imgEffect>
@@ -3826,11 +3873,11 @@
                     </pic:cNvPicPr>
                   </pic:nvPicPr>
                   <pic:blipFill>
-                    <a:blip r:embed="rId32">
+                    <a:blip r:embed="rId33">
                       <a:extLst>
                         <a:ext uri="{BEBA8EAE-BF5A-486C-A8C5-ECC9F3942E4B}">
                           <a14:imgProps xmlns:a14="http://schemas.microsoft.com/office/drawing/2010/main">
-                            <a14:imgLayer r:embed="rId33">
+                            <a14:imgLayer r:embed="rId34">
                               <a14:imgEffect>
                                 <a14:brightnessContrast bright="40000" contrast="40000"/>
                               </a14:imgEffect>
@@ -3973,7 +4020,7 @@
                     </pic:cNvPicPr>
                   </pic:nvPicPr>
                   <pic:blipFill>
-                    <a:blip r:embed="rId34">
+                    <a:blip r:embed="rId35">
                       <a:lum bright="-24000"/>
                       <a:extLst>
                         <a:ext uri="{28A0092B-C50C-407E-A947-70E740481C1C}">
@@ -4238,7 +4285,7 @@
                     </pic:cNvPicPr>
                   </pic:nvPicPr>
                   <pic:blipFill>
-                    <a:blip r:embed="rId35">
+                    <a:blip r:embed="rId36">
                       <a:lum bright="-24000"/>
                       <a:extLst>
                         <a:ext uri="{28A0092B-C50C-407E-A947-70E740481C1C}">
@@ -4298,7 +4345,7 @@
                     </pic:cNvPicPr>
                   </pic:nvPicPr>
                   <pic:blipFill>
-                    <a:blip r:embed="rId36">
+                    <a:blip r:embed="rId37">
                       <a:lum bright="-24000"/>
                       <a:extLst>
                         <a:ext uri="{28A0092B-C50C-407E-A947-70E740481C1C}">
@@ -4512,7 +4559,7 @@
                     </pic:cNvPicPr>
                   </pic:nvPicPr>
                   <pic:blipFill>
-                    <a:blip r:embed="rId37">
+                    <a:blip r:embed="rId38">
                       <a:lum bright="-24000"/>
                       <a:extLst>
                         <a:ext uri="{28A0092B-C50C-407E-A947-70E740481C1C}">
@@ -4750,11 +4797,11 @@
                     </pic:cNvPicPr>
                   </pic:nvPicPr>
                   <pic:blipFill>
-                    <a:blip r:embed="rId38">
+                    <a:blip r:embed="rId39">
                       <a:extLst>
                         <a:ext uri="{BEBA8EAE-BF5A-486C-A8C5-ECC9F3942E4B}">
                           <a14:imgProps xmlns:a14="http://schemas.microsoft.com/office/drawing/2010/main">
-                            <a14:imgLayer r:embed="rId39">
+                            <a14:imgLayer r:embed="rId40">
                               <a14:imgEffect>
                                 <a14:brightnessContrast bright="40000" contrast="40000"/>
                               </a14:imgEffect>
@@ -7324,11 +7371,11 @@
                     </pic:cNvPicPr>
                   </pic:nvPicPr>
                   <pic:blipFill>
-                    <a:blip r:embed="rId40">
+                    <a:blip r:embed="rId41">
                       <a:extLst>
                         <a:ext uri="{BEBA8EAE-BF5A-486C-A8C5-ECC9F3942E4B}">
                           <a14:imgProps xmlns:a14="http://schemas.microsoft.com/office/drawing/2010/main">
-                            <a14:imgLayer r:embed="rId41">
+                            <a14:imgLayer r:embed="rId42">
                               <a14:imgEffect>
                                 <a14:brightnessContrast bright="40000" contrast="40000"/>
                               </a14:imgEffect>
@@ -7445,11 +7492,11 @@
                     </pic:cNvPicPr>
                   </pic:nvPicPr>
                   <pic:blipFill>
-                    <a:blip r:embed="rId42">
+                    <a:blip r:embed="rId43">
                       <a:extLst>
                         <a:ext uri="{BEBA8EAE-BF5A-486C-A8C5-ECC9F3942E4B}">
                           <a14:imgProps xmlns:a14="http://schemas.microsoft.com/office/drawing/2010/main">
-                            <a14:imgLayer r:embed="rId43">
+                            <a14:imgLayer r:embed="rId44">
                               <a14:imgEffect>
                                 <a14:brightnessContrast bright="40000" contrast="40000"/>
                               </a14:imgEffect>
@@ -8336,7 +8383,7 @@
                     </pic:cNvPicPr>
                   </pic:nvPicPr>
                   <pic:blipFill>
-                    <a:blip r:embed="rId44">
+                    <a:blip r:embed="rId45">
                       <a:lum bright="-24000"/>
                       <a:extLst>
                         <a:ext uri="{28A0092B-C50C-407E-A947-70E740481C1C}">
@@ -8465,7 +8512,7 @@
                     </pic:cNvPicPr>
                   </pic:nvPicPr>
                   <pic:blipFill>
-                    <a:blip r:embed="rId45">
+                    <a:blip r:embed="rId46">
                       <a:lum bright="-24000"/>
                       <a:extLst>
                         <a:ext uri="{28A0092B-C50C-407E-A947-70E740481C1C}">
@@ -8673,7 +8720,7 @@
                     </pic:cNvPicPr>
                   </pic:nvPicPr>
                   <pic:blipFill>
-                    <a:blip r:embed="rId44">
+                    <a:blip r:embed="rId45">
                       <a:lum bright="-24000"/>
                       <a:extLst>
                         <a:ext uri="{28A0092B-C50C-407E-A947-70E740481C1C}">
@@ -8772,7 +8819,7 @@
                     </pic:cNvPicPr>
                   </pic:nvPicPr>
                   <pic:blipFill>
-                    <a:blip r:embed="rId46">
+                    <a:blip r:embed="rId47">
                       <a:lum bright="-24000"/>
                       <a:extLst>
                         <a:ext uri="{28A0092B-C50C-407E-A947-70E740481C1C}">
@@ -8883,7 +8930,7 @@
                     </pic:cNvPicPr>
                   </pic:nvPicPr>
                   <pic:blipFill>
-                    <a:blip r:embed="rId45">
+                    <a:blip r:embed="rId46">
                       <a:lum bright="-24000"/>
                       <a:extLst>
                         <a:ext uri="{28A0092B-C50C-407E-A947-70E740481C1C}">
@@ -9173,7 +9220,7 @@
                     </pic:cNvPicPr>
                   </pic:nvPicPr>
                   <pic:blipFill>
-                    <a:blip r:embed="rId47">
+                    <a:blip r:embed="rId48">
                       <a:lum bright="-24000"/>
                       <a:extLst>
                         <a:ext uri="{28A0092B-C50C-407E-A947-70E740481C1C}">
@@ -9245,7 +9292,7 @@
                     </pic:cNvPicPr>
                   </pic:nvPicPr>
                   <pic:blipFill>
-                    <a:blip r:embed="rId48" cstate="print">
+                    <a:blip r:embed="rId49" cstate="print">
                       <a:lum bright="-24000"/>
                       <a:extLst>
                         <a:ext uri="{28A0092B-C50C-407E-A947-70E740481C1C}">
@@ -9393,7 +9440,7 @@
                     </pic:cNvPicPr>
                   </pic:nvPicPr>
                   <pic:blipFill>
-                    <a:blip r:embed="rId49">
+                    <a:blip r:embed="rId50">
                       <a:lum bright="-24000"/>
                       <a:extLst>
                         <a:ext uri="{28A0092B-C50C-407E-A947-70E740481C1C}">
@@ -9658,7 +9705,7 @@
                     </pic:cNvPicPr>
                   </pic:nvPicPr>
                   <pic:blipFill>
-                    <a:blip r:embed="rId50">
+                    <a:blip r:embed="rId51">
                       <a:lum bright="-24000"/>
                       <a:extLst>
                         <a:ext uri="{28A0092B-C50C-407E-A947-70E740481C1C}">
@@ -9827,7 +9874,7 @@
                     </pic:cNvPicPr>
                   </pic:nvPicPr>
                   <pic:blipFill>
-                    <a:blip r:embed="rId45">
+                    <a:blip r:embed="rId46">
                       <a:lum bright="-24000"/>
                       <a:extLst>
                         <a:ext uri="{28A0092B-C50C-407E-A947-70E740481C1C}">
@@ -9916,7 +9963,7 @@
                     </pic:cNvPicPr>
                   </pic:nvPicPr>
                   <pic:blipFill>
-                    <a:blip r:embed="rId44">
+                    <a:blip r:embed="rId45">
                       <a:lum bright="-24000"/>
                       <a:extLst>
                         <a:ext uri="{28A0092B-C50C-407E-A947-70E740481C1C}">
@@ -9991,7 +10038,7 @@
                     </pic:cNvPicPr>
                   </pic:nvPicPr>
                   <pic:blipFill>
-                    <a:blip r:embed="rId46">
+                    <a:blip r:embed="rId47">
                       <a:lum bright="-24000"/>
                       <a:extLst>
                         <a:ext uri="{28A0092B-C50C-407E-A947-70E740481C1C}">
@@ -10114,7 +10161,7 @@
                     </pic:cNvPicPr>
                   </pic:nvPicPr>
                   <pic:blipFill>
-                    <a:blip r:embed="rId51">
+                    <a:blip r:embed="rId52">
                       <a:lum bright="-24000"/>
                       <a:extLst>
                         <a:ext uri="{28A0092B-C50C-407E-A947-70E740481C1C}">
@@ -10287,7 +10334,7 @@
                     </pic:cNvPicPr>
                   </pic:nvPicPr>
                   <pic:blipFill>
-                    <a:blip r:embed="rId52">
+                    <a:blip r:embed="rId53">
                       <a:lum bright="-24000"/>
                       <a:extLst>
                         <a:ext uri="{28A0092B-C50C-407E-A947-70E740481C1C}">
@@ -10404,7 +10451,7 @@
                     </pic:cNvPicPr>
                   </pic:nvPicPr>
                   <pic:blipFill>
-                    <a:blip r:embed="rId37">
+                    <a:blip r:embed="rId38">
                       <a:lum bright="-24000"/>
                       <a:extLst>
                         <a:ext uri="{28A0092B-C50C-407E-A947-70E740481C1C}">
@@ -18918,11 +18965,11 @@
                     </pic:cNvPicPr>
                   </pic:nvPicPr>
                   <pic:blipFill>
-                    <a:blip r:embed="rId53">
+                    <a:blip r:embed="rId54">
                       <a:extLst>
                         <a:ext uri="{BEBA8EAE-BF5A-486C-A8C5-ECC9F3942E4B}">
                           <a14:imgProps xmlns:a14="http://schemas.microsoft.com/office/drawing/2010/main">
-                            <a14:imgLayer r:embed="rId54">
+                            <a14:imgLayer r:embed="rId55">
                               <a14:imgEffect>
                                 <a14:brightnessContrast bright="40000" contrast="40000"/>
                               </a14:imgEffect>
@@ -19151,11 +19198,11 @@
                     </pic:cNvPicPr>
                   </pic:nvPicPr>
                   <pic:blipFill>
-                    <a:blip r:embed="rId55">
+                    <a:blip r:embed="rId56">
                       <a:extLst>
                         <a:ext uri="{BEBA8EAE-BF5A-486C-A8C5-ECC9F3942E4B}">
                           <a14:imgProps xmlns:a14="http://schemas.microsoft.com/office/drawing/2010/main">
-                            <a14:imgLayer r:embed="rId56">
+                            <a14:imgLayer r:embed="rId57">
                               <a14:imgEffect>
                                 <a14:brightnessContrast bright="40000" contrast="40000"/>
                               </a14:imgEffect>
@@ -19389,7 +19436,7 @@
                     </pic:cNvPicPr>
                   </pic:nvPicPr>
                   <pic:blipFill>
-                    <a:blip r:embed="rId23">
+                    <a:blip r:embed="rId24">
                       <a:lum bright="-24000"/>
                       <a:extLst>
                         <a:ext uri="{28A0092B-C50C-407E-A947-70E740481C1C}">
@@ -19479,11 +19526,11 @@
                     </pic:cNvPicPr>
                   </pic:nvPicPr>
                   <pic:blipFill>
-                    <a:blip r:embed="rId55">
+                    <a:blip r:embed="rId56">
                       <a:extLst>
                         <a:ext uri="{BEBA8EAE-BF5A-486C-A8C5-ECC9F3942E4B}">
                           <a14:imgProps xmlns:a14="http://schemas.microsoft.com/office/drawing/2010/main">
-                            <a14:imgLayer r:embed="rId56">
+                            <a14:imgLayer r:embed="rId57">
                               <a14:imgEffect>
                                 <a14:brightnessContrast bright="40000" contrast="40000"/>
                               </a14:imgEffect>
@@ -19574,7 +19621,7 @@
                     </pic:cNvPicPr>
                   </pic:nvPicPr>
                   <pic:blipFill>
-                    <a:blip r:embed="rId45">
+                    <a:blip r:embed="rId46">
                       <a:lum bright="-24000"/>
                       <a:extLst>
                         <a:ext uri="{28A0092B-C50C-407E-A947-70E740481C1C}">

</xml_diff>